<commit_message>
Commit after Group Conference
</commit_message>
<xml_diff>
--- a/ENG 4U Secondary Source Active Reading Notes_Do You Have A Critical Eye.docx
+++ b/ENG 4U Secondary Source Active Reading Notes_Do You Have A Critical Eye.docx
@@ -4,7 +4,7 @@
   <w:body>
     <w:tbl>
       <w:tblPr>
-        <w:tblW w:w="15358" w:type="dxa"/>
+        <w:tblW w:w="19280" w:type="dxa"/>
         <w:tblInd w:w="-1152" w:type="dxa"/>
         <w:tblBorders>
           <w:top w:val="single" w:sz="4" w:space="0" w:color="auto"/>
@@ -19,24 +19,25 @@
       </w:tblPr>
       <w:tblGrid>
         <w:gridCol w:w="720"/>
-        <w:gridCol w:w="2891"/>
-        <w:gridCol w:w="3735"/>
+        <w:gridCol w:w="3838"/>
+        <w:gridCol w:w="6767"/>
         <w:gridCol w:w="236"/>
-        <w:gridCol w:w="6168"/>
-        <w:gridCol w:w="961"/>
-        <w:gridCol w:w="647"/>
+        <w:gridCol w:w="47"/>
+        <w:gridCol w:w="3119"/>
+        <w:gridCol w:w="2945"/>
+        <w:gridCol w:w="1608"/>
       </w:tblGrid>
       <w:tr>
         <w:trPr>
           <w:gridBefore w:val="1"/>
-          <w:gridAfter w:val="1"/>
+          <w:gridAfter w:val="2"/>
           <w:wBefore w:w="720" w:type="dxa"/>
-          <w:wAfter w:w="647" w:type="dxa"/>
+          <w:wAfter w:w="4553" w:type="dxa"/>
           <w:trHeight w:val="546"/>
         </w:trPr>
         <w:tc>
           <w:tcPr>
-            <w:tcW w:w="13991" w:type="dxa"/>
+            <w:tcW w:w="14007" w:type="dxa"/>
             <w:gridSpan w:val="5"/>
             <w:shd w:val="clear" w:color="auto" w:fill="FFFF99"/>
           </w:tcPr>
@@ -48,8 +49,6 @@
                 <w:b/>
               </w:rPr>
             </w:pPr>
-            <w:bookmarkStart w:id="0" w:name="_GoBack"/>
-            <w:bookmarkEnd w:id="0"/>
             <w:r>
               <w:rPr>
                 <w:rFonts w:ascii="Arial" w:hAnsi="Arial" w:cs="Arial"/>
@@ -92,14 +91,14 @@
       <w:tr>
         <w:trPr>
           <w:gridBefore w:val="1"/>
-          <w:gridAfter w:val="1"/>
+          <w:gridAfter w:val="2"/>
           <w:wBefore w:w="720" w:type="dxa"/>
-          <w:wAfter w:w="647" w:type="dxa"/>
+          <w:wAfter w:w="4553" w:type="dxa"/>
           <w:trHeight w:val="271"/>
         </w:trPr>
         <w:tc>
           <w:tcPr>
-            <w:tcW w:w="13991" w:type="dxa"/>
+            <w:tcW w:w="14007" w:type="dxa"/>
             <w:gridSpan w:val="5"/>
             <w:tcBorders>
               <w:top w:val="single" w:sz="4" w:space="0" w:color="auto"/>
@@ -148,11 +147,13 @@
       </w:tr>
       <w:tr>
         <w:trPr>
+          <w:gridAfter w:val="2"/>
+          <w:wAfter w:w="4553" w:type="dxa"/>
           <w:trHeight w:val="635"/>
         </w:trPr>
         <w:tc>
           <w:tcPr>
-            <w:tcW w:w="3611" w:type="dxa"/>
+            <w:tcW w:w="4558" w:type="dxa"/>
             <w:gridSpan w:val="2"/>
             <w:shd w:val="clear" w:color="auto" w:fill="33CCCC"/>
           </w:tcPr>
@@ -174,7 +175,7 @@
         </w:tc>
         <w:tc>
           <w:tcPr>
-            <w:tcW w:w="3735" w:type="dxa"/>
+            <w:tcW w:w="6767" w:type="dxa"/>
             <w:shd w:val="clear" w:color="auto" w:fill="FF9900"/>
           </w:tcPr>
           <w:p>
@@ -225,7 +226,8 @@
         </w:tc>
         <w:tc>
           <w:tcPr>
-            <w:tcW w:w="6168" w:type="dxa"/>
+            <w:tcW w:w="3166" w:type="dxa"/>
+            <w:gridSpan w:val="2"/>
             <w:shd w:val="clear" w:color="auto" w:fill="00FF00"/>
           </w:tcPr>
           <w:p>
@@ -242,39 +244,19 @@
                 <w:b/>
               </w:rPr>
               <w:t>MLA Citations</w:t>
-            </w:r>
-          </w:p>
-        </w:tc>
-        <w:tc>
-          <w:tcPr>
-            <w:tcW w:w="1608" w:type="dxa"/>
-            <w:gridSpan w:val="2"/>
-            <w:shd w:val="clear" w:color="auto" w:fill="937DFF"/>
-          </w:tcPr>
-          <w:p>
-            <w:pPr>
-              <w:rPr>
-                <w:rFonts w:ascii="Arial" w:hAnsi="Arial" w:cs="Arial"/>
-                <w:b/>
-              </w:rPr>
-            </w:pPr>
-            <w:r>
-              <w:rPr>
-                <w:rFonts w:ascii="Arial" w:hAnsi="Arial" w:cs="Arial"/>
-                <w:b/>
-              </w:rPr>
-              <w:t>Other Notes</w:t>
             </w:r>
           </w:p>
         </w:tc>
       </w:tr>
       <w:tr>
         <w:trPr>
-          <w:trHeight w:val="973"/>
+          <w:gridAfter w:val="2"/>
+          <w:wAfter w:w="4553" w:type="dxa"/>
+          <w:trHeight w:val="4689"/>
         </w:trPr>
         <w:tc>
           <w:tcPr>
-            <w:tcW w:w="3611" w:type="dxa"/>
+            <w:tcW w:w="4558" w:type="dxa"/>
             <w:gridSpan w:val="2"/>
             <w:tcBorders>
               <w:bottom w:val="single" w:sz="4" w:space="0" w:color="auto"/>
@@ -284,14 +266,76 @@
             <w:pPr>
               <w:rPr>
                 <w:rFonts w:ascii="Arial" w:hAnsi="Arial" w:cs="Arial"/>
-                <w:b/>
-              </w:rPr>
-            </w:pPr>
+              </w:rPr>
+            </w:pPr>
+            <w:r>
+              <w:rPr>
+                <w:rFonts w:ascii="Arial" w:hAnsi="Arial" w:cs="Arial"/>
+              </w:rPr>
+              <w:t>“As I pondered the crumbling concrete structures that block horizons and aspirations for black residents in cities like my native St. Louis and his native Baltimore, I could not help but demand answers to the embers left behind in the bleak aftermath of upheaval.”</w:t>
+            </w:r>
+          </w:p>
+          <w:p>
+            <w:pPr>
+              <w:rPr>
+                <w:rFonts w:ascii="Arial" w:hAnsi="Arial" w:cs="Arial"/>
+              </w:rPr>
+            </w:pPr>
+          </w:p>
+          <w:p>
+            <w:pPr>
+              <w:rPr>
+                <w:rFonts w:ascii="Arial" w:hAnsi="Arial" w:cs="Arial"/>
+              </w:rPr>
+            </w:pPr>
+          </w:p>
+          <w:p>
+            <w:pPr>
+              <w:rPr>
+                <w:rFonts w:ascii="Arial" w:hAnsi="Arial" w:cs="Arial"/>
+              </w:rPr>
+            </w:pPr>
+          </w:p>
+          <w:p>
+            <w:pPr>
+              <w:rPr>
+                <w:rFonts w:ascii="Arial" w:eastAsia="Times New Roman" w:hAnsi="Arial" w:cs="Arial"/>
+              </w:rPr>
+            </w:pPr>
+            <w:r>
+              <w:rPr>
+                <w:rFonts w:ascii="Arial" w:eastAsia="Times New Roman" w:hAnsi="Arial" w:cs="Arial"/>
+                <w:color w:val="000000"/>
+              </w:rPr>
+              <w:t>“</w:t>
+            </w:r>
+            <w:r>
+              <w:rPr>
+                <w:rFonts w:ascii="Arial" w:eastAsia="Times New Roman" w:hAnsi="Arial" w:cs="Arial"/>
+                <w:color w:val="333333"/>
+              </w:rPr>
+              <w:t xml:space="preserve">With regard to the history of race in America and its impact on whites, Coates maintains that, for whites to comfortably enjoy their ill-begotten gains, they must believe that they are deserving of their current prosperity in ways that others, especially blacks, are not. In his view, this is the reason that essentialist notions of race persist in the minds of white folks, notions that allow them to acknowledge past collective sins while never fully recognizing the impact of the aforementioned trials that have seemingly been replaced by </w:t>
+            </w:r>
+            <w:r>
+              <w:rPr>
+                <w:rFonts w:ascii="Arial" w:eastAsia="Times New Roman" w:hAnsi="Arial" w:cs="Arial"/>
+                <w:color w:val="333333"/>
+              </w:rPr>
+              <w:lastRenderedPageBreak/>
+              <w:t>unrestrained policing in the present. This process is quite evident, he notes, in the reactions of whites to egregious police violations of the rights of black citizens, violations they invariably attribute to rogue police officers (as opposed to rogue policing) and thereby avoiding responsibility for their multifaceted complicity in the oppression of their fellow citizens.</w:t>
+            </w:r>
+            <w:r>
+              <w:rPr>
+                <w:rFonts w:ascii="Arial" w:eastAsia="Times New Roman" w:hAnsi="Arial" w:cs="Arial"/>
+                <w:color w:val="000000"/>
+              </w:rPr>
+              <w:t>”</w:t>
+            </w:r>
           </w:p>
         </w:tc>
         <w:tc>
           <w:tcPr>
-            <w:tcW w:w="3735" w:type="dxa"/>
+            <w:tcW w:w="6767" w:type="dxa"/>
             <w:tcBorders>
               <w:bottom w:val="single" w:sz="4" w:space="0" w:color="auto"/>
             </w:tcBorders>
@@ -302,13 +346,64 @@
                 <w:rFonts w:ascii="Arial" w:hAnsi="Arial" w:cs="Arial"/>
               </w:rPr>
             </w:pPr>
-          </w:p>
-          <w:p>
-            <w:pPr>
-              <w:rPr>
-                <w:rFonts w:ascii="Arial" w:hAnsi="Arial" w:cs="Arial"/>
-              </w:rPr>
-            </w:pPr>
+            <w:r>
+              <w:rPr>
+                <w:rFonts w:ascii="Arial" w:hAnsi="Arial" w:cs="Arial"/>
+              </w:rPr>
+              <w:lastRenderedPageBreak/>
+              <w:t xml:space="preserve">In this quotation, the author draws the parallel between the black residents in his hometown and Coates’ hometown. Whether it is St. Louis, or Baltimore, or any city in the US, once upon a time, the black residents had contributed to the development of the city, had fought for the rights and equality. However, the “upheaval” of the black population didn’t change the reality that the black residents are segregated from the white population. </w:t>
+            </w:r>
+          </w:p>
+          <w:p>
+            <w:pPr>
+              <w:rPr>
+                <w:rFonts w:ascii="Arial" w:hAnsi="Arial" w:cs="Arial"/>
+              </w:rPr>
+            </w:pPr>
+          </w:p>
+          <w:p>
+            <w:pPr>
+              <w:rPr>
+                <w:rFonts w:ascii="Arial" w:hAnsi="Arial" w:cs="Arial"/>
+              </w:rPr>
+            </w:pPr>
+          </w:p>
+          <w:p>
+            <w:pPr>
+              <w:rPr>
+                <w:rFonts w:ascii="Arial" w:hAnsi="Arial" w:cs="Arial"/>
+              </w:rPr>
+            </w:pPr>
+            <w:r>
+              <w:rPr>
+                <w:rFonts w:ascii="Arial" w:hAnsi="Arial" w:cs="Arial"/>
+              </w:rPr>
+              <w:t xml:space="preserve">This quotation exemplifies Coates’ view on the notions of race that persist in the minds of the white Americans. Coates strongly believes that because the white population believes that they deserve their gains and prosperity in ways that the black population is not, </w:t>
+            </w:r>
+            <w:r>
+              <w:rPr>
+                <w:rFonts w:ascii="Arial" w:hAnsi="Arial" w:cs="Arial"/>
+              </w:rPr>
+              <w:t xml:space="preserve">the white supremacy </w:t>
+            </w:r>
+            <w:r>
+              <w:rPr>
+                <w:rFonts w:ascii="Arial" w:hAnsi="Arial" w:cs="Arial"/>
+              </w:rPr>
+              <w:t>begins to form</w:t>
+            </w:r>
+            <w:r>
+              <w:rPr>
+                <w:rFonts w:ascii="Arial" w:hAnsi="Arial" w:cs="Arial"/>
+              </w:rPr>
+              <w:t xml:space="preserve"> in the contemporary society.</w:t>
+            </w:r>
+            <w:r>
+              <w:rPr>
+                <w:rFonts w:ascii="Arial" w:hAnsi="Arial" w:cs="Arial"/>
+              </w:rPr>
+              <w:t xml:space="preserve"> Eventually, the white supremacy dominates white American’s notion, resulting in a lack of realization of the social injustice faced by the black population among the white population. As the notions of race becoming part of the American culture, police violations of black citizens’ rights start to occur, and unfortunately, it became more reasonable for white Americans to avoid their responsibility for their oppression of black citizens. </w:t>
+            </w:r>
           </w:p>
           <w:p>
             <w:pPr>
@@ -483,534 +578,7 @@
         </w:tc>
         <w:tc>
           <w:tcPr>
-            <w:tcW w:w="6168" w:type="dxa"/>
-            <w:tcBorders>
-              <w:bottom w:val="single" w:sz="4" w:space="0" w:color="auto"/>
-            </w:tcBorders>
-          </w:tcPr>
-          <w:p>
-            <w:pPr>
-              <w:rPr>
-                <w:rFonts w:ascii="Arial" w:hAnsi="Arial" w:cs="Arial"/>
-                <w:lang w:val="en-US"/>
-              </w:rPr>
-            </w:pPr>
-            <w:r>
-              <w:rPr>
-                <w:rFonts w:ascii="Arial" w:hAnsi="Arial" w:cs="Arial"/>
-                <w:noProof/>
-                <w:lang w:val="en-US"/>
-              </w:rPr>
-              <mc:AlternateContent>
-                <mc:Choice Requires="wps">
-                  <w:drawing>
-                    <wp:anchor distT="0" distB="0" distL="114300" distR="114300" simplePos="0" relativeHeight="251660288" behindDoc="0" locked="0" layoutInCell="1" allowOverlap="1" wp14:anchorId="356892DD" wp14:editId="07D703B4">
-                      <wp:simplePos x="0" y="0"/>
-                      <wp:positionH relativeFrom="column">
-                        <wp:posOffset>2889250</wp:posOffset>
-                      </wp:positionH>
-                      <wp:positionV relativeFrom="paragraph">
-                        <wp:posOffset>438150</wp:posOffset>
-                      </wp:positionV>
-                      <wp:extent cx="914400" cy="1029335"/>
-                      <wp:effectExtent l="50800" t="25400" r="76200" b="113665"/>
-                      <wp:wrapThrough wrapText="bothSides">
-                        <wp:wrapPolygon edited="0">
-                          <wp:start x="6600" y="-533"/>
-                          <wp:lineTo x="-1200" y="0"/>
-                          <wp:lineTo x="-1200" y="15990"/>
-                          <wp:lineTo x="-600" y="18655"/>
-                          <wp:lineTo x="5400" y="22919"/>
-                          <wp:lineTo x="7200" y="23452"/>
-                          <wp:lineTo x="14400" y="23452"/>
-                          <wp:lineTo x="15000" y="22919"/>
-                          <wp:lineTo x="22200" y="17589"/>
-                          <wp:lineTo x="22200" y="17056"/>
-                          <wp:lineTo x="22800" y="9061"/>
-                          <wp:lineTo x="22800" y="6929"/>
-                          <wp:lineTo x="18000" y="1599"/>
-                          <wp:lineTo x="15000" y="-533"/>
-                          <wp:lineTo x="6600" y="-533"/>
-                        </wp:wrapPolygon>
-                      </wp:wrapThrough>
-                      <wp:docPr id="4" name="Oval 4"/>
-                      <wp:cNvGraphicFramePr/>
-                      <a:graphic xmlns:a="http://schemas.openxmlformats.org/drawingml/2006/main">
-                        <a:graphicData uri="http://schemas.microsoft.com/office/word/2010/wordprocessingShape">
-                          <wps:wsp>
-                            <wps:cNvSpPr/>
-                            <wps:spPr>
-                              <a:xfrm>
-                                <a:off x="0" y="0"/>
-                                <a:ext cx="914400" cy="1029335"/>
-                              </a:xfrm>
-                              <a:prstGeom prst="ellipse">
-                                <a:avLst/>
-                              </a:prstGeom>
-                              <a:solidFill>
-                                <a:srgbClr val="0000FF"/>
-                              </a:solidFill>
-                            </wps:spPr>
-                            <wps:style>
-                              <a:lnRef idx="1">
-                                <a:schemeClr val="accent1"/>
-                              </a:lnRef>
-                              <a:fillRef idx="3">
-                                <a:schemeClr val="accent1"/>
-                              </a:fillRef>
-                              <a:effectRef idx="2">
-                                <a:schemeClr val="accent1"/>
-                              </a:effectRef>
-                              <a:fontRef idx="minor">
-                                <a:schemeClr val="lt1"/>
-                              </a:fontRef>
-                            </wps:style>
-                            <wps:bodyPr rot="0" spcFirstLastPara="0" vertOverflow="overflow" horzOverflow="overflow" vert="horz" wrap="square" lIns="91440" tIns="45720" rIns="91440" bIns="45720" numCol="1" spcCol="0" rtlCol="0" fromWordArt="0" anchor="ctr" anchorCtr="0" forceAA="0" compatLnSpc="1">
-                              <a:prstTxWarp prst="textNoShape">
-                                <a:avLst/>
-                              </a:prstTxWarp>
-                              <a:noAutofit/>
-                            </wps:bodyPr>
-                          </wps:wsp>
-                        </a:graphicData>
-                      </a:graphic>
-                      <wp14:sizeRelV relativeFrom="margin">
-                        <wp14:pctHeight>0</wp14:pctHeight>
-                      </wp14:sizeRelV>
-                    </wp:anchor>
-                  </w:drawing>
-                </mc:Choice>
-                <mc:Fallback>
-                  <w:pict>
-                    <v:oval id="Oval 4" o:spid="_x0000_s1026" style="position:absolute;margin-left:227.5pt;margin-top:34.5pt;width:1in;height:81.05pt;z-index:251660288;visibility:visible;mso-wrap-style:square;mso-height-percent:0;mso-wrap-distance-left:9pt;mso-wrap-distance-top:0;mso-wrap-distance-right:9pt;mso-wrap-distance-bottom:0;mso-position-horizontal:absolute;mso-position-horizontal-relative:text;mso-position-vertical:absolute;mso-position-vertical-relative:text;mso-height-percent:0;mso-height-relative:margin;v-text-anchor:middle" o:gfxdata="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" fillcolor="blue" strokecolor="#4579b8 [3044]">
-                      <v:shadow on="t" opacity="22937f" mv:blur="40000f" origin=",.5" offset="0,23000emu"/>
-                      <w10:wrap type="through"/>
-                    </v:oval>
-                  </w:pict>
-                </mc:Fallback>
-              </mc:AlternateContent>
-            </w:r>
-            <w:r>
-              <w:rPr>
-                <w:rFonts w:ascii="Arial" w:hAnsi="Arial" w:cs="Arial"/>
-                <w:b/>
-                <w:noProof/>
-                <w:lang w:val="en-US"/>
-              </w:rPr>
-              <mc:AlternateContent>
-                <mc:Choice Requires="wps">
-                  <w:drawing>
-                    <wp:anchor distT="0" distB="0" distL="114300" distR="114300" simplePos="0" relativeHeight="251659264" behindDoc="0" locked="0" layoutInCell="1" allowOverlap="1" wp14:anchorId="5EB5B494" wp14:editId="7BDD87B3">
-                      <wp:simplePos x="0" y="0"/>
-                      <wp:positionH relativeFrom="column">
-                        <wp:posOffset>1517650</wp:posOffset>
-                      </wp:positionH>
-                      <wp:positionV relativeFrom="paragraph">
-                        <wp:posOffset>438150</wp:posOffset>
-                      </wp:positionV>
-                      <wp:extent cx="1257300" cy="342900"/>
-                      <wp:effectExtent l="76200" t="127000" r="63500" b="88900"/>
-                      <wp:wrapNone/>
-                      <wp:docPr id="1" name="Straight Arrow Connector 1"/>
-                      <wp:cNvGraphicFramePr/>
-                      <a:graphic xmlns:a="http://schemas.openxmlformats.org/drawingml/2006/main">
-                        <a:graphicData uri="http://schemas.microsoft.com/office/word/2010/wordprocessingShape">
-                          <wps:wsp>
-                            <wps:cNvCnPr/>
-                            <wps:spPr>
-                              <a:xfrm flipH="1" flipV="1">
-                                <a:off x="0" y="0"/>
-                                <a:ext cx="1257300" cy="342900"/>
-                              </a:xfrm>
-                              <a:prstGeom prst="straightConnector1">
-                                <a:avLst/>
-                              </a:prstGeom>
-                              <a:ln>
-                                <a:tailEnd type="arrow"/>
-                              </a:ln>
-                            </wps:spPr>
-                            <wps:style>
-                              <a:lnRef idx="3">
-                                <a:schemeClr val="dk1"/>
-                              </a:lnRef>
-                              <a:fillRef idx="0">
-                                <a:schemeClr val="dk1"/>
-                              </a:fillRef>
-                              <a:effectRef idx="2">
-                                <a:schemeClr val="dk1"/>
-                              </a:effectRef>
-                              <a:fontRef idx="minor">
-                                <a:schemeClr val="tx1"/>
-                              </a:fontRef>
-                            </wps:style>
-                            <wps:bodyPr/>
-                          </wps:wsp>
-                        </a:graphicData>
-                      </a:graphic>
-                      <wp14:sizeRelH relativeFrom="margin">
-                        <wp14:pctWidth>0</wp14:pctWidth>
-                      </wp14:sizeRelH>
-                      <wp14:sizeRelV relativeFrom="margin">
-                        <wp14:pctHeight>0</wp14:pctHeight>
-                      </wp14:sizeRelV>
-                    </wp:anchor>
-                  </w:drawing>
-                </mc:Choice>
-                <mc:Fallback>
-                  <w:pict>
-                    <v:shapetype id="_x0000_t32" coordsize="21600,21600" o:spt="32" o:oned="t" path="m0,0l21600,21600e" filled="f">
-                      <v:path arrowok="t" fillok="f" o:connecttype="none"/>
-                      <o:lock v:ext="edit" shapetype="t"/>
-                    </v:shapetype>
-                    <v:shape id="Straight Arrow Connector 1" o:spid="_x0000_s1026" type="#_x0000_t32" style="position:absolute;margin-left:119.5pt;margin-top:34.5pt;width:99pt;height:27pt;flip:x y;z-index:251659264;visibility:visible;mso-wrap-style:square;mso-width-percent:0;mso-height-percent:0;mso-wrap-distance-left:9pt;mso-wrap-distance-top:0;mso-wrap-distance-right:9pt;mso-wrap-distance-bottom:0;mso-position-horizontal:absolute;mso-position-horizontal-relative:text;mso-position-vertical:absolute;mso-position-vertical-relative:text;mso-width-percent:0;mso-height-percent:0;mso-width-relative:margin;mso-height-relative:margin" o:gfxdata="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" strokecolor="black [3200]" strokeweight="3pt">
-                      <v:stroke endarrow="open"/>
-                      <v:shadow on="t" opacity="22937f" mv:blur="40000f" origin=",.5" offset="0,23000emu"/>
-                    </v:shape>
-                  </w:pict>
-                </mc:Fallback>
-              </mc:AlternateContent>
-            </w:r>
-            <w:r>
-              <w:rPr>
-                <w:rFonts w:ascii="Arial" w:hAnsi="Arial" w:cs="Arial"/>
-                <w:b/>
-              </w:rPr>
-              <w:t xml:space="preserve">Source Citation: </w:t>
-            </w:r>
-            <w:r>
-              <w:rPr>
-                <w:rFonts w:ascii="Arial" w:hAnsi="Arial" w:cs="Arial"/>
-              </w:rPr>
-              <w:t>Dalton, Patricia. “The Economic Book of the 1920’s”.</w:t>
-            </w:r>
-            <w:r>
-              <w:rPr>
-                <w:rFonts w:ascii="Arial" w:hAnsi="Arial" w:cs="Arial"/>
-                <w:b/>
-              </w:rPr>
-              <w:t xml:space="preserve"> </w:t>
-            </w:r>
-            <w:r>
-              <w:rPr>
-                <w:rFonts w:ascii="Arial" w:hAnsi="Arial" w:cs="Arial"/>
-              </w:rPr>
-              <w:t>New York:</w:t>
-            </w:r>
-            <w:r>
-              <w:rPr>
-                <w:rFonts w:ascii="Arial" w:hAnsi="Arial" w:cs="Arial"/>
-                <w:b/>
-              </w:rPr>
-              <w:t xml:space="preserve"> </w:t>
-            </w:r>
-            <w:r>
-              <w:rPr>
-                <w:rFonts w:ascii="Arial" w:hAnsi="Arial" w:cs="Arial"/>
-                <w:lang w:val="en-US"/>
-              </w:rPr>
-              <w:t>Random House Publishing, 2014. Print. </w:t>
-            </w:r>
-          </w:p>
-          <w:p>
-            <w:pPr>
-              <w:rPr>
-                <w:rFonts w:ascii="Arial" w:hAnsi="Arial" w:cs="Arial"/>
-                <w:lang w:val="en-US"/>
-              </w:rPr>
-            </w:pPr>
-          </w:p>
-          <w:p>
-            <w:pPr>
-              <w:rPr>
-                <w:rFonts w:ascii="Arial" w:hAnsi="Arial" w:cs="Arial"/>
-                <w:lang w:val="en-US"/>
-              </w:rPr>
-            </w:pPr>
-          </w:p>
-          <w:p>
-            <w:pPr>
-              <w:rPr>
-                <w:rFonts w:ascii="Arial" w:hAnsi="Arial" w:cs="Arial"/>
-                <w:lang w:val="en-US"/>
-              </w:rPr>
-            </w:pPr>
-          </w:p>
-          <w:p>
-            <w:pPr>
-              <w:rPr>
-                <w:rFonts w:ascii="Arial" w:hAnsi="Arial" w:cs="Arial"/>
-                <w:lang w:val="en-US"/>
-              </w:rPr>
-            </w:pPr>
-          </w:p>
-          <w:p>
-            <w:pPr>
-              <w:rPr>
-                <w:rFonts w:ascii="Arial" w:hAnsi="Arial" w:cs="Arial"/>
-                <w:lang w:val="en-US"/>
-              </w:rPr>
-            </w:pPr>
-          </w:p>
-          <w:p>
-            <w:pPr>
-              <w:rPr>
-                <w:rFonts w:ascii="Arial" w:hAnsi="Arial" w:cs="Arial"/>
-                <w:lang w:val="en-US"/>
-              </w:rPr>
-            </w:pPr>
-          </w:p>
-          <w:p>
-            <w:pPr>
-              <w:rPr>
-                <w:rFonts w:ascii="Arial" w:hAnsi="Arial" w:cs="Arial"/>
-                <w:lang w:val="en-US"/>
-              </w:rPr>
-            </w:pPr>
-          </w:p>
-          <w:p>
-            <w:pPr>
-              <w:rPr>
-                <w:rFonts w:ascii="Arial" w:hAnsi="Arial" w:cs="Arial"/>
-                <w:lang w:val="en-US"/>
-              </w:rPr>
-            </w:pPr>
-          </w:p>
-          <w:p>
-            <w:pPr>
-              <w:rPr>
-                <w:rFonts w:ascii="Arial" w:hAnsi="Arial" w:cs="Arial"/>
-                <w:lang w:val="en-US"/>
-              </w:rPr>
-            </w:pPr>
-            <w:r>
-              <w:rPr>
-                <w:rFonts w:ascii="Arial" w:hAnsi="Arial" w:cs="Arial"/>
-                <w:b/>
-                <w:noProof/>
-                <w:lang w:val="en-US"/>
-              </w:rPr>
-              <mc:AlternateContent>
-                <mc:Choice Requires="wps">
-                  <w:drawing>
-                    <wp:anchor distT="0" distB="0" distL="114300" distR="114300" simplePos="0" relativeHeight="251661312" behindDoc="0" locked="0" layoutInCell="1" allowOverlap="1" wp14:anchorId="7CABDA7B" wp14:editId="67E995A5">
-                      <wp:simplePos x="0" y="0"/>
-                      <wp:positionH relativeFrom="column">
-                        <wp:posOffset>2889250</wp:posOffset>
-                      </wp:positionH>
-                      <wp:positionV relativeFrom="paragraph">
-                        <wp:posOffset>-1412875</wp:posOffset>
-                      </wp:positionV>
-                      <wp:extent cx="800100" cy="800100"/>
-                      <wp:effectExtent l="0" t="0" r="0" b="12700"/>
-                      <wp:wrapSquare wrapText="bothSides"/>
-                      <wp:docPr id="5" name="Text Box 5"/>
-                      <wp:cNvGraphicFramePr/>
-                      <a:graphic xmlns:a="http://schemas.openxmlformats.org/drawingml/2006/main">
-                        <a:graphicData uri="http://schemas.microsoft.com/office/word/2010/wordprocessingShape">
-                          <wps:wsp>
-                            <wps:cNvSpPr txBox="1"/>
-                            <wps:spPr>
-                              <a:xfrm>
-                                <a:off x="0" y="0"/>
-                                <a:ext cx="800100" cy="800100"/>
-                              </a:xfrm>
-                              <a:prstGeom prst="rect">
-                                <a:avLst/>
-                              </a:prstGeom>
-                              <a:noFill/>
-                              <a:ln>
-                                <a:noFill/>
-                              </a:ln>
-                              <a:effectLst/>
-                              <a:extLst>
-                                <a:ext uri="{C572A759-6A51-4108-AA02-DFA0A04FC94B}">
-                                  <ma14:wrappingTextBoxFlag xmlns:ma14="http://schemas.microsoft.com/office/mac/drawingml/2011/main"/>
-                                </a:ext>
-                              </a:extLst>
-                            </wps:spPr>
-                            <wps:style>
-                              <a:lnRef idx="0">
-                                <a:schemeClr val="accent1"/>
-                              </a:lnRef>
-                              <a:fillRef idx="0">
-                                <a:schemeClr val="accent1"/>
-                              </a:fillRef>
-                              <a:effectRef idx="0">
-                                <a:schemeClr val="accent1"/>
-                              </a:effectRef>
-                              <a:fontRef idx="minor">
-                                <a:schemeClr val="dk1"/>
-                              </a:fontRef>
-                            </wps:style>
-                            <wps:txbx>
-                              <w:txbxContent>
-                                <w:p>
-                                  <w:pPr>
-                                    <w:jc w:val="center"/>
-                                    <w:rPr>
-                                      <w:b/>
-                                      <w:color w:val="FFFF00"/>
-                                      <w:sz w:val="18"/>
-                                      <w:szCs w:val="18"/>
-                                    </w:rPr>
-                                  </w:pPr>
-                                  <w:r>
-                                    <w:rPr>
-                                      <w:b/>
-                                      <w:color w:val="FFFF00"/>
-                                      <w:sz w:val="18"/>
-                                      <w:szCs w:val="18"/>
-                                    </w:rPr>
-                                    <w:t>Don’t forget to use precise MLA formatting</w:t>
-                                  </w:r>
-                                </w:p>
-                              </w:txbxContent>
-                            </wps:txbx>
-                            <wps:bodyPr rot="0" spcFirstLastPara="0" vertOverflow="overflow" horzOverflow="overflow" vert="horz" wrap="square" lIns="91440" tIns="45720" rIns="91440" bIns="45720" numCol="1" spcCol="0" rtlCol="0" fromWordArt="0" anchor="t" anchorCtr="0" forceAA="0" compatLnSpc="1">
-                              <a:prstTxWarp prst="textNoShape">
-                                <a:avLst/>
-                              </a:prstTxWarp>
-                              <a:noAutofit/>
-                            </wps:bodyPr>
-                          </wps:wsp>
-                        </a:graphicData>
-                      </a:graphic>
-                      <wp14:sizeRelH relativeFrom="margin">
-                        <wp14:pctWidth>0</wp14:pctWidth>
-                      </wp14:sizeRelH>
-                    </wp:anchor>
-                  </w:drawing>
-                </mc:Choice>
-                <mc:Fallback>
-                  <w:pict>
-                    <v:shapetype id="_x0000_t202" coordsize="21600,21600" o:spt="202" path="m0,0l0,21600,21600,21600,21600,0xe">
-                      <v:stroke joinstyle="miter"/>
-                      <v:path gradientshapeok="t" o:connecttype="rect"/>
-                    </v:shapetype>
-                    <v:shape id="Text Box 5" o:spid="_x0000_s1026" type="#_x0000_t202" style="position:absolute;margin-left:227.5pt;margin-top:-111.2pt;width:63pt;height:63pt;z-index:251661312;visibility:visible;mso-wrap-style:square;mso-width-percent:0;mso-wrap-distance-left:9pt;mso-wrap-distance-top:0;mso-wrap-distance-right:9pt;mso-wrap-distance-bottom:0;mso-position-horizontal:absolute;mso-position-horizontal-relative:text;mso-position-vertical:absolute;mso-position-vertical-relative:text;mso-width-percent:0;mso-width-relative:margin;v-text-anchor:top" o:gfxdata="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" filled="f" stroked="f">
-                      <v:textbox>
-                        <w:txbxContent>
-                          <w:p>
-                            <w:pPr>
-                              <w:jc w:val="center"/>
-                              <w:rPr>
-                                <w:b/>
-                                <w:color w:val="FFFF00"/>
-                                <w:sz w:val="18"/>
-                                <w:szCs w:val="18"/>
-                              </w:rPr>
-                            </w:pPr>
-                            <w:r>
-                              <w:rPr>
-                                <w:b/>
-                                <w:color w:val="FFFF00"/>
-                                <w:sz w:val="18"/>
-                                <w:szCs w:val="18"/>
-                              </w:rPr>
-                              <w:t>Don’t forget to use precise MLA formatting</w:t>
-                            </w:r>
-                          </w:p>
-                        </w:txbxContent>
-                      </v:textbox>
-                      <w10:wrap type="square"/>
-                    </v:shape>
-                  </w:pict>
-                </mc:Fallback>
-              </mc:AlternateContent>
-            </w:r>
-          </w:p>
-          <w:p>
-            <w:pPr>
-              <w:rPr>
-                <w:rFonts w:ascii="Arial" w:hAnsi="Arial" w:cs="Arial"/>
-                <w:lang w:val="en-US"/>
-              </w:rPr>
-            </w:pPr>
-          </w:p>
-          <w:p>
-            <w:pPr>
-              <w:rPr>
-                <w:rFonts w:ascii="Arial" w:hAnsi="Arial" w:cs="Arial"/>
-                <w:lang w:val="en-US"/>
-              </w:rPr>
-            </w:pPr>
-          </w:p>
-          <w:p>
-            <w:pPr>
-              <w:rPr>
-                <w:rFonts w:ascii="Arial" w:hAnsi="Arial" w:cs="Arial"/>
-                <w:lang w:val="en-US"/>
-              </w:rPr>
-            </w:pPr>
-          </w:p>
-          <w:p>
-            <w:pPr>
-              <w:rPr>
-                <w:rFonts w:ascii="Arial" w:hAnsi="Arial" w:cs="Arial"/>
-                <w:lang w:val="en-US"/>
-              </w:rPr>
-            </w:pPr>
-          </w:p>
-          <w:p>
-            <w:pPr>
-              <w:rPr>
-                <w:rFonts w:ascii="Arial" w:hAnsi="Arial" w:cs="Arial"/>
-                <w:lang w:val="en-US"/>
-              </w:rPr>
-            </w:pPr>
-          </w:p>
-          <w:p>
-            <w:pPr>
-              <w:rPr>
-                <w:rFonts w:ascii="Arial" w:hAnsi="Arial" w:cs="Arial"/>
-                <w:lang w:val="en-US"/>
-              </w:rPr>
-            </w:pPr>
-          </w:p>
-          <w:p>
-            <w:pPr>
-              <w:rPr>
-                <w:rFonts w:ascii="Arial" w:hAnsi="Arial" w:cs="Arial"/>
-                <w:lang w:val="en-US"/>
-              </w:rPr>
-            </w:pPr>
-          </w:p>
-          <w:p>
-            <w:pPr>
-              <w:rPr>
-                <w:rFonts w:ascii="Arial" w:hAnsi="Arial" w:cs="Arial"/>
-                <w:lang w:val="en-US"/>
-              </w:rPr>
-            </w:pPr>
-          </w:p>
-          <w:p>
-            <w:pPr>
-              <w:rPr>
-                <w:rFonts w:ascii="Arial" w:hAnsi="Arial" w:cs="Arial"/>
-                <w:lang w:val="en-US"/>
-              </w:rPr>
-            </w:pPr>
-          </w:p>
-          <w:p>
-            <w:pPr>
-              <w:rPr>
-                <w:rFonts w:ascii="Arial" w:hAnsi="Arial" w:cs="Arial"/>
-                <w:lang w:val="en-US"/>
-              </w:rPr>
-            </w:pPr>
-          </w:p>
-          <w:p>
-            <w:pPr>
-              <w:rPr>
-                <w:rFonts w:ascii="Arial" w:hAnsi="Arial" w:cs="Arial"/>
-                <w:b/>
-              </w:rPr>
-            </w:pPr>
-          </w:p>
-        </w:tc>
-        <w:tc>
-          <w:tcPr>
-            <w:tcW w:w="1608" w:type="dxa"/>
+            <w:tcW w:w="3166" w:type="dxa"/>
             <w:gridSpan w:val="2"/>
             <w:tcBorders>
               <w:bottom w:val="single" w:sz="4" w:space="0" w:color="auto"/>
@@ -1019,7 +587,346 @@
           <w:p>
             <w:pPr>
               <w:rPr>
-                <w:rFonts w:ascii="Arial" w:hAnsi="Arial" w:cs="Arial"/>
+                <w:rFonts w:eastAsia="Times New Roman"/>
+              </w:rPr>
+            </w:pPr>
+            <w:r>
+              <w:rPr>
+                <w:rFonts w:ascii="Helvetica Neue" w:eastAsia="Times New Roman" w:hAnsi="Helvetica Neue"/>
+                <w:color w:val="323232"/>
+                <w:sz w:val="21"/>
+                <w:szCs w:val="21"/>
+                <w:shd w:val="clear" w:color="auto" w:fill="FFFFFF"/>
+              </w:rPr>
+              <w:t xml:space="preserve">Lewis, </w:t>
+            </w:r>
+            <w:proofErr w:type="spellStart"/>
+            <w:r>
+              <w:rPr>
+                <w:rFonts w:ascii="Helvetica Neue" w:eastAsia="Times New Roman" w:hAnsi="Helvetica Neue"/>
+                <w:color w:val="323232"/>
+                <w:sz w:val="21"/>
+                <w:szCs w:val="21"/>
+                <w:shd w:val="clear" w:color="auto" w:fill="FFFFFF"/>
+              </w:rPr>
+              <w:t>Thabiti</w:t>
+            </w:r>
+            <w:proofErr w:type="spellEnd"/>
+            <w:r>
+              <w:rPr>
+                <w:rFonts w:ascii="Helvetica Neue" w:eastAsia="Times New Roman" w:hAnsi="Helvetica Neue"/>
+                <w:color w:val="323232"/>
+                <w:sz w:val="21"/>
+                <w:szCs w:val="21"/>
+                <w:shd w:val="clear" w:color="auto" w:fill="FFFFFF"/>
+              </w:rPr>
+              <w:t>. "How Fresh and New is the Case Coates Makes?"</w:t>
+            </w:r>
+            <w:r>
+              <w:rPr>
+                <w:rFonts w:ascii="Helvetica Neue" w:eastAsia="Times New Roman" w:hAnsi="Helvetica Neue"/>
+                <w:color w:val="323232"/>
+                <w:sz w:val="21"/>
+                <w:szCs w:val="21"/>
+                <w:shd w:val="clear" w:color="auto" w:fill="FFFFFF"/>
+              </w:rPr>
+              <w:t xml:space="preserve"> </w:t>
+            </w:r>
+            <w:r>
+              <w:rPr>
+                <w:rFonts w:ascii="Helvetica Neue" w:eastAsia="Times New Roman" w:hAnsi="Helvetica Neue"/>
+                <w:i/>
+                <w:iCs/>
+                <w:color w:val="323232"/>
+                <w:sz w:val="21"/>
+                <w:szCs w:val="21"/>
+                <w:shd w:val="clear" w:color="auto" w:fill="FFFFFF"/>
+              </w:rPr>
+              <w:t>African American Review</w:t>
+            </w:r>
+            <w:r>
+              <w:rPr>
+                <w:rFonts w:ascii="Helvetica Neue" w:eastAsia="Times New Roman" w:hAnsi="Helvetica Neue"/>
+                <w:i/>
+                <w:iCs/>
+                <w:color w:val="323232"/>
+                <w:sz w:val="21"/>
+                <w:szCs w:val="21"/>
+                <w:shd w:val="clear" w:color="auto" w:fill="FFFFFF"/>
+              </w:rPr>
+              <w:t xml:space="preserve"> </w:t>
+            </w:r>
+            <w:r>
+              <w:rPr>
+                <w:rFonts w:ascii="Helvetica Neue" w:eastAsia="Times New Roman" w:hAnsi="Helvetica Neue"/>
+                <w:color w:val="323232"/>
+                <w:sz w:val="21"/>
+                <w:szCs w:val="21"/>
+                <w:shd w:val="clear" w:color="auto" w:fill="FFFFFF"/>
+              </w:rPr>
+              <w:t xml:space="preserve">49.3 (2016): 192-96. </w:t>
+            </w:r>
+            <w:r>
+              <w:rPr>
+                <w:rFonts w:ascii="Helvetica Neue" w:eastAsia="Times New Roman" w:hAnsi="Helvetica Neue"/>
+                <w:color w:val="323232"/>
+                <w:sz w:val="21"/>
+                <w:szCs w:val="21"/>
+                <w:shd w:val="clear" w:color="auto" w:fill="FFFFFF"/>
+              </w:rPr>
+              <w:t xml:space="preserve">University of Toronto Library. </w:t>
+            </w:r>
+            <w:r>
+              <w:rPr>
+                <w:rFonts w:ascii="Helvetica Neue" w:eastAsia="Times New Roman" w:hAnsi="Helvetica Neue"/>
+                <w:color w:val="323232"/>
+                <w:sz w:val="21"/>
+                <w:szCs w:val="21"/>
+                <w:shd w:val="clear" w:color="auto" w:fill="FFFFFF"/>
+              </w:rPr>
+              <w:t>Web.</w:t>
+            </w:r>
+            <w:r>
+              <w:rPr>
+                <w:rFonts w:ascii="Helvetica Neue" w:eastAsia="Times New Roman" w:hAnsi="Helvetica Neue"/>
+                <w:color w:val="323232"/>
+                <w:sz w:val="21"/>
+                <w:szCs w:val="21"/>
+                <w:shd w:val="clear" w:color="auto" w:fill="FFFFFF"/>
+              </w:rPr>
+              <w:t xml:space="preserve"> 4 Apr 2017.</w:t>
+            </w:r>
+          </w:p>
+          <w:p>
+            <w:pPr>
+              <w:rPr>
+                <w:rFonts w:ascii="Arial" w:hAnsi="Arial" w:cs="Arial"/>
+              </w:rPr>
+            </w:pPr>
+          </w:p>
+          <w:p>
+            <w:pPr>
+              <w:rPr>
+                <w:rFonts w:ascii="Arial" w:hAnsi="Arial" w:cs="Arial"/>
+              </w:rPr>
+            </w:pPr>
+          </w:p>
+          <w:p>
+            <w:pPr>
+              <w:rPr>
+                <w:rFonts w:ascii="Arial" w:hAnsi="Arial" w:cs="Arial"/>
+              </w:rPr>
+            </w:pPr>
+          </w:p>
+          <w:p>
+            <w:pPr>
+              <w:rPr>
+                <w:rFonts w:ascii="Arial" w:hAnsi="Arial" w:cs="Arial"/>
+              </w:rPr>
+            </w:pPr>
+          </w:p>
+          <w:p>
+            <w:pPr>
+              <w:rPr>
+                <w:rFonts w:ascii="Arial" w:hAnsi="Arial" w:cs="Arial"/>
+              </w:rPr>
+            </w:pPr>
+          </w:p>
+          <w:p>
+            <w:pPr>
+              <w:rPr>
+                <w:rFonts w:ascii="Arial" w:hAnsi="Arial" w:cs="Arial"/>
+              </w:rPr>
+            </w:pPr>
+            <w:r>
+              <w:rPr>
+                <w:rFonts w:ascii="Arial" w:hAnsi="Arial" w:cs="Arial"/>
+              </w:rPr>
+              <w:t>Grizzle, Gary</w:t>
+            </w:r>
+            <w:r>
+              <w:rPr>
+                <w:rFonts w:ascii="Arial" w:hAnsi="Arial" w:cs="Arial"/>
+              </w:rPr>
+              <w:t>. “</w:t>
+            </w:r>
+            <w:r>
+              <w:rPr>
+                <w:rFonts w:ascii="Arial" w:hAnsi="Arial" w:cs="Arial"/>
+              </w:rPr>
+              <w:t>Between the World and Me</w:t>
+            </w:r>
+            <w:r>
+              <w:rPr>
+                <w:rFonts w:ascii="Arial" w:hAnsi="Arial" w:cs="Arial"/>
+              </w:rPr>
+              <w:t xml:space="preserve">.” </w:t>
+            </w:r>
+            <w:r>
+              <w:rPr>
+                <w:rFonts w:ascii="Arial" w:hAnsi="Arial" w:cs="Arial"/>
+                <w:i/>
+              </w:rPr>
+              <w:t>Theory in Action</w:t>
+            </w:r>
+            <w:r>
+              <w:rPr>
+                <w:rFonts w:ascii="Arial" w:hAnsi="Arial" w:cs="Arial"/>
+              </w:rPr>
+              <w:t xml:space="preserve"> 9.2 (2016</w:t>
+            </w:r>
+            <w:r>
+              <w:rPr>
+                <w:rFonts w:ascii="Arial" w:hAnsi="Arial" w:cs="Arial"/>
+              </w:rPr>
+              <w:t xml:space="preserve">): </w:t>
+            </w:r>
+            <w:r>
+              <w:rPr>
+                <w:rFonts w:ascii="Arial" w:hAnsi="Arial" w:cs="Arial"/>
+              </w:rPr>
+              <w:t>109-16</w:t>
+            </w:r>
+            <w:r>
+              <w:rPr>
+                <w:rFonts w:ascii="Arial" w:hAnsi="Arial" w:cs="Arial"/>
+              </w:rPr>
+              <w:t>.</w:t>
+            </w:r>
+            <w:r>
+              <w:rPr>
+                <w:rFonts w:ascii="Arial" w:hAnsi="Arial" w:cs="Arial"/>
+              </w:rPr>
+              <w:t xml:space="preserve"> </w:t>
+            </w:r>
+            <w:proofErr w:type="spellStart"/>
+            <w:r>
+              <w:rPr>
+                <w:rFonts w:ascii="Arial" w:hAnsi="Arial" w:cs="Arial"/>
+              </w:rPr>
+              <w:t>Questia</w:t>
+            </w:r>
+            <w:proofErr w:type="spellEnd"/>
+            <w:r>
+              <w:rPr>
+                <w:rFonts w:ascii="Arial" w:hAnsi="Arial" w:cs="Arial"/>
+              </w:rPr>
+              <w:t>.</w:t>
+            </w:r>
+            <w:r>
+              <w:rPr>
+                <w:rFonts w:ascii="Arial" w:hAnsi="Arial" w:cs="Arial"/>
+              </w:rPr>
+              <w:t xml:space="preserve"> Web.</w:t>
+            </w:r>
+            <w:r>
+              <w:rPr>
+                <w:rFonts w:ascii="Arial" w:hAnsi="Arial" w:cs="Arial"/>
+              </w:rPr>
+              <w:t xml:space="preserve"> </w:t>
+            </w:r>
+            <w:r>
+              <w:rPr>
+                <w:rFonts w:ascii="Arial" w:hAnsi="Arial" w:cs="Arial"/>
+              </w:rPr>
+              <w:t xml:space="preserve">18 </w:t>
+            </w:r>
+            <w:r>
+              <w:rPr>
+                <w:rFonts w:ascii="Arial" w:hAnsi="Arial" w:cs="Arial"/>
+              </w:rPr>
+              <w:t xml:space="preserve">Apr. 2017. </w:t>
+            </w:r>
+          </w:p>
+          <w:p>
+            <w:pPr>
+              <w:rPr>
+                <w:rFonts w:ascii="Arial" w:hAnsi="Arial" w:cs="Arial"/>
+              </w:rPr>
+            </w:pPr>
+          </w:p>
+          <w:p>
+            <w:pPr>
+              <w:rPr>
+                <w:rFonts w:ascii="Arial" w:hAnsi="Arial" w:cs="Arial"/>
+              </w:rPr>
+            </w:pPr>
+          </w:p>
+          <w:p>
+            <w:pPr>
+              <w:rPr>
+                <w:rFonts w:ascii="Arial" w:hAnsi="Arial" w:cs="Arial"/>
+              </w:rPr>
+            </w:pPr>
+          </w:p>
+          <w:p>
+            <w:pPr>
+              <w:rPr>
+                <w:rFonts w:ascii="Arial" w:hAnsi="Arial" w:cs="Arial"/>
+              </w:rPr>
+            </w:pPr>
+          </w:p>
+          <w:p>
+            <w:pPr>
+              <w:rPr>
+                <w:rFonts w:ascii="Arial" w:hAnsi="Arial" w:cs="Arial"/>
+              </w:rPr>
+            </w:pPr>
+          </w:p>
+          <w:p>
+            <w:pPr>
+              <w:rPr>
+                <w:rFonts w:ascii="Arial" w:hAnsi="Arial" w:cs="Arial"/>
+              </w:rPr>
+            </w:pPr>
+          </w:p>
+          <w:p>
+            <w:pPr>
+              <w:rPr>
+                <w:rFonts w:ascii="Arial" w:hAnsi="Arial" w:cs="Arial"/>
+              </w:rPr>
+            </w:pPr>
+          </w:p>
+          <w:p>
+            <w:pPr>
+              <w:rPr>
+                <w:rFonts w:ascii="Arial" w:hAnsi="Arial" w:cs="Arial"/>
+              </w:rPr>
+            </w:pPr>
+          </w:p>
+          <w:p>
+            <w:pPr>
+              <w:rPr>
+                <w:rFonts w:ascii="Arial" w:hAnsi="Arial" w:cs="Arial"/>
+              </w:rPr>
+            </w:pPr>
+          </w:p>
+          <w:p>
+            <w:pPr>
+              <w:rPr>
+                <w:rFonts w:ascii="Arial" w:hAnsi="Arial" w:cs="Arial"/>
+              </w:rPr>
+            </w:pPr>
+          </w:p>
+          <w:p>
+            <w:pPr>
+              <w:rPr>
+                <w:rFonts w:ascii="Arial" w:hAnsi="Arial" w:cs="Arial"/>
+              </w:rPr>
+            </w:pPr>
+          </w:p>
+          <w:p>
+            <w:pPr>
+              <w:rPr>
+                <w:rFonts w:ascii="Arial" w:hAnsi="Arial" w:cs="Arial"/>
+              </w:rPr>
+            </w:pPr>
+          </w:p>
+          <w:p>
+            <w:pPr>
+              <w:rPr>
+                <w:rFonts w:ascii="Arial" w:hAnsi="Arial" w:cs="Arial"/>
+                <w:b/>
               </w:rPr>
             </w:pPr>
           </w:p>
@@ -1028,14 +935,14 @@
       <w:tr>
         <w:trPr>
           <w:gridBefore w:val="1"/>
-          <w:gridAfter w:val="1"/>
+          <w:gridAfter w:val="2"/>
           <w:wBefore w:w="720" w:type="dxa"/>
-          <w:wAfter w:w="647" w:type="dxa"/>
+          <w:wAfter w:w="4553" w:type="dxa"/>
           <w:trHeight w:val="271"/>
         </w:trPr>
         <w:tc>
           <w:tcPr>
-            <w:tcW w:w="13991" w:type="dxa"/>
+            <w:tcW w:w="14007" w:type="dxa"/>
             <w:gridSpan w:val="5"/>
             <w:tcBorders>
               <w:top w:val="single" w:sz="4" w:space="0" w:color="auto"/>
@@ -1047,57 +954,33 @@
           </w:tcPr>
           <w:p>
             <w:pPr>
-              <w:jc w:val="center"/>
-              <w:rPr>
-                <w:rFonts w:ascii="Arial" w:hAnsi="Arial" w:cs="Arial"/>
-                <w:b/>
-                <w:color w:val="0000FF"/>
-              </w:rPr>
-            </w:pPr>
-            <w:r>
-              <w:rPr>
-                <w:rFonts w:ascii="Arial" w:hAnsi="Arial" w:cs="Arial"/>
-                <w:b/>
-                <w:color w:val="0000FF"/>
-              </w:rPr>
-              <w:lastRenderedPageBreak/>
-              <w:t xml:space="preserve">Section 2 </w:t>
-            </w:r>
-          </w:p>
-          <w:p>
-            <w:pPr>
               <w:ind w:left="-277" w:firstLine="283"/>
               <w:jc w:val="center"/>
               <w:rPr>
                 <w:rFonts w:ascii="Arial" w:hAnsi="Arial" w:cs="Arial"/>
-              </w:rPr>
-            </w:pPr>
-            <w:r>
-              <w:rPr>
-                <w:rFonts w:ascii="Arial" w:hAnsi="Arial" w:cs="Arial"/>
                 <w:b/>
                 <w:color w:val="0000FF"/>
               </w:rPr>
-              <w:t>Social Impact</w:t>
-            </w:r>
-            <w:r>
-              <w:rPr>
-                <w:rFonts w:ascii="Arial" w:hAnsi="Arial" w:cs="Arial"/>
-                <w:b/>
-                <w:color w:val="0000FF"/>
-              </w:rPr>
-              <w:t>/Themes/Issues</w:t>
-            </w:r>
+            </w:pPr>
+          </w:p>
+          <w:p>
+            <w:pPr>
+              <w:ind w:left="-277" w:firstLine="283"/>
+              <w:jc w:val="center"/>
+              <w:rPr>
+                <w:rFonts w:ascii="Arial" w:hAnsi="Arial" w:cs="Arial"/>
+              </w:rPr>
+            </w:pPr>
           </w:p>
         </w:tc>
       </w:tr>
       <w:tr>
         <w:trPr>
-          <w:trHeight w:val="635"/>
+          <w:trHeight w:val="846"/>
         </w:trPr>
         <w:tc>
           <w:tcPr>
-            <w:tcW w:w="3611" w:type="dxa"/>
+            <w:tcW w:w="4558" w:type="dxa"/>
             <w:gridSpan w:val="2"/>
             <w:shd w:val="clear" w:color="auto" w:fill="33CCCC"/>
           </w:tcPr>
@@ -1119,7 +1002,7 @@
         </w:tc>
         <w:tc>
           <w:tcPr>
-            <w:tcW w:w="3735" w:type="dxa"/>
+            <w:tcW w:w="6767" w:type="dxa"/>
             <w:shd w:val="clear" w:color="auto" w:fill="FF9900"/>
           </w:tcPr>
           <w:p>
@@ -1148,7 +1031,8 @@
         </w:tc>
         <w:tc>
           <w:tcPr>
-            <w:tcW w:w="236" w:type="dxa"/>
+            <w:tcW w:w="283" w:type="dxa"/>
+            <w:gridSpan w:val="2"/>
             <w:shd w:val="clear" w:color="auto" w:fill="C0C0C0"/>
           </w:tcPr>
           <w:p>
@@ -1170,7 +1054,8 @@
         </w:tc>
         <w:tc>
           <w:tcPr>
-            <w:tcW w:w="6168" w:type="dxa"/>
+            <w:tcW w:w="6064" w:type="dxa"/>
+            <w:gridSpan w:val="2"/>
             <w:shd w:val="clear" w:color="auto" w:fill="00FF00"/>
           </w:tcPr>
           <w:p>
@@ -1193,7 +1078,6 @@
         <w:tc>
           <w:tcPr>
             <w:tcW w:w="1608" w:type="dxa"/>
-            <w:gridSpan w:val="2"/>
             <w:shd w:val="clear" w:color="auto" w:fill="937DFF"/>
           </w:tcPr>
           <w:p>
@@ -1219,7 +1103,7 @@
         </w:trPr>
         <w:tc>
           <w:tcPr>
-            <w:tcW w:w="3611" w:type="dxa"/>
+            <w:tcW w:w="4558" w:type="dxa"/>
             <w:gridSpan w:val="2"/>
             <w:tcBorders>
               <w:bottom w:val="single" w:sz="4" w:space="0" w:color="auto"/>
@@ -1229,14 +1113,125 @@
             <w:pPr>
               <w:rPr>
                 <w:rFonts w:ascii="Arial" w:hAnsi="Arial" w:cs="Arial"/>
-                <w:b/>
-              </w:rPr>
-            </w:pPr>
+              </w:rPr>
+            </w:pPr>
+            <w:r>
+              <w:rPr>
+                <w:rFonts w:ascii="Arial" w:hAnsi="Arial" w:cs="Arial"/>
+              </w:rPr>
+              <w:t xml:space="preserve">“The </w:t>
+            </w:r>
+            <w:r>
+              <w:rPr>
+                <w:rFonts w:ascii="Arial" w:hAnsi="Arial" w:cs="Arial"/>
+              </w:rPr>
+              <w:t>emotional tone in print is what he has shared with his own son; it is what I have shared with my own daughters, my parents with me, and Coates’s own father with him. This, and the familiar coming-of-age truth that every black child receives from sane parents.”</w:t>
+            </w:r>
+          </w:p>
+          <w:p>
+            <w:pPr>
+              <w:rPr>
+                <w:rFonts w:ascii="Arial" w:hAnsi="Arial" w:cs="Arial"/>
+              </w:rPr>
+            </w:pPr>
+          </w:p>
+          <w:p>
+            <w:pPr>
+              <w:rPr>
+                <w:rFonts w:ascii="Arial" w:hAnsi="Arial" w:cs="Arial"/>
+              </w:rPr>
+            </w:pPr>
+          </w:p>
+          <w:p>
+            <w:pPr>
+              <w:rPr>
+                <w:rFonts w:ascii="Arial" w:hAnsi="Arial" w:cs="Arial"/>
+              </w:rPr>
+            </w:pPr>
+          </w:p>
+          <w:p>
+            <w:pPr>
+              <w:rPr>
+                <w:rFonts w:ascii="Arial" w:hAnsi="Arial" w:cs="Arial"/>
+              </w:rPr>
+            </w:pPr>
+          </w:p>
+          <w:p>
+            <w:pPr>
+              <w:rPr>
+                <w:rFonts w:ascii="Arial" w:hAnsi="Arial" w:cs="Arial"/>
+              </w:rPr>
+            </w:pPr>
+          </w:p>
+          <w:p>
+            <w:pPr>
+              <w:rPr>
+                <w:rFonts w:ascii="Arial" w:hAnsi="Arial" w:cs="Arial"/>
+              </w:rPr>
+            </w:pPr>
+            <w:r>
+              <w:rPr>
+                <w:rFonts w:ascii="Arial" w:hAnsi="Arial" w:cs="Arial"/>
+              </w:rPr>
+              <w:t>“But again, I must admit I am puzzled that at a time when youth are rising up against oppression and are trying to make sense of blatantly racialized injustice—trying to come to grips with their place in a world that refuses to guarantee for them freedoms that so many others take for granted—that Coates would offer his son a history of brutalized black bodies with little direction from such fates.”</w:t>
+            </w:r>
+          </w:p>
+          <w:p>
+            <w:pPr>
+              <w:rPr>
+                <w:rFonts w:ascii="Arial" w:hAnsi="Arial" w:cs="Arial"/>
+              </w:rPr>
+            </w:pPr>
+          </w:p>
+          <w:p>
+            <w:pPr>
+              <w:rPr>
+                <w:rFonts w:ascii="Arial" w:hAnsi="Arial" w:cs="Arial"/>
+              </w:rPr>
+            </w:pPr>
+          </w:p>
+          <w:p>
+            <w:pPr>
+              <w:rPr>
+                <w:rFonts w:ascii="Arial" w:hAnsi="Arial" w:cs="Arial"/>
+              </w:rPr>
+            </w:pPr>
+          </w:p>
+          <w:p>
+            <w:pPr>
+              <w:rPr>
+                <w:rFonts w:eastAsia="Times New Roman"/>
+              </w:rPr>
+            </w:pPr>
+            <w:r>
+              <w:rPr>
+                <w:rFonts w:ascii="Arial" w:hAnsi="Arial" w:cs="Arial"/>
+              </w:rPr>
+              <w:t>“</w:t>
+            </w:r>
+            <w:r>
+              <w:rPr>
+                <w:rFonts w:ascii="Helvetica" w:eastAsia="Times New Roman" w:hAnsi="Helvetica"/>
+                <w:color w:val="333333"/>
+                <w:sz w:val="26"/>
+                <w:szCs w:val="26"/>
+              </w:rPr>
+              <w:t>For Coates, “race is a child of racism, not the father” (p. 9), and creating race by whites a means of creating a separate identity for themselves and in so doing denying the right to nonwhites to secure and govern one's own, dark-skinned body. Without race, there would be no basis for white people to view themselves as separate, to orchestrate control of nonwhites, directly as with lynching or indirectly through redlining.</w:t>
+            </w:r>
+            <w:r>
+              <w:rPr>
+                <w:rFonts w:ascii="Helvetica" w:eastAsia="Times New Roman" w:hAnsi="Helvetica"/>
+                <w:color w:val="333333"/>
+                <w:sz w:val="26"/>
+                <w:szCs w:val="26"/>
+              </w:rPr>
+              <w:t>”</w:t>
+            </w:r>
           </w:p>
         </w:tc>
         <w:tc>
           <w:tcPr>
-            <w:tcW w:w="3735" w:type="dxa"/>
+            <w:tcW w:w="6767" w:type="dxa"/>
             <w:tcBorders>
               <w:bottom w:val="single" w:sz="4" w:space="0" w:color="auto"/>
             </w:tcBorders>
@@ -1247,146 +1242,103 @@
                 <w:rFonts w:ascii="Arial" w:hAnsi="Arial" w:cs="Arial"/>
               </w:rPr>
             </w:pPr>
-          </w:p>
-          <w:p>
-            <w:pPr>
-              <w:rPr>
-                <w:rFonts w:ascii="Arial" w:hAnsi="Arial" w:cs="Arial"/>
-              </w:rPr>
-            </w:pPr>
-          </w:p>
-          <w:p>
-            <w:pPr>
-              <w:rPr>
-                <w:rFonts w:ascii="Arial" w:hAnsi="Arial" w:cs="Arial"/>
-              </w:rPr>
-            </w:pPr>
-          </w:p>
-          <w:p>
-            <w:pPr>
-              <w:rPr>
-                <w:rFonts w:ascii="Arial" w:hAnsi="Arial" w:cs="Arial"/>
-              </w:rPr>
-            </w:pPr>
-          </w:p>
-          <w:p>
-            <w:pPr>
-              <w:rPr>
-                <w:rFonts w:ascii="Arial" w:hAnsi="Arial" w:cs="Arial"/>
-              </w:rPr>
-            </w:pPr>
-          </w:p>
-          <w:p>
-            <w:pPr>
-              <w:rPr>
-                <w:rFonts w:ascii="Arial" w:hAnsi="Arial" w:cs="Arial"/>
-              </w:rPr>
-            </w:pPr>
-          </w:p>
-          <w:p>
-            <w:pPr>
-              <w:rPr>
-                <w:rFonts w:ascii="Arial" w:hAnsi="Arial" w:cs="Arial"/>
-              </w:rPr>
-            </w:pPr>
-          </w:p>
-          <w:p>
-            <w:pPr>
-              <w:rPr>
-                <w:rFonts w:ascii="Arial" w:hAnsi="Arial" w:cs="Arial"/>
-              </w:rPr>
-            </w:pPr>
-          </w:p>
-          <w:p>
-            <w:pPr>
-              <w:rPr>
-                <w:rFonts w:ascii="Arial" w:hAnsi="Arial" w:cs="Arial"/>
-              </w:rPr>
-            </w:pPr>
-          </w:p>
-          <w:p>
-            <w:pPr>
-              <w:rPr>
-                <w:rFonts w:ascii="Arial" w:hAnsi="Arial" w:cs="Arial"/>
-              </w:rPr>
-            </w:pPr>
-          </w:p>
-          <w:p>
-            <w:pPr>
-              <w:rPr>
-                <w:rFonts w:ascii="Arial" w:hAnsi="Arial" w:cs="Arial"/>
-              </w:rPr>
-            </w:pPr>
-          </w:p>
-          <w:p>
-            <w:pPr>
-              <w:rPr>
-                <w:rFonts w:ascii="Arial" w:hAnsi="Arial" w:cs="Arial"/>
-              </w:rPr>
-            </w:pPr>
-          </w:p>
-          <w:p>
-            <w:pPr>
-              <w:rPr>
-                <w:rFonts w:ascii="Arial" w:hAnsi="Arial" w:cs="Arial"/>
-              </w:rPr>
-            </w:pPr>
-          </w:p>
-          <w:p>
-            <w:pPr>
-              <w:rPr>
-                <w:rFonts w:ascii="Arial" w:hAnsi="Arial" w:cs="Arial"/>
-              </w:rPr>
-            </w:pPr>
-          </w:p>
-          <w:p>
-            <w:pPr>
-              <w:rPr>
-                <w:rFonts w:ascii="Arial" w:hAnsi="Arial" w:cs="Arial"/>
-              </w:rPr>
-            </w:pPr>
-          </w:p>
-          <w:p>
-            <w:pPr>
-              <w:rPr>
-                <w:rFonts w:ascii="Arial" w:hAnsi="Arial" w:cs="Arial"/>
-              </w:rPr>
-            </w:pPr>
-          </w:p>
-          <w:p>
-            <w:pPr>
-              <w:rPr>
-                <w:rFonts w:ascii="Arial" w:hAnsi="Arial" w:cs="Arial"/>
-              </w:rPr>
-            </w:pPr>
-          </w:p>
-          <w:p>
-            <w:pPr>
-              <w:rPr>
-                <w:rFonts w:ascii="Arial" w:hAnsi="Arial" w:cs="Arial"/>
-              </w:rPr>
-            </w:pPr>
-          </w:p>
-          <w:p>
-            <w:pPr>
-              <w:rPr>
-                <w:rFonts w:ascii="Arial" w:hAnsi="Arial" w:cs="Arial"/>
-              </w:rPr>
-            </w:pPr>
-          </w:p>
-          <w:p>
-            <w:pPr>
-              <w:rPr>
-                <w:rFonts w:ascii="Arial" w:hAnsi="Arial" w:cs="Arial"/>
-              </w:rPr>
-            </w:pPr>
-          </w:p>
-          <w:p>
-            <w:pPr>
-              <w:rPr>
-                <w:rFonts w:ascii="Arial" w:hAnsi="Arial" w:cs="Arial"/>
-              </w:rPr>
-            </w:pPr>
+            <w:r>
+              <w:rPr>
+                <w:rFonts w:ascii="Arial" w:hAnsi="Arial" w:cs="Arial"/>
+              </w:rPr>
+              <w:t xml:space="preserve">This quotation exemplifies how Coates manages to display the tradition of African American wisdom teaching. Under the influence of racism, it is a tradition that the African Americans tell their children about how to protect themselves from social injustice. </w:t>
+            </w:r>
+            <w:r>
+              <w:rPr>
+                <w:rFonts w:ascii="Arial" w:hAnsi="Arial" w:cs="Arial"/>
+              </w:rPr>
+              <w:t xml:space="preserve">In the letter to his son, Coates explained how his father told him that if Coates wasn’t beaten by his father then Coates would be beaten by the police in reality. This kind of wisdom teaching reflects how racism has never come to an end and how the black parents are always aware of the harms and risks associated with racism. </w:t>
+            </w:r>
+          </w:p>
+          <w:p>
+            <w:pPr>
+              <w:rPr>
+                <w:rFonts w:ascii="Arial" w:hAnsi="Arial" w:cs="Arial"/>
+              </w:rPr>
+            </w:pPr>
+          </w:p>
+          <w:p>
+            <w:pPr>
+              <w:rPr>
+                <w:rFonts w:ascii="Arial" w:hAnsi="Arial" w:cs="Arial"/>
+              </w:rPr>
+            </w:pPr>
+          </w:p>
+          <w:p>
+            <w:pPr>
+              <w:rPr>
+                <w:rFonts w:ascii="Arial" w:hAnsi="Arial" w:cs="Arial"/>
+              </w:rPr>
+            </w:pPr>
+            <w:r>
+              <w:rPr>
+                <w:rFonts w:ascii="Arial" w:hAnsi="Arial" w:cs="Arial"/>
+              </w:rPr>
+              <w:t xml:space="preserve">This quotation portrays how the youth in the contemporary society are trying to rise up against oppression and end injustice. </w:t>
+            </w:r>
+            <w:r>
+              <w:rPr>
+                <w:rFonts w:ascii="Arial" w:hAnsi="Arial" w:cs="Arial"/>
+              </w:rPr>
+              <w:t xml:space="preserve">In Coates’ book, Coates admits that his son’s generation is full of hope, energy, and determination. His son’s generation wants to fight for equality and achieve social justice. However, Coates didn’t advice his son to battle for his freedom. Instead, Coates tries to </w:t>
+            </w:r>
+            <w:r>
+              <w:rPr>
+                <w:rFonts w:ascii="Arial" w:hAnsi="Arial" w:cs="Arial"/>
+              </w:rPr>
+              <w:t>dismantle certain myths that his son’s generation believe in by explaining</w:t>
+            </w:r>
+            <w:r>
+              <w:rPr>
+                <w:rFonts w:ascii="Arial" w:hAnsi="Arial" w:cs="Arial"/>
+              </w:rPr>
+              <w:t xml:space="preserve"> to his son the history of brutalized black bodies and why it is impossible for the future generation to change the fate of the African Americans. </w:t>
+            </w:r>
+          </w:p>
+          <w:p>
+            <w:pPr>
+              <w:rPr>
+                <w:rFonts w:ascii="Arial" w:hAnsi="Arial" w:cs="Arial"/>
+              </w:rPr>
+            </w:pPr>
+          </w:p>
+          <w:p>
+            <w:pPr>
+              <w:rPr>
+                <w:rFonts w:ascii="Arial" w:hAnsi="Arial" w:cs="Arial"/>
+              </w:rPr>
+            </w:pPr>
+          </w:p>
+          <w:p>
+            <w:pPr>
+              <w:rPr>
+                <w:rFonts w:ascii="Arial" w:hAnsi="Arial" w:cs="Arial"/>
+              </w:rPr>
+            </w:pPr>
+          </w:p>
+          <w:p>
+            <w:pPr>
+              <w:rPr>
+                <w:rFonts w:ascii="Arial" w:hAnsi="Arial" w:cs="Arial"/>
+              </w:rPr>
+            </w:pPr>
+            <w:r>
+              <w:rPr>
+                <w:rFonts w:ascii="Arial" w:hAnsi="Arial" w:cs="Arial"/>
+              </w:rPr>
+              <w:t xml:space="preserve">This quotation explains the way Coates defines the relationship between race and racism. In the book, Coates explains how racism makes people view different race differently, prompts people to separate themselves by their skin color, and triggers inhuman and unfair actions between races, such as lynching and redlining. </w:t>
+            </w:r>
+            <w:r>
+              <w:rPr>
+                <w:rFonts w:ascii="Arial" w:hAnsi="Arial" w:cs="Arial"/>
+              </w:rPr>
+              <w:t xml:space="preserve">Racism separates the black from the white. And the black race was created by the white race to make sure there was a class of people that lays the foundation for the privileged race to stand upon. </w:t>
+            </w:r>
           </w:p>
           <w:p>
             <w:pPr>
@@ -1419,7 +1371,8 @@
         </w:tc>
         <w:tc>
           <w:tcPr>
-            <w:tcW w:w="236" w:type="dxa"/>
+            <w:tcW w:w="283" w:type="dxa"/>
+            <w:gridSpan w:val="2"/>
             <w:tcBorders>
               <w:bottom w:val="single" w:sz="4" w:space="0" w:color="auto"/>
             </w:tcBorders>
@@ -1431,11 +1384,18 @@
                 <w:rFonts w:ascii="Arial" w:hAnsi="Arial" w:cs="Arial"/>
               </w:rPr>
             </w:pPr>
+            <w:r>
+              <w:rPr>
+                <w:rFonts w:ascii="Arial" w:hAnsi="Arial" w:cs="Arial"/>
+              </w:rPr>
+              <w:t>c</w:t>
+            </w:r>
           </w:p>
         </w:tc>
         <w:tc>
           <w:tcPr>
-            <w:tcW w:w="6168" w:type="dxa"/>
+            <w:tcW w:w="6064" w:type="dxa"/>
+            <w:gridSpan w:val="2"/>
             <w:tcBorders>
               <w:bottom w:val="single" w:sz="4" w:space="0" w:color="auto"/>
             </w:tcBorders>
@@ -1443,8 +1403,466 @@
           <w:p>
             <w:pPr>
               <w:rPr>
-                <w:rFonts w:ascii="Arial" w:hAnsi="Arial" w:cs="Arial"/>
-                <w:lang w:val="en-US"/>
+                <w:rFonts w:eastAsia="Times New Roman"/>
+              </w:rPr>
+            </w:pPr>
+            <w:r>
+              <w:rPr>
+                <w:rFonts w:ascii="Helvetica Neue" w:eastAsia="Times New Roman" w:hAnsi="Helvetica Neue"/>
+                <w:color w:val="323232"/>
+                <w:sz w:val="21"/>
+                <w:szCs w:val="21"/>
+                <w:shd w:val="clear" w:color="auto" w:fill="FFFFFF"/>
+              </w:rPr>
+              <w:t xml:space="preserve">Lewis, </w:t>
+            </w:r>
+            <w:proofErr w:type="spellStart"/>
+            <w:r>
+              <w:rPr>
+                <w:rFonts w:ascii="Helvetica Neue" w:eastAsia="Times New Roman" w:hAnsi="Helvetica Neue"/>
+                <w:color w:val="323232"/>
+                <w:sz w:val="21"/>
+                <w:szCs w:val="21"/>
+                <w:shd w:val="clear" w:color="auto" w:fill="FFFFFF"/>
+              </w:rPr>
+              <w:t>Thabiti</w:t>
+            </w:r>
+            <w:proofErr w:type="spellEnd"/>
+            <w:r>
+              <w:rPr>
+                <w:rFonts w:ascii="Helvetica Neue" w:eastAsia="Times New Roman" w:hAnsi="Helvetica Neue"/>
+                <w:color w:val="323232"/>
+                <w:sz w:val="21"/>
+                <w:szCs w:val="21"/>
+                <w:shd w:val="clear" w:color="auto" w:fill="FFFFFF"/>
+              </w:rPr>
+              <w:t>. "How Fresh and New is the Case Coates Makes?"</w:t>
+            </w:r>
+            <w:r>
+              <w:rPr>
+                <w:rFonts w:ascii="Helvetica Neue" w:eastAsia="Times New Roman" w:hAnsi="Helvetica Neue"/>
+                <w:color w:val="323232"/>
+                <w:sz w:val="21"/>
+                <w:szCs w:val="21"/>
+                <w:shd w:val="clear" w:color="auto" w:fill="FFFFFF"/>
+              </w:rPr>
+              <w:t xml:space="preserve"> </w:t>
+            </w:r>
+            <w:r>
+              <w:rPr>
+                <w:rFonts w:ascii="Helvetica Neue" w:eastAsia="Times New Roman" w:hAnsi="Helvetica Neue"/>
+                <w:i/>
+                <w:iCs/>
+                <w:color w:val="323232"/>
+                <w:sz w:val="21"/>
+                <w:szCs w:val="21"/>
+                <w:shd w:val="clear" w:color="auto" w:fill="FFFFFF"/>
+              </w:rPr>
+              <w:t>African American Review</w:t>
+            </w:r>
+            <w:r>
+              <w:rPr>
+                <w:rFonts w:ascii="Helvetica Neue" w:eastAsia="Times New Roman" w:hAnsi="Helvetica Neue"/>
+                <w:i/>
+                <w:iCs/>
+                <w:color w:val="323232"/>
+                <w:sz w:val="21"/>
+                <w:szCs w:val="21"/>
+                <w:shd w:val="clear" w:color="auto" w:fill="FFFFFF"/>
+              </w:rPr>
+              <w:t xml:space="preserve"> </w:t>
+            </w:r>
+            <w:r>
+              <w:rPr>
+                <w:rFonts w:ascii="Helvetica Neue" w:eastAsia="Times New Roman" w:hAnsi="Helvetica Neue"/>
+                <w:color w:val="323232"/>
+                <w:sz w:val="21"/>
+                <w:szCs w:val="21"/>
+                <w:shd w:val="clear" w:color="auto" w:fill="FFFFFF"/>
+              </w:rPr>
+              <w:t xml:space="preserve">49.3 (2016): 192-96. </w:t>
+            </w:r>
+            <w:r>
+              <w:rPr>
+                <w:rFonts w:ascii="Helvetica Neue" w:eastAsia="Times New Roman" w:hAnsi="Helvetica Neue"/>
+                <w:color w:val="323232"/>
+                <w:sz w:val="21"/>
+                <w:szCs w:val="21"/>
+                <w:shd w:val="clear" w:color="auto" w:fill="FFFFFF"/>
+              </w:rPr>
+              <w:t xml:space="preserve">University of Toronto Library. </w:t>
+            </w:r>
+            <w:r>
+              <w:rPr>
+                <w:rFonts w:ascii="Helvetica Neue" w:eastAsia="Times New Roman" w:hAnsi="Helvetica Neue"/>
+                <w:color w:val="323232"/>
+                <w:sz w:val="21"/>
+                <w:szCs w:val="21"/>
+                <w:shd w:val="clear" w:color="auto" w:fill="FFFFFF"/>
+              </w:rPr>
+              <w:t>Web.</w:t>
+            </w:r>
+            <w:r>
+              <w:rPr>
+                <w:rFonts w:ascii="Helvetica Neue" w:eastAsia="Times New Roman" w:hAnsi="Helvetica Neue"/>
+                <w:color w:val="323232"/>
+                <w:sz w:val="21"/>
+                <w:szCs w:val="21"/>
+                <w:shd w:val="clear" w:color="auto" w:fill="FFFFFF"/>
+              </w:rPr>
+              <w:t xml:space="preserve"> 4 Apr 2017.</w:t>
+            </w:r>
+          </w:p>
+          <w:p>
+            <w:pPr>
+              <w:rPr>
+                <w:rFonts w:ascii="Arial" w:hAnsi="Arial" w:cs="Arial"/>
+              </w:rPr>
+            </w:pPr>
+          </w:p>
+          <w:p>
+            <w:pPr>
+              <w:rPr>
+                <w:rFonts w:ascii="Arial" w:hAnsi="Arial" w:cs="Arial"/>
+              </w:rPr>
+            </w:pPr>
+          </w:p>
+          <w:p>
+            <w:pPr>
+              <w:rPr>
+                <w:rFonts w:ascii="Arial" w:hAnsi="Arial" w:cs="Arial"/>
+              </w:rPr>
+            </w:pPr>
+          </w:p>
+          <w:p>
+            <w:pPr>
+              <w:rPr>
+                <w:rFonts w:ascii="Arial" w:hAnsi="Arial" w:cs="Arial"/>
+              </w:rPr>
+            </w:pPr>
+          </w:p>
+          <w:p>
+            <w:pPr>
+              <w:rPr>
+                <w:rFonts w:ascii="Arial" w:hAnsi="Arial" w:cs="Arial"/>
+              </w:rPr>
+            </w:pPr>
+          </w:p>
+          <w:p>
+            <w:pPr>
+              <w:rPr>
+                <w:rFonts w:ascii="Arial" w:hAnsi="Arial" w:cs="Arial"/>
+              </w:rPr>
+            </w:pPr>
+          </w:p>
+          <w:p>
+            <w:pPr>
+              <w:rPr>
+                <w:rFonts w:ascii="Arial" w:hAnsi="Arial" w:cs="Arial"/>
+              </w:rPr>
+            </w:pPr>
+          </w:p>
+          <w:p>
+            <w:pPr>
+              <w:rPr>
+                <w:rFonts w:ascii="Arial" w:hAnsi="Arial" w:cs="Arial"/>
+              </w:rPr>
+            </w:pPr>
+          </w:p>
+          <w:p>
+            <w:pPr>
+              <w:rPr>
+                <w:rFonts w:ascii="Arial" w:hAnsi="Arial" w:cs="Arial"/>
+              </w:rPr>
+            </w:pPr>
+          </w:p>
+          <w:p>
+            <w:pPr>
+              <w:rPr>
+                <w:rFonts w:eastAsia="Times New Roman"/>
+              </w:rPr>
+            </w:pPr>
+            <w:r>
+              <w:rPr>
+                <w:rFonts w:ascii="Helvetica Neue" w:eastAsia="Times New Roman" w:hAnsi="Helvetica Neue"/>
+                <w:color w:val="323232"/>
+                <w:sz w:val="21"/>
+                <w:szCs w:val="21"/>
+                <w:shd w:val="clear" w:color="auto" w:fill="FFFFFF"/>
+              </w:rPr>
+              <w:t xml:space="preserve">Lewis, </w:t>
+            </w:r>
+            <w:proofErr w:type="spellStart"/>
+            <w:r>
+              <w:rPr>
+                <w:rFonts w:ascii="Helvetica Neue" w:eastAsia="Times New Roman" w:hAnsi="Helvetica Neue"/>
+                <w:color w:val="323232"/>
+                <w:sz w:val="21"/>
+                <w:szCs w:val="21"/>
+                <w:shd w:val="clear" w:color="auto" w:fill="FFFFFF"/>
+              </w:rPr>
+              <w:t>Thabiti</w:t>
+            </w:r>
+            <w:proofErr w:type="spellEnd"/>
+            <w:r>
+              <w:rPr>
+                <w:rFonts w:ascii="Helvetica Neue" w:eastAsia="Times New Roman" w:hAnsi="Helvetica Neue"/>
+                <w:color w:val="323232"/>
+                <w:sz w:val="21"/>
+                <w:szCs w:val="21"/>
+                <w:shd w:val="clear" w:color="auto" w:fill="FFFFFF"/>
+              </w:rPr>
+              <w:t>. "How Fresh and New is the Case Coates Makes?"</w:t>
+            </w:r>
+            <w:r>
+              <w:rPr>
+                <w:rFonts w:ascii="Helvetica Neue" w:eastAsia="Times New Roman" w:hAnsi="Helvetica Neue"/>
+                <w:color w:val="323232"/>
+                <w:sz w:val="21"/>
+                <w:szCs w:val="21"/>
+                <w:shd w:val="clear" w:color="auto" w:fill="FFFFFF"/>
+              </w:rPr>
+              <w:t xml:space="preserve"> </w:t>
+            </w:r>
+            <w:r>
+              <w:rPr>
+                <w:rFonts w:ascii="Helvetica Neue" w:eastAsia="Times New Roman" w:hAnsi="Helvetica Neue"/>
+                <w:i/>
+                <w:iCs/>
+                <w:color w:val="323232"/>
+                <w:sz w:val="21"/>
+                <w:szCs w:val="21"/>
+                <w:shd w:val="clear" w:color="auto" w:fill="FFFFFF"/>
+              </w:rPr>
+              <w:t>African American Review</w:t>
+            </w:r>
+            <w:r>
+              <w:rPr>
+                <w:rFonts w:ascii="Helvetica Neue" w:eastAsia="Times New Roman" w:hAnsi="Helvetica Neue"/>
+                <w:i/>
+                <w:iCs/>
+                <w:color w:val="323232"/>
+                <w:sz w:val="21"/>
+                <w:szCs w:val="21"/>
+                <w:shd w:val="clear" w:color="auto" w:fill="FFFFFF"/>
+              </w:rPr>
+              <w:t xml:space="preserve"> </w:t>
+            </w:r>
+            <w:r>
+              <w:rPr>
+                <w:rFonts w:ascii="Helvetica Neue" w:eastAsia="Times New Roman" w:hAnsi="Helvetica Neue"/>
+                <w:color w:val="323232"/>
+                <w:sz w:val="21"/>
+                <w:szCs w:val="21"/>
+                <w:shd w:val="clear" w:color="auto" w:fill="FFFFFF"/>
+              </w:rPr>
+              <w:t xml:space="preserve">49.3 (2016): 192-96. </w:t>
+            </w:r>
+            <w:r>
+              <w:rPr>
+                <w:rFonts w:ascii="Helvetica Neue" w:eastAsia="Times New Roman" w:hAnsi="Helvetica Neue"/>
+                <w:color w:val="323232"/>
+                <w:sz w:val="21"/>
+                <w:szCs w:val="21"/>
+                <w:shd w:val="clear" w:color="auto" w:fill="FFFFFF"/>
+              </w:rPr>
+              <w:t xml:space="preserve">University of Toronto Library. </w:t>
+            </w:r>
+            <w:r>
+              <w:rPr>
+                <w:rFonts w:ascii="Helvetica Neue" w:eastAsia="Times New Roman" w:hAnsi="Helvetica Neue"/>
+                <w:color w:val="323232"/>
+                <w:sz w:val="21"/>
+                <w:szCs w:val="21"/>
+                <w:shd w:val="clear" w:color="auto" w:fill="FFFFFF"/>
+              </w:rPr>
+              <w:t>Web.</w:t>
+            </w:r>
+            <w:r>
+              <w:rPr>
+                <w:rFonts w:ascii="Helvetica Neue" w:eastAsia="Times New Roman" w:hAnsi="Helvetica Neue"/>
+                <w:color w:val="323232"/>
+                <w:sz w:val="21"/>
+                <w:szCs w:val="21"/>
+                <w:shd w:val="clear" w:color="auto" w:fill="FFFFFF"/>
+              </w:rPr>
+              <w:t xml:space="preserve"> 4 Apr 2017.</w:t>
+            </w:r>
+          </w:p>
+          <w:p>
+            <w:pPr>
+              <w:rPr>
+                <w:rFonts w:ascii="Arial" w:hAnsi="Arial" w:cs="Arial"/>
+              </w:rPr>
+            </w:pPr>
+          </w:p>
+          <w:p>
+            <w:pPr>
+              <w:rPr>
+                <w:rFonts w:ascii="Arial" w:hAnsi="Arial" w:cs="Arial"/>
+              </w:rPr>
+            </w:pPr>
+          </w:p>
+          <w:p>
+            <w:pPr>
+              <w:rPr>
+                <w:rFonts w:ascii="Arial" w:hAnsi="Arial" w:cs="Arial"/>
+              </w:rPr>
+            </w:pPr>
+          </w:p>
+          <w:p>
+            <w:pPr>
+              <w:rPr>
+                <w:rFonts w:ascii="Arial" w:hAnsi="Arial" w:cs="Arial"/>
+              </w:rPr>
+            </w:pPr>
+          </w:p>
+          <w:p>
+            <w:pPr>
+              <w:rPr>
+                <w:rFonts w:ascii="Arial" w:hAnsi="Arial" w:cs="Arial"/>
+              </w:rPr>
+            </w:pPr>
+          </w:p>
+          <w:p>
+            <w:pPr>
+              <w:rPr>
+                <w:rFonts w:ascii="Arial" w:hAnsi="Arial" w:cs="Arial"/>
+              </w:rPr>
+            </w:pPr>
+          </w:p>
+          <w:p>
+            <w:pPr>
+              <w:rPr>
+                <w:rFonts w:ascii="Arial" w:hAnsi="Arial" w:cs="Arial"/>
+              </w:rPr>
+            </w:pPr>
+          </w:p>
+          <w:p>
+            <w:pPr>
+              <w:rPr>
+                <w:rFonts w:ascii="Arial" w:hAnsi="Arial" w:cs="Arial"/>
+              </w:rPr>
+            </w:pPr>
+          </w:p>
+          <w:p>
+            <w:pPr>
+              <w:rPr>
+                <w:rFonts w:ascii="Arial" w:hAnsi="Arial" w:cs="Arial"/>
+              </w:rPr>
+            </w:pPr>
+          </w:p>
+          <w:p>
+            <w:pPr>
+              <w:rPr>
+                <w:rFonts w:ascii="Arial" w:hAnsi="Arial" w:cs="Arial"/>
+              </w:rPr>
+            </w:pPr>
+          </w:p>
+          <w:p>
+            <w:pPr>
+              <w:rPr>
+                <w:rFonts w:ascii="Arial" w:hAnsi="Arial" w:cs="Arial"/>
+              </w:rPr>
+            </w:pPr>
+          </w:p>
+          <w:p>
+            <w:pPr>
+              <w:rPr>
+                <w:rFonts w:ascii="Arial" w:hAnsi="Arial" w:cs="Arial"/>
+              </w:rPr>
+            </w:pPr>
+            <w:r>
+              <w:rPr>
+                <w:rFonts w:ascii="Arial" w:hAnsi="Arial" w:cs="Arial"/>
+              </w:rPr>
+              <w:t>Wood, Joseph. “</w:t>
+            </w:r>
+            <w:bookmarkStart w:id="0" w:name="_GoBack"/>
+            <w:r>
+              <w:rPr>
+                <w:rFonts w:ascii="Arial" w:hAnsi="Arial" w:cs="Arial"/>
+              </w:rPr>
+              <w:t xml:space="preserve">Reading </w:t>
+            </w:r>
+          </w:p>
+          <w:p>
+            <w:pPr>
+              <w:rPr>
+                <w:rFonts w:ascii="Arial" w:hAnsi="Arial" w:cs="Arial"/>
+              </w:rPr>
+            </w:pPr>
+            <w:r>
+              <w:rPr>
+                <w:rFonts w:ascii="Arial" w:hAnsi="Arial" w:cs="Arial"/>
+              </w:rPr>
+              <w:t>Baltimore in the Breach</w:t>
+            </w:r>
+            <w:bookmarkEnd w:id="0"/>
+            <w:r>
+              <w:rPr>
+                <w:rFonts w:ascii="Arial" w:hAnsi="Arial" w:cs="Arial"/>
+              </w:rPr>
+              <w:t xml:space="preserve">.” </w:t>
+            </w:r>
+            <w:r>
+              <w:rPr>
+                <w:rFonts w:ascii="Arial" w:hAnsi="Arial" w:cs="Arial"/>
+                <w:i/>
+              </w:rPr>
+              <w:t>The AAG Review of Books</w:t>
+            </w:r>
+            <w:r>
+              <w:rPr>
+                <w:rFonts w:ascii="Arial" w:hAnsi="Arial" w:cs="Arial"/>
+              </w:rPr>
+              <w:t xml:space="preserve"> 5 (2017): 126-137. </w:t>
+            </w:r>
+            <w:proofErr w:type="spellStart"/>
+            <w:r>
+              <w:rPr>
+                <w:rFonts w:ascii="Arial" w:hAnsi="Arial" w:cs="Arial"/>
+              </w:rPr>
+              <w:t>Informa</w:t>
+            </w:r>
+            <w:proofErr w:type="spellEnd"/>
+            <w:r>
+              <w:rPr>
+                <w:rFonts w:ascii="Arial" w:hAnsi="Arial" w:cs="Arial"/>
+              </w:rPr>
+              <w:t xml:space="preserve"> UK Limited. </w:t>
+            </w:r>
+            <w:r>
+              <w:rPr>
+                <w:rFonts w:ascii="Arial" w:hAnsi="Arial" w:cs="Arial"/>
+              </w:rPr>
+              <w:t xml:space="preserve">Web. </w:t>
+            </w:r>
+            <w:r>
+              <w:rPr>
+                <w:rFonts w:ascii="Arial" w:hAnsi="Arial" w:cs="Arial"/>
+              </w:rPr>
+              <w:t xml:space="preserve">23 Apr. 2017. </w:t>
+            </w:r>
+          </w:p>
+          <w:p>
+            <w:pPr>
+              <w:rPr>
+                <w:rFonts w:ascii="Arial" w:hAnsi="Arial" w:cs="Arial"/>
+              </w:rPr>
+            </w:pPr>
+          </w:p>
+          <w:p>
+            <w:pPr>
+              <w:rPr>
+                <w:rFonts w:ascii="Arial" w:hAnsi="Arial" w:cs="Arial"/>
+              </w:rPr>
+            </w:pPr>
+          </w:p>
+          <w:p>
+            <w:pPr>
+              <w:rPr>
+                <w:rFonts w:ascii="Arial" w:hAnsi="Arial" w:cs="Arial"/>
               </w:rPr>
             </w:pPr>
             <w:r>
@@ -1452,290 +1870,6 @@
                 <w:rFonts w:ascii="Arial" w:hAnsi="Arial" w:cs="Arial"/>
                 <w:b/>
                 <w:noProof/>
-                <w:lang w:val="en-US"/>
-              </w:rPr>
-              <mc:AlternateContent>
-                <mc:Choice Requires="wps">
-                  <w:drawing>
-                    <wp:anchor distT="0" distB="0" distL="114300" distR="114300" simplePos="0" relativeHeight="251663360" behindDoc="0" locked="0" layoutInCell="1" allowOverlap="1" wp14:anchorId="071EC99D" wp14:editId="43294A60">
-                      <wp:simplePos x="0" y="0"/>
-                      <wp:positionH relativeFrom="column">
-                        <wp:posOffset>1631950</wp:posOffset>
-                      </wp:positionH>
-                      <wp:positionV relativeFrom="paragraph">
-                        <wp:posOffset>438150</wp:posOffset>
-                      </wp:positionV>
-                      <wp:extent cx="1028700" cy="363855"/>
-                      <wp:effectExtent l="76200" t="101600" r="63500" b="93345"/>
-                      <wp:wrapNone/>
-                      <wp:docPr id="6" name="Straight Arrow Connector 6"/>
-                      <wp:cNvGraphicFramePr/>
-                      <a:graphic xmlns:a="http://schemas.openxmlformats.org/drawingml/2006/main">
-                        <a:graphicData uri="http://schemas.microsoft.com/office/word/2010/wordprocessingShape">
-                          <wps:wsp>
-                            <wps:cNvCnPr/>
-                            <wps:spPr>
-                              <a:xfrm flipH="1" flipV="1">
-                                <a:off x="0" y="0"/>
-                                <a:ext cx="1028700" cy="363855"/>
-                              </a:xfrm>
-                              <a:prstGeom prst="straightConnector1">
-                                <a:avLst/>
-                              </a:prstGeom>
-                              <a:ln>
-                                <a:tailEnd type="arrow"/>
-                              </a:ln>
-                            </wps:spPr>
-                            <wps:style>
-                              <a:lnRef idx="3">
-                                <a:schemeClr val="dk1"/>
-                              </a:lnRef>
-                              <a:fillRef idx="0">
-                                <a:schemeClr val="dk1"/>
-                              </a:fillRef>
-                              <a:effectRef idx="2">
-                                <a:schemeClr val="dk1"/>
-                              </a:effectRef>
-                              <a:fontRef idx="minor">
-                                <a:schemeClr val="tx1"/>
-                              </a:fontRef>
-                            </wps:style>
-                            <wps:bodyPr/>
-                          </wps:wsp>
-                        </a:graphicData>
-                      </a:graphic>
-                      <wp14:sizeRelH relativeFrom="margin">
-                        <wp14:pctWidth>0</wp14:pctWidth>
-                      </wp14:sizeRelH>
-                      <wp14:sizeRelV relativeFrom="margin">
-                        <wp14:pctHeight>0</wp14:pctHeight>
-                      </wp14:sizeRelV>
-                    </wp:anchor>
-                  </w:drawing>
-                </mc:Choice>
-                <mc:Fallback>
-                  <w:pict>
-                    <v:shape id="Straight Arrow Connector 6" o:spid="_x0000_s1026" type="#_x0000_t32" style="position:absolute;margin-left:128.5pt;margin-top:34.5pt;width:81pt;height:28.65pt;flip:x y;z-index:251663360;visibility:visible;mso-wrap-style:square;mso-width-percent:0;mso-height-percent:0;mso-wrap-distance-left:9pt;mso-wrap-distance-top:0;mso-wrap-distance-right:9pt;mso-wrap-distance-bottom:0;mso-position-horizontal:absolute;mso-position-horizontal-relative:text;mso-position-vertical:absolute;mso-position-vertical-relative:text;mso-width-percent:0;mso-height-percent:0;mso-width-relative:margin;mso-height-relative:margin" o:gfxdata="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" strokecolor="black [3200]" strokeweight="3pt">
-                      <v:stroke endarrow="open"/>
-                      <v:shadow on="t" opacity="22937f" mv:blur="40000f" origin=",.5" offset="0,23000emu"/>
-                    </v:shape>
-                  </w:pict>
-                </mc:Fallback>
-              </mc:AlternateContent>
-            </w:r>
-            <w:r>
-              <w:rPr>
-                <w:rFonts w:ascii="Arial" w:hAnsi="Arial" w:cs="Arial"/>
-                <w:noProof/>
-                <w:lang w:val="en-US"/>
-              </w:rPr>
-              <mc:AlternateContent>
-                <mc:Choice Requires="wps">
-                  <w:drawing>
-                    <wp:anchor distT="0" distB="0" distL="114300" distR="114300" simplePos="0" relativeHeight="251664384" behindDoc="0" locked="0" layoutInCell="1" allowOverlap="1" wp14:anchorId="22172383" wp14:editId="6CBA1BE0">
-                      <wp:simplePos x="0" y="0"/>
-                      <wp:positionH relativeFrom="column">
-                        <wp:posOffset>2774950</wp:posOffset>
-                      </wp:positionH>
-                      <wp:positionV relativeFrom="paragraph">
-                        <wp:posOffset>459105</wp:posOffset>
-                      </wp:positionV>
-                      <wp:extent cx="914400" cy="1029335"/>
-                      <wp:effectExtent l="50800" t="25400" r="76200" b="113665"/>
-                      <wp:wrapThrough wrapText="bothSides">
-                        <wp:wrapPolygon edited="0">
-                          <wp:start x="6600" y="-533"/>
-                          <wp:lineTo x="-1200" y="0"/>
-                          <wp:lineTo x="-1200" y="15990"/>
-                          <wp:lineTo x="-600" y="18655"/>
-                          <wp:lineTo x="5400" y="22919"/>
-                          <wp:lineTo x="7200" y="23452"/>
-                          <wp:lineTo x="14400" y="23452"/>
-                          <wp:lineTo x="15000" y="22919"/>
-                          <wp:lineTo x="22200" y="17589"/>
-                          <wp:lineTo x="22200" y="17056"/>
-                          <wp:lineTo x="22800" y="9061"/>
-                          <wp:lineTo x="22800" y="6929"/>
-                          <wp:lineTo x="18000" y="1599"/>
-                          <wp:lineTo x="15000" y="-533"/>
-                          <wp:lineTo x="6600" y="-533"/>
-                        </wp:wrapPolygon>
-                      </wp:wrapThrough>
-                      <wp:docPr id="7" name="Oval 7"/>
-                      <wp:cNvGraphicFramePr/>
-                      <a:graphic xmlns:a="http://schemas.openxmlformats.org/drawingml/2006/main">
-                        <a:graphicData uri="http://schemas.microsoft.com/office/word/2010/wordprocessingShape">
-                          <wps:wsp>
-                            <wps:cNvSpPr/>
-                            <wps:spPr>
-                              <a:xfrm>
-                                <a:off x="0" y="0"/>
-                                <a:ext cx="914400" cy="1029335"/>
-                              </a:xfrm>
-                              <a:prstGeom prst="ellipse">
-                                <a:avLst/>
-                              </a:prstGeom>
-                              <a:solidFill>
-                                <a:srgbClr val="0000FF"/>
-                              </a:solidFill>
-                            </wps:spPr>
-                            <wps:style>
-                              <a:lnRef idx="1">
-                                <a:schemeClr val="accent1"/>
-                              </a:lnRef>
-                              <a:fillRef idx="3">
-                                <a:schemeClr val="accent1"/>
-                              </a:fillRef>
-                              <a:effectRef idx="2">
-                                <a:schemeClr val="accent1"/>
-                              </a:effectRef>
-                              <a:fontRef idx="minor">
-                                <a:schemeClr val="lt1"/>
-                              </a:fontRef>
-                            </wps:style>
-                            <wps:bodyPr rot="0" spcFirstLastPara="0" vertOverflow="overflow" horzOverflow="overflow" vert="horz" wrap="square" lIns="91440" tIns="45720" rIns="91440" bIns="45720" numCol="1" spcCol="0" rtlCol="0" fromWordArt="0" anchor="ctr" anchorCtr="0" forceAA="0" compatLnSpc="1">
-                              <a:prstTxWarp prst="textNoShape">
-                                <a:avLst/>
-                              </a:prstTxWarp>
-                              <a:noAutofit/>
-                            </wps:bodyPr>
-                          </wps:wsp>
-                        </a:graphicData>
-                      </a:graphic>
-                      <wp14:sizeRelV relativeFrom="margin">
-                        <wp14:pctHeight>0</wp14:pctHeight>
-                      </wp14:sizeRelV>
-                    </wp:anchor>
-                  </w:drawing>
-                </mc:Choice>
-                <mc:Fallback>
-                  <w:pict>
-                    <v:oval id="Oval 7" o:spid="_x0000_s1026" style="position:absolute;margin-left:218.5pt;margin-top:36.15pt;width:1in;height:81.05pt;z-index:251664384;visibility:visible;mso-wrap-style:square;mso-height-percent:0;mso-wrap-distance-left:9pt;mso-wrap-distance-top:0;mso-wrap-distance-right:9pt;mso-wrap-distance-bottom:0;mso-position-horizontal:absolute;mso-position-horizontal-relative:text;mso-position-vertical:absolute;mso-position-vertical-relative:text;mso-height-percent:0;mso-height-relative:margin;v-text-anchor:middle" o:gfxdata="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" fillcolor="blue" strokecolor="#4579b8 [3044]">
-                      <v:shadow on="t" opacity="22937f" mv:blur="40000f" origin=",.5" offset="0,23000emu"/>
-                      <w10:wrap type="through"/>
-                    </v:oval>
-                  </w:pict>
-                </mc:Fallback>
-              </mc:AlternateContent>
-            </w:r>
-            <w:r>
-              <w:rPr>
-                <w:rFonts w:ascii="Arial" w:hAnsi="Arial" w:cs="Arial"/>
-                <w:b/>
-              </w:rPr>
-              <w:t xml:space="preserve">Source Citation: </w:t>
-            </w:r>
-            <w:r>
-              <w:rPr>
-                <w:rFonts w:ascii="Arial" w:hAnsi="Arial" w:cs="Arial"/>
-              </w:rPr>
-              <w:t>Dalton, Patricia. “The Economic Book of the 1920’s”.</w:t>
-            </w:r>
-            <w:r>
-              <w:rPr>
-                <w:rFonts w:ascii="Arial" w:hAnsi="Arial" w:cs="Arial"/>
-                <w:b/>
-              </w:rPr>
-              <w:t xml:space="preserve"> </w:t>
-            </w:r>
-            <w:r>
-              <w:rPr>
-                <w:rFonts w:ascii="Arial" w:hAnsi="Arial" w:cs="Arial"/>
-              </w:rPr>
-              <w:t>New York:</w:t>
-            </w:r>
-            <w:r>
-              <w:rPr>
-                <w:rFonts w:ascii="Arial" w:hAnsi="Arial" w:cs="Arial"/>
-                <w:b/>
-              </w:rPr>
-              <w:t xml:space="preserve"> </w:t>
-            </w:r>
-            <w:r>
-              <w:rPr>
-                <w:rFonts w:ascii="Arial" w:hAnsi="Arial" w:cs="Arial"/>
-                <w:lang w:val="en-US"/>
-              </w:rPr>
-              <w:t>Random House Publishing, 2014. Print. </w:t>
-            </w:r>
-          </w:p>
-          <w:p>
-            <w:pPr>
-              <w:rPr>
-                <w:rFonts w:ascii="Arial" w:hAnsi="Arial" w:cs="Arial"/>
-                <w:lang w:val="en-US"/>
-              </w:rPr>
-            </w:pPr>
-          </w:p>
-          <w:p>
-            <w:pPr>
-              <w:rPr>
-                <w:rFonts w:ascii="Arial" w:hAnsi="Arial" w:cs="Arial"/>
-                <w:lang w:val="en-US"/>
-              </w:rPr>
-            </w:pPr>
-          </w:p>
-          <w:p>
-            <w:pPr>
-              <w:rPr>
-                <w:rFonts w:ascii="Arial" w:hAnsi="Arial" w:cs="Arial"/>
-                <w:lang w:val="en-US"/>
-              </w:rPr>
-            </w:pPr>
-          </w:p>
-          <w:p>
-            <w:pPr>
-              <w:rPr>
-                <w:rFonts w:ascii="Arial" w:hAnsi="Arial" w:cs="Arial"/>
-                <w:lang w:val="en-US"/>
-              </w:rPr>
-            </w:pPr>
-          </w:p>
-          <w:p>
-            <w:pPr>
-              <w:rPr>
-                <w:rFonts w:ascii="Arial" w:hAnsi="Arial" w:cs="Arial"/>
-                <w:lang w:val="en-US"/>
-              </w:rPr>
-            </w:pPr>
-          </w:p>
-          <w:p>
-            <w:pPr>
-              <w:rPr>
-                <w:rFonts w:ascii="Arial" w:hAnsi="Arial" w:cs="Arial"/>
-                <w:lang w:val="en-US"/>
-              </w:rPr>
-            </w:pPr>
-          </w:p>
-          <w:p>
-            <w:pPr>
-              <w:rPr>
-                <w:rFonts w:ascii="Arial" w:hAnsi="Arial" w:cs="Arial"/>
-                <w:lang w:val="en-US"/>
-              </w:rPr>
-            </w:pPr>
-          </w:p>
-          <w:p>
-            <w:pPr>
-              <w:rPr>
-                <w:rFonts w:ascii="Arial" w:hAnsi="Arial" w:cs="Arial"/>
-                <w:lang w:val="en-US"/>
-              </w:rPr>
-            </w:pPr>
-          </w:p>
-          <w:p>
-            <w:pPr>
-              <w:rPr>
-                <w:rFonts w:ascii="Arial" w:hAnsi="Arial" w:cs="Arial"/>
-                <w:lang w:val="en-US"/>
-              </w:rPr>
-            </w:pPr>
-            <w:r>
-              <w:rPr>
-                <w:rFonts w:ascii="Arial" w:hAnsi="Arial" w:cs="Arial"/>
-                <w:b/>
-                <w:noProof/>
-                <w:lang w:val="en-US"/>
               </w:rPr>
               <mc:AlternateContent>
                 <mc:Choice Requires="wps">
@@ -1831,7 +1965,11 @@
                 </mc:Choice>
                 <mc:Fallback>
                   <w:pict>
-                    <v:shape id="Text Box 8" o:spid="_x0000_s1027" type="#_x0000_t202" style="position:absolute;margin-left:227.5pt;margin-top:-109.55pt;width:63pt;height:63pt;z-index:251665408;visibility:visible;mso-wrap-style:square;mso-width-percent:0;mso-wrap-distance-left:9pt;mso-wrap-distance-top:0;mso-wrap-distance-right:9pt;mso-wrap-distance-bottom:0;mso-position-horizontal:absolute;mso-position-horizontal-relative:text;mso-position-vertical:absolute;mso-position-vertical-relative:text;mso-width-percent:0;mso-width-relative:margin;v-text-anchor:top" o:gfxdata="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" filled="f" stroked="f">
+                    <v:shapetype w14:anchorId="3ACC3E8F" id="_x0000_t202" coordsize="21600,21600" o:spt="202" path="m0,0l0,21600,21600,21600,21600,0xe">
+                      <v:stroke joinstyle="miter"/>
+                      <v:path gradientshapeok="t" o:connecttype="rect"/>
+                    </v:shapetype>
+                    <v:shape id="Text Box 8" o:spid="_x0000_s1026" type="#_x0000_t202" style="position:absolute;margin-left:227.5pt;margin-top:-109.55pt;width:63pt;height:63pt;z-index:251665408;visibility:visible;mso-wrap-style:square;mso-width-percent:0;mso-wrap-distance-left:9pt;mso-wrap-distance-top:0;mso-wrap-distance-right:9pt;mso-wrap-distance-bottom:0;mso-position-horizontal:absolute;mso-position-horizontal-relative:text;mso-position-vertical:absolute;mso-position-vertical-relative:text;mso-width-percent:0;mso-width-relative:margin;v-text-anchor:top" o:gfxdata="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" filled="f" stroked="f">
                       <v:textbox>
                         <w:txbxContent>
                           <w:p>
@@ -1871,11 +2009,178 @@
               </w:rPr>
             </w:pPr>
           </w:p>
+          <w:p>
+            <w:pPr>
+              <w:rPr>
+                <w:rFonts w:ascii="Arial" w:hAnsi="Arial" w:cs="Arial"/>
+                <w:b/>
+              </w:rPr>
+            </w:pPr>
+          </w:p>
+          <w:p>
+            <w:pPr>
+              <w:rPr>
+                <w:rFonts w:ascii="Arial" w:hAnsi="Arial" w:cs="Arial"/>
+                <w:b/>
+              </w:rPr>
+            </w:pPr>
+          </w:p>
+          <w:p>
+            <w:pPr>
+              <w:rPr>
+                <w:rFonts w:ascii="Arial" w:hAnsi="Arial" w:cs="Arial"/>
+                <w:b/>
+              </w:rPr>
+            </w:pPr>
+          </w:p>
+          <w:p>
+            <w:pPr>
+              <w:rPr>
+                <w:rFonts w:ascii="Arial" w:hAnsi="Arial" w:cs="Arial"/>
+                <w:b/>
+              </w:rPr>
+            </w:pPr>
+          </w:p>
+          <w:p>
+            <w:pPr>
+              <w:rPr>
+                <w:rFonts w:ascii="Arial" w:hAnsi="Arial" w:cs="Arial"/>
+                <w:b/>
+              </w:rPr>
+            </w:pPr>
+          </w:p>
+          <w:p>
+            <w:pPr>
+              <w:rPr>
+                <w:rFonts w:ascii="Arial" w:hAnsi="Arial" w:cs="Arial"/>
+                <w:b/>
+              </w:rPr>
+            </w:pPr>
+          </w:p>
+          <w:p>
+            <w:pPr>
+              <w:rPr>
+                <w:rFonts w:ascii="Arial" w:hAnsi="Arial" w:cs="Arial"/>
+                <w:b/>
+              </w:rPr>
+            </w:pPr>
+          </w:p>
+          <w:p>
+            <w:pPr>
+              <w:rPr>
+                <w:rFonts w:ascii="Arial" w:hAnsi="Arial" w:cs="Arial"/>
+                <w:b/>
+              </w:rPr>
+            </w:pPr>
+          </w:p>
+          <w:p>
+            <w:pPr>
+              <w:rPr>
+                <w:rFonts w:ascii="Arial" w:hAnsi="Arial" w:cs="Arial"/>
+                <w:b/>
+              </w:rPr>
+            </w:pPr>
+          </w:p>
+          <w:p>
+            <w:pPr>
+              <w:rPr>
+                <w:rFonts w:ascii="Arial" w:hAnsi="Arial" w:cs="Arial"/>
+                <w:b/>
+              </w:rPr>
+            </w:pPr>
+          </w:p>
+          <w:p>
+            <w:pPr>
+              <w:rPr>
+                <w:rFonts w:ascii="Arial" w:hAnsi="Arial" w:cs="Arial"/>
+                <w:b/>
+              </w:rPr>
+            </w:pPr>
+          </w:p>
+          <w:p>
+            <w:pPr>
+              <w:rPr>
+                <w:rFonts w:ascii="Arial" w:hAnsi="Arial" w:cs="Arial"/>
+                <w:b/>
+              </w:rPr>
+            </w:pPr>
+          </w:p>
+          <w:p>
+            <w:pPr>
+              <w:rPr>
+                <w:rFonts w:ascii="Arial" w:hAnsi="Arial" w:cs="Arial"/>
+                <w:b/>
+              </w:rPr>
+            </w:pPr>
+          </w:p>
+          <w:p>
+            <w:pPr>
+              <w:rPr>
+                <w:rFonts w:ascii="Arial" w:hAnsi="Arial" w:cs="Arial"/>
+                <w:b/>
+              </w:rPr>
+            </w:pPr>
+          </w:p>
+          <w:p>
+            <w:pPr>
+              <w:rPr>
+                <w:rFonts w:ascii="Arial" w:hAnsi="Arial" w:cs="Arial"/>
+                <w:b/>
+              </w:rPr>
+            </w:pPr>
+          </w:p>
+          <w:p>
+            <w:pPr>
+              <w:rPr>
+                <w:rFonts w:ascii="Arial" w:hAnsi="Arial" w:cs="Arial"/>
+                <w:b/>
+              </w:rPr>
+            </w:pPr>
+          </w:p>
+          <w:p>
+            <w:pPr>
+              <w:rPr>
+                <w:rFonts w:ascii="Arial" w:hAnsi="Arial" w:cs="Arial"/>
+                <w:b/>
+              </w:rPr>
+            </w:pPr>
+          </w:p>
+          <w:p>
+            <w:pPr>
+              <w:rPr>
+                <w:rFonts w:ascii="Arial" w:hAnsi="Arial" w:cs="Arial"/>
+                <w:b/>
+              </w:rPr>
+            </w:pPr>
+          </w:p>
+          <w:p>
+            <w:pPr>
+              <w:rPr>
+                <w:rFonts w:ascii="Arial" w:hAnsi="Arial" w:cs="Arial"/>
+                <w:b/>
+              </w:rPr>
+            </w:pPr>
+          </w:p>
+          <w:p>
+            <w:pPr>
+              <w:rPr>
+                <w:rFonts w:ascii="Arial" w:hAnsi="Arial" w:cs="Arial"/>
+                <w:b/>
+              </w:rPr>
+            </w:pPr>
+          </w:p>
+          <w:p>
+            <w:pPr>
+              <w:rPr>
+                <w:rFonts w:ascii="Arial" w:hAnsi="Arial" w:cs="Arial"/>
+                <w:b/>
+              </w:rPr>
+            </w:pPr>
+          </w:p>
         </w:tc>
         <w:tc>
           <w:tcPr>
             <w:tcW w:w="1608" w:type="dxa"/>
-            <w:gridSpan w:val="2"/>
             <w:tcBorders>
               <w:bottom w:val="single" w:sz="4" w:space="0" w:color="auto"/>
             </w:tcBorders>
@@ -1889,841 +2194,91 @@
           </w:p>
         </w:tc>
       </w:tr>
-      <w:tr>
-        <w:trPr>
-          <w:gridBefore w:val="1"/>
-          <w:gridAfter w:val="1"/>
-          <w:wBefore w:w="720" w:type="dxa"/>
-          <w:wAfter w:w="647" w:type="dxa"/>
-          <w:trHeight w:val="271"/>
-        </w:trPr>
-        <w:tc>
-          <w:tcPr>
-            <w:tcW w:w="13991" w:type="dxa"/>
-            <w:gridSpan w:val="5"/>
-            <w:tcBorders>
-              <w:top w:val="single" w:sz="4" w:space="0" w:color="auto"/>
-              <w:left w:val="single" w:sz="4" w:space="0" w:color="auto"/>
-              <w:bottom w:val="single" w:sz="4" w:space="0" w:color="auto"/>
-              <w:right w:val="single" w:sz="4" w:space="0" w:color="auto"/>
-            </w:tcBorders>
-            <w:shd w:val="clear" w:color="auto" w:fill="FF99CC"/>
-          </w:tcPr>
-          <w:p>
-            <w:pPr>
-              <w:jc w:val="center"/>
-              <w:rPr>
-                <w:rFonts w:ascii="Arial" w:hAnsi="Arial" w:cs="Arial"/>
-                <w:b/>
-              </w:rPr>
-            </w:pPr>
-            <w:r>
-              <w:rPr>
-                <w:rFonts w:ascii="Arial" w:hAnsi="Arial" w:cs="Arial"/>
-                <w:b/>
-              </w:rPr>
-              <w:t>Section 3</w:t>
-            </w:r>
-          </w:p>
-          <w:p>
-            <w:pPr>
-              <w:jc w:val="center"/>
-              <w:rPr>
-                <w:rFonts w:ascii="Arial" w:hAnsi="Arial" w:cs="Arial"/>
-                <w:b/>
-              </w:rPr>
-            </w:pPr>
-            <w:r>
-              <w:rPr>
-                <w:rFonts w:ascii="Arial" w:hAnsi="Arial" w:cs="Arial"/>
-                <w:b/>
-              </w:rPr>
-              <w:t>Personal Impact</w:t>
-            </w:r>
-          </w:p>
-          <w:p>
-            <w:pPr>
-              <w:jc w:val="center"/>
-              <w:rPr>
-                <w:rFonts w:ascii="Arial" w:hAnsi="Arial" w:cs="Arial"/>
-              </w:rPr>
-            </w:pPr>
-            <w:r>
-              <w:rPr>
-                <w:rFonts w:ascii="Arial" w:hAnsi="Arial" w:cs="Arial"/>
-                <w:b/>
-                <w:color w:val="1342FF"/>
-                <w:highlight w:val="yellow"/>
-              </w:rPr>
-              <w:t>NOTE</w:t>
-            </w:r>
-            <w:r>
-              <w:rPr>
-                <w:rFonts w:ascii="Arial" w:hAnsi="Arial" w:cs="Arial"/>
-                <w:b/>
-                <w:color w:val="1342FF"/>
-              </w:rPr>
-              <w:t>:</w:t>
-            </w:r>
-            <w:r>
-              <w:rPr>
-                <w:rFonts w:ascii="Arial" w:hAnsi="Arial" w:cs="Arial"/>
-                <w:b/>
-              </w:rPr>
-              <w:t xml:space="preserve"> </w:t>
-            </w:r>
-            <w:r>
-              <w:rPr>
-                <w:rFonts w:ascii="Arial" w:hAnsi="Arial" w:cs="Arial"/>
-                <w:b/>
-                <w:color w:val="002060"/>
-              </w:rPr>
-              <w:t xml:space="preserve">YOU </w:t>
-            </w:r>
-            <w:r>
-              <w:rPr>
-                <w:rFonts w:ascii="Arial" w:hAnsi="Arial" w:cs="Arial"/>
-                <w:b/>
-                <w:color w:val="C00000"/>
-              </w:rPr>
-              <w:t xml:space="preserve">DO NOT </w:t>
-            </w:r>
-            <w:r>
-              <w:rPr>
-                <w:rFonts w:ascii="Arial" w:hAnsi="Arial" w:cs="Arial"/>
-                <w:b/>
-                <w:color w:val="002060"/>
-              </w:rPr>
-              <w:t>NEED TO CITE ANY SECONADRY SOURCES FOR THIS SECTION</w:t>
-            </w:r>
-          </w:p>
-        </w:tc>
-      </w:tr>
-      <w:tr>
-        <w:trPr>
-          <w:trHeight w:val="1391"/>
-        </w:trPr>
-        <w:tc>
-          <w:tcPr>
-            <w:tcW w:w="3611" w:type="dxa"/>
-            <w:gridSpan w:val="2"/>
-            <w:shd w:val="clear" w:color="auto" w:fill="33CCCC"/>
-          </w:tcPr>
-          <w:p>
-            <w:pPr>
-              <w:rPr>
-                <w:rFonts w:ascii="Arial" w:hAnsi="Arial" w:cs="Arial"/>
-                <w:b/>
-              </w:rPr>
-            </w:pPr>
-            <w:r>
-              <w:rPr>
-                <w:rFonts w:ascii="Arial" w:hAnsi="Arial" w:cs="Arial"/>
-                <w:b/>
-              </w:rPr>
-              <w:t>Quotations from Primary Source</w:t>
-            </w:r>
-          </w:p>
-        </w:tc>
-        <w:tc>
-          <w:tcPr>
-            <w:tcW w:w="3735" w:type="dxa"/>
-            <w:shd w:val="clear" w:color="auto" w:fill="FF9900"/>
-          </w:tcPr>
-          <w:p>
-            <w:pPr>
-              <w:rPr>
-                <w:rFonts w:ascii="Arial" w:hAnsi="Arial" w:cs="Arial"/>
-                <w:b/>
-              </w:rPr>
-            </w:pPr>
-            <w:r>
-              <w:rPr>
-                <w:rFonts w:ascii="Arial" w:hAnsi="Arial" w:cs="Arial"/>
-                <w:b/>
-              </w:rPr>
-              <w:t>Explain Why This Quotation is an example of how the work has had a personal impact on you</w:t>
-            </w:r>
-          </w:p>
-          <w:p>
-            <w:pPr>
-              <w:rPr>
-                <w:rFonts w:ascii="Arial" w:hAnsi="Arial" w:cs="Arial"/>
-                <w:b/>
-              </w:rPr>
-            </w:pPr>
-          </w:p>
-        </w:tc>
-        <w:tc>
-          <w:tcPr>
-            <w:tcW w:w="236" w:type="dxa"/>
-            <w:shd w:val="clear" w:color="auto" w:fill="C0C0C0"/>
-          </w:tcPr>
-          <w:p>
-            <w:pPr>
-              <w:rPr>
-                <w:rFonts w:ascii="Arial" w:hAnsi="Arial" w:cs="Arial"/>
-                <w:b/>
-              </w:rPr>
-            </w:pPr>
-          </w:p>
-          <w:p>
-            <w:pPr>
-              <w:rPr>
-                <w:rFonts w:ascii="Arial" w:hAnsi="Arial" w:cs="Arial"/>
-                <w:b/>
-              </w:rPr>
-            </w:pPr>
-          </w:p>
-        </w:tc>
-        <w:tc>
-          <w:tcPr>
-            <w:tcW w:w="6168" w:type="dxa"/>
-            <w:shd w:val="clear" w:color="auto" w:fill="00FF00"/>
-          </w:tcPr>
-          <w:p>
-            <w:pPr>
-              <w:jc w:val="center"/>
-              <w:rPr>
-                <w:rFonts w:ascii="Arial" w:hAnsi="Arial" w:cs="Arial"/>
-                <w:b/>
-              </w:rPr>
-            </w:pPr>
-            <w:r>
-              <w:rPr>
-                <w:rFonts w:ascii="Arial" w:hAnsi="Arial" w:cs="Arial"/>
-                <w:b/>
-              </w:rPr>
-              <w:t>MLA Citations</w:t>
-            </w:r>
-          </w:p>
-        </w:tc>
-        <w:tc>
-          <w:tcPr>
-            <w:tcW w:w="1608" w:type="dxa"/>
-            <w:gridSpan w:val="2"/>
-            <w:shd w:val="clear" w:color="auto" w:fill="937DFF"/>
-          </w:tcPr>
-          <w:p>
-            <w:pPr>
-              <w:rPr>
-                <w:rFonts w:ascii="Arial" w:hAnsi="Arial" w:cs="Arial"/>
-                <w:b/>
-              </w:rPr>
-            </w:pPr>
-            <w:r>
-              <w:rPr>
-                <w:rFonts w:ascii="Arial" w:hAnsi="Arial" w:cs="Arial"/>
-                <w:b/>
-              </w:rPr>
-              <w:t>Other Notes</w:t>
-            </w:r>
-          </w:p>
-        </w:tc>
-      </w:tr>
-      <w:tr>
-        <w:trPr>
-          <w:trHeight w:val="973"/>
-        </w:trPr>
-        <w:tc>
-          <w:tcPr>
-            <w:tcW w:w="3611" w:type="dxa"/>
-            <w:gridSpan w:val="2"/>
-            <w:tcBorders>
-              <w:bottom w:val="single" w:sz="4" w:space="0" w:color="auto"/>
-            </w:tcBorders>
-          </w:tcPr>
-          <w:p>
-            <w:pPr>
-              <w:rPr>
-                <w:rFonts w:ascii="Arial" w:hAnsi="Arial" w:cs="Arial"/>
-                <w:b/>
-              </w:rPr>
-            </w:pPr>
-          </w:p>
-        </w:tc>
-        <w:tc>
-          <w:tcPr>
-            <w:tcW w:w="3735" w:type="dxa"/>
-            <w:tcBorders>
-              <w:bottom w:val="single" w:sz="4" w:space="0" w:color="auto"/>
-            </w:tcBorders>
-          </w:tcPr>
-          <w:p>
-            <w:pPr>
-              <w:rPr>
-                <w:rFonts w:ascii="Arial" w:hAnsi="Arial" w:cs="Arial"/>
-              </w:rPr>
-            </w:pPr>
-          </w:p>
-          <w:p>
-            <w:pPr>
-              <w:rPr>
-                <w:rFonts w:ascii="Arial" w:hAnsi="Arial" w:cs="Arial"/>
-              </w:rPr>
-            </w:pPr>
-          </w:p>
-          <w:p>
-            <w:pPr>
-              <w:rPr>
-                <w:rFonts w:ascii="Arial" w:hAnsi="Arial" w:cs="Arial"/>
-              </w:rPr>
-            </w:pPr>
-          </w:p>
-          <w:p>
-            <w:pPr>
-              <w:rPr>
-                <w:rFonts w:ascii="Arial" w:hAnsi="Arial" w:cs="Arial"/>
-              </w:rPr>
-            </w:pPr>
-          </w:p>
-          <w:p>
-            <w:pPr>
-              <w:rPr>
-                <w:rFonts w:ascii="Arial" w:hAnsi="Arial" w:cs="Arial"/>
-              </w:rPr>
-            </w:pPr>
-          </w:p>
-          <w:p>
-            <w:pPr>
-              <w:rPr>
-                <w:rFonts w:ascii="Arial" w:hAnsi="Arial" w:cs="Arial"/>
-              </w:rPr>
-            </w:pPr>
-          </w:p>
-        </w:tc>
-        <w:tc>
-          <w:tcPr>
-            <w:tcW w:w="236" w:type="dxa"/>
-            <w:tcBorders>
-              <w:bottom w:val="single" w:sz="4" w:space="0" w:color="auto"/>
-            </w:tcBorders>
-            <w:shd w:val="clear" w:color="auto" w:fill="C0C0C0"/>
-          </w:tcPr>
-          <w:p>
-            <w:pPr>
-              <w:rPr>
-                <w:rFonts w:ascii="Arial" w:hAnsi="Arial" w:cs="Arial"/>
-              </w:rPr>
-            </w:pPr>
-          </w:p>
-        </w:tc>
-        <w:tc>
-          <w:tcPr>
-            <w:tcW w:w="6168" w:type="dxa"/>
-            <w:tcBorders>
-              <w:bottom w:val="single" w:sz="4" w:space="0" w:color="auto"/>
-            </w:tcBorders>
-          </w:tcPr>
-          <w:p>
-            <w:pPr>
-              <w:rPr>
-                <w:rFonts w:ascii="Arial" w:hAnsi="Arial" w:cs="Arial"/>
-                <w:lang w:val="en-US"/>
-              </w:rPr>
-            </w:pPr>
-            <w:r>
-              <w:rPr>
-                <w:rFonts w:ascii="Arial" w:hAnsi="Arial" w:cs="Arial"/>
-                <w:b/>
-              </w:rPr>
-              <w:t xml:space="preserve">Source Citation: </w:t>
-            </w:r>
-            <w:r>
-              <w:rPr>
-                <w:rFonts w:ascii="Arial" w:hAnsi="Arial" w:cs="Arial"/>
-              </w:rPr>
-              <w:t>Dalton, Patricia. “The Economic Book of the 1920’s”.</w:t>
-            </w:r>
-            <w:r>
-              <w:rPr>
-                <w:rFonts w:ascii="Arial" w:hAnsi="Arial" w:cs="Arial"/>
-                <w:b/>
-              </w:rPr>
-              <w:t xml:space="preserve"> </w:t>
-            </w:r>
-            <w:r>
-              <w:rPr>
-                <w:rFonts w:ascii="Arial" w:hAnsi="Arial" w:cs="Arial"/>
-              </w:rPr>
-              <w:t>New York:</w:t>
-            </w:r>
-            <w:r>
-              <w:rPr>
-                <w:rFonts w:ascii="Arial" w:hAnsi="Arial" w:cs="Arial"/>
-                <w:b/>
-              </w:rPr>
-              <w:t xml:space="preserve"> </w:t>
-            </w:r>
-            <w:r>
-              <w:rPr>
-                <w:rFonts w:ascii="Arial" w:hAnsi="Arial" w:cs="Arial"/>
-                <w:lang w:val="en-US"/>
-              </w:rPr>
-              <w:t>Random House Publishing, 2014. Print. </w:t>
-            </w:r>
-          </w:p>
-          <w:p>
-            <w:pPr>
-              <w:rPr>
-                <w:rFonts w:ascii="Arial" w:hAnsi="Arial" w:cs="Arial"/>
-                <w:lang w:val="en-US"/>
-              </w:rPr>
-            </w:pPr>
-            <w:r>
-              <w:rPr>
-                <w:rFonts w:ascii="Arial" w:hAnsi="Arial" w:cs="Arial"/>
-                <w:b/>
-                <w:noProof/>
-                <w:lang w:val="en-US"/>
-              </w:rPr>
-              <mc:AlternateContent>
-                <mc:Choice Requires="wps">
-                  <w:drawing>
-                    <wp:anchor distT="0" distB="0" distL="114300" distR="114300" simplePos="0" relativeHeight="251667456" behindDoc="0" locked="0" layoutInCell="1" allowOverlap="1" wp14:anchorId="4528BA96" wp14:editId="468AEC53">
-                      <wp:simplePos x="0" y="0"/>
-                      <wp:positionH relativeFrom="column">
-                        <wp:posOffset>1631950</wp:posOffset>
-                      </wp:positionH>
-                      <wp:positionV relativeFrom="paragraph">
-                        <wp:posOffset>22860</wp:posOffset>
-                      </wp:positionV>
-                      <wp:extent cx="1143000" cy="457200"/>
-                      <wp:effectExtent l="76200" t="101600" r="50800" b="101600"/>
-                      <wp:wrapNone/>
-                      <wp:docPr id="12" name="Straight Arrow Connector 12"/>
-                      <wp:cNvGraphicFramePr/>
-                      <a:graphic xmlns:a="http://schemas.openxmlformats.org/drawingml/2006/main">
-                        <a:graphicData uri="http://schemas.microsoft.com/office/word/2010/wordprocessingShape">
-                          <wps:wsp>
-                            <wps:cNvCnPr/>
-                            <wps:spPr>
-                              <a:xfrm flipH="1" flipV="1">
-                                <a:off x="0" y="0"/>
-                                <a:ext cx="1143000" cy="457200"/>
-                              </a:xfrm>
-                              <a:prstGeom prst="straightConnector1">
-                                <a:avLst/>
-                              </a:prstGeom>
-                              <a:ln>
-                                <a:tailEnd type="arrow"/>
-                              </a:ln>
-                            </wps:spPr>
-                            <wps:style>
-                              <a:lnRef idx="3">
-                                <a:schemeClr val="dk1"/>
-                              </a:lnRef>
-                              <a:fillRef idx="0">
-                                <a:schemeClr val="dk1"/>
-                              </a:fillRef>
-                              <a:effectRef idx="2">
-                                <a:schemeClr val="dk1"/>
-                              </a:effectRef>
-                              <a:fontRef idx="minor">
-                                <a:schemeClr val="tx1"/>
-                              </a:fontRef>
-                            </wps:style>
-                            <wps:bodyPr/>
-                          </wps:wsp>
-                        </a:graphicData>
-                      </a:graphic>
-                      <wp14:sizeRelH relativeFrom="margin">
-                        <wp14:pctWidth>0</wp14:pctWidth>
-                      </wp14:sizeRelH>
-                      <wp14:sizeRelV relativeFrom="margin">
-                        <wp14:pctHeight>0</wp14:pctHeight>
-                      </wp14:sizeRelV>
-                    </wp:anchor>
-                  </w:drawing>
-                </mc:Choice>
-                <mc:Fallback>
-                  <w:pict>
-                    <v:shape id="Straight Arrow Connector 12" o:spid="_x0000_s1026" type="#_x0000_t32" style="position:absolute;margin-left:128.5pt;margin-top:1.8pt;width:90pt;height:36pt;flip:x y;z-index:251667456;visibility:visible;mso-wrap-style:square;mso-width-percent:0;mso-height-percent:0;mso-wrap-distance-left:9pt;mso-wrap-distance-top:0;mso-wrap-distance-right:9pt;mso-wrap-distance-bottom:0;mso-position-horizontal:absolute;mso-position-horizontal-relative:text;mso-position-vertical:absolute;mso-position-vertical-relative:text;mso-width-percent:0;mso-height-percent:0;mso-width-relative:margin;mso-height-relative:margin" o:gfxdata="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" strokecolor="black [3200]" strokeweight="3pt">
-                      <v:stroke endarrow="open"/>
-                      <v:shadow on="t" opacity="22937f" mv:blur="40000f" origin=",.5" offset="0,23000emu"/>
-                    </v:shape>
-                  </w:pict>
-                </mc:Fallback>
-              </mc:AlternateContent>
-            </w:r>
-          </w:p>
-          <w:p>
-            <w:pPr>
-              <w:rPr>
-                <w:rFonts w:ascii="Arial" w:hAnsi="Arial" w:cs="Arial"/>
-                <w:lang w:val="en-US"/>
-              </w:rPr>
-            </w:pPr>
-          </w:p>
-          <w:p>
-            <w:pPr>
-              <w:rPr>
-                <w:rFonts w:ascii="Arial" w:hAnsi="Arial" w:cs="Arial"/>
-                <w:lang w:val="en-US"/>
-              </w:rPr>
-            </w:pPr>
-          </w:p>
-          <w:p>
-            <w:pPr>
-              <w:rPr>
-                <w:rFonts w:ascii="Arial" w:hAnsi="Arial" w:cs="Arial"/>
-                <w:lang w:val="en-US"/>
-              </w:rPr>
-            </w:pPr>
-          </w:p>
-          <w:p>
-            <w:pPr>
-              <w:rPr>
-                <w:rFonts w:ascii="Arial" w:hAnsi="Arial" w:cs="Arial"/>
-                <w:lang w:val="en-US"/>
-              </w:rPr>
-            </w:pPr>
-          </w:p>
-          <w:p>
-            <w:pPr>
-              <w:rPr>
-                <w:rFonts w:ascii="Arial" w:hAnsi="Arial" w:cs="Arial"/>
-                <w:lang w:val="en-US"/>
-              </w:rPr>
-            </w:pPr>
-          </w:p>
-          <w:p>
-            <w:pPr>
-              <w:rPr>
-                <w:rFonts w:ascii="Arial" w:hAnsi="Arial" w:cs="Arial"/>
-                <w:lang w:val="en-US"/>
-              </w:rPr>
-            </w:pPr>
-          </w:p>
-          <w:p>
-            <w:pPr>
-              <w:rPr>
-                <w:rFonts w:ascii="Arial" w:hAnsi="Arial" w:cs="Arial"/>
-                <w:lang w:val="en-US"/>
-              </w:rPr>
-            </w:pPr>
-          </w:p>
-          <w:p>
-            <w:pPr>
-              <w:rPr>
-                <w:rFonts w:ascii="Arial" w:hAnsi="Arial" w:cs="Arial"/>
-                <w:lang w:val="en-US"/>
-              </w:rPr>
-            </w:pPr>
-            <w:r>
-              <w:rPr>
-                <w:rFonts w:ascii="Arial" w:hAnsi="Arial" w:cs="Arial"/>
-                <w:b/>
-                <w:noProof/>
-                <w:lang w:val="en-US"/>
-              </w:rPr>
-              <mc:AlternateContent>
-                <mc:Choice Requires="wps">
-                  <w:drawing>
-                    <wp:anchor distT="0" distB="0" distL="114300" distR="114300" simplePos="0" relativeHeight="251669504" behindDoc="0" locked="0" layoutInCell="1" allowOverlap="1" wp14:anchorId="5A991234" wp14:editId="3D5C3DDE">
-                      <wp:simplePos x="0" y="0"/>
-                      <wp:positionH relativeFrom="column">
-                        <wp:posOffset>2889250</wp:posOffset>
-                      </wp:positionH>
-                      <wp:positionV relativeFrom="paragraph">
-                        <wp:posOffset>-1292225</wp:posOffset>
-                      </wp:positionV>
-                      <wp:extent cx="800100" cy="800100"/>
-                      <wp:effectExtent l="0" t="0" r="0" b="12700"/>
-                      <wp:wrapSquare wrapText="bothSides"/>
-                      <wp:docPr id="14" name="Text Box 14"/>
-                      <wp:cNvGraphicFramePr/>
-                      <a:graphic xmlns:a="http://schemas.openxmlformats.org/drawingml/2006/main">
-                        <a:graphicData uri="http://schemas.microsoft.com/office/word/2010/wordprocessingShape">
-                          <wps:wsp>
-                            <wps:cNvSpPr txBox="1"/>
-                            <wps:spPr>
-                              <a:xfrm>
-                                <a:off x="0" y="0"/>
-                                <a:ext cx="800100" cy="800100"/>
-                              </a:xfrm>
-                              <a:prstGeom prst="rect">
-                                <a:avLst/>
-                              </a:prstGeom>
-                              <a:noFill/>
-                              <a:ln>
-                                <a:noFill/>
-                              </a:ln>
-                              <a:effectLst/>
-                              <a:extLst>
-                                <a:ext uri="{C572A759-6A51-4108-AA02-DFA0A04FC94B}">
-                                  <ma14:wrappingTextBoxFlag xmlns:ma14="http://schemas.microsoft.com/office/mac/drawingml/2011/main"/>
-                                </a:ext>
-                              </a:extLst>
-                            </wps:spPr>
-                            <wps:style>
-                              <a:lnRef idx="0">
-                                <a:schemeClr val="accent1"/>
-                              </a:lnRef>
-                              <a:fillRef idx="0">
-                                <a:schemeClr val="accent1"/>
-                              </a:fillRef>
-                              <a:effectRef idx="0">
-                                <a:schemeClr val="accent1"/>
-                              </a:effectRef>
-                              <a:fontRef idx="minor">
-                                <a:schemeClr val="dk1"/>
-                              </a:fontRef>
-                            </wps:style>
-                            <wps:txbx>
-                              <w:txbxContent>
-                                <w:p>
-                                  <w:pPr>
-                                    <w:jc w:val="center"/>
-                                    <w:rPr>
-                                      <w:b/>
-                                      <w:color w:val="FFFF00"/>
-                                      <w:sz w:val="18"/>
-                                      <w:szCs w:val="18"/>
-                                    </w:rPr>
-                                  </w:pPr>
-                                  <w:r>
-                                    <w:rPr>
-                                      <w:b/>
-                                      <w:color w:val="FFFF00"/>
-                                      <w:sz w:val="18"/>
-                                      <w:szCs w:val="18"/>
-                                    </w:rPr>
-                                    <w:t>Don’t forget to use precise MLA formatting</w:t>
-                                  </w:r>
-                                </w:p>
-                              </w:txbxContent>
-                            </wps:txbx>
-                            <wps:bodyPr rot="0" spcFirstLastPara="0" vertOverflow="overflow" horzOverflow="overflow" vert="horz" wrap="square" lIns="91440" tIns="45720" rIns="91440" bIns="45720" numCol="1" spcCol="0" rtlCol="0" fromWordArt="0" anchor="t" anchorCtr="0" forceAA="0" compatLnSpc="1">
-                              <a:prstTxWarp prst="textNoShape">
-                                <a:avLst/>
-                              </a:prstTxWarp>
-                              <a:noAutofit/>
-                            </wps:bodyPr>
-                          </wps:wsp>
-                        </a:graphicData>
-                      </a:graphic>
-                      <wp14:sizeRelH relativeFrom="margin">
-                        <wp14:pctWidth>0</wp14:pctWidth>
-                      </wp14:sizeRelH>
-                      <wp14:sizeRelV relativeFrom="margin">
-                        <wp14:pctHeight>0</wp14:pctHeight>
-                      </wp14:sizeRelV>
-                    </wp:anchor>
-                  </w:drawing>
-                </mc:Choice>
-                <mc:Fallback>
-                  <w:pict>
-                    <v:shape id="Text Box 14" o:spid="_x0000_s1028" type="#_x0000_t202" style="position:absolute;margin-left:227.5pt;margin-top:-101.7pt;width:63pt;height:63pt;z-index:251669504;visibility:visible;mso-wrap-style:square;mso-width-percent:0;mso-height-percent:0;mso-wrap-distance-left:9pt;mso-wrap-distance-top:0;mso-wrap-distance-right:9pt;mso-wrap-distance-bottom:0;mso-position-horizontal:absolute;mso-position-horizontal-relative:text;mso-position-vertical:absolute;mso-position-vertical-relative:text;mso-width-percent:0;mso-height-percent:0;mso-width-relative:margin;mso-height-relative:margin;v-text-anchor:top" o:gfxdata="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" filled="f" stroked="f">
-                      <v:textbox>
-                        <w:txbxContent>
-                          <w:p>
-                            <w:pPr>
-                              <w:jc w:val="center"/>
-                              <w:rPr>
-                                <w:b/>
-                                <w:color w:val="FFFF00"/>
-                                <w:sz w:val="18"/>
-                                <w:szCs w:val="18"/>
-                              </w:rPr>
-                            </w:pPr>
-                            <w:r>
-                              <w:rPr>
-                                <w:b/>
-                                <w:color w:val="FFFF00"/>
-                                <w:sz w:val="18"/>
-                                <w:szCs w:val="18"/>
-                              </w:rPr>
-                              <w:t>Don’t forget to use precise MLA formatting</w:t>
-                            </w:r>
-                          </w:p>
-                        </w:txbxContent>
-                      </v:textbox>
-                      <w10:wrap type="square"/>
-                    </v:shape>
-                  </w:pict>
-                </mc:Fallback>
-              </mc:AlternateContent>
-            </w:r>
-            <w:r>
-              <w:rPr>
-                <w:rFonts w:ascii="Arial" w:hAnsi="Arial" w:cs="Arial"/>
-                <w:noProof/>
-                <w:lang w:val="en-US"/>
-              </w:rPr>
-              <mc:AlternateContent>
-                <mc:Choice Requires="wps">
-                  <w:drawing>
-                    <wp:anchor distT="0" distB="0" distL="114300" distR="114300" simplePos="0" relativeHeight="251668480" behindDoc="0" locked="0" layoutInCell="1" allowOverlap="1" wp14:anchorId="16BE337C" wp14:editId="19C9DA9D">
-                      <wp:simplePos x="0" y="0"/>
-                      <wp:positionH relativeFrom="column">
-                        <wp:posOffset>2889250</wp:posOffset>
-                      </wp:positionH>
-                      <wp:positionV relativeFrom="paragraph">
-                        <wp:posOffset>-1406525</wp:posOffset>
-                      </wp:positionV>
-                      <wp:extent cx="914400" cy="1029335"/>
-                      <wp:effectExtent l="50800" t="25400" r="76200" b="113665"/>
-                      <wp:wrapThrough wrapText="bothSides">
-                        <wp:wrapPolygon edited="0">
-                          <wp:start x="6600" y="-533"/>
-                          <wp:lineTo x="-1200" y="0"/>
-                          <wp:lineTo x="-1200" y="15990"/>
-                          <wp:lineTo x="-600" y="18655"/>
-                          <wp:lineTo x="5400" y="22919"/>
-                          <wp:lineTo x="7200" y="23452"/>
-                          <wp:lineTo x="14400" y="23452"/>
-                          <wp:lineTo x="15000" y="22919"/>
-                          <wp:lineTo x="22200" y="17589"/>
-                          <wp:lineTo x="22200" y="17056"/>
-                          <wp:lineTo x="22800" y="9061"/>
-                          <wp:lineTo x="22800" y="6929"/>
-                          <wp:lineTo x="18000" y="1599"/>
-                          <wp:lineTo x="15000" y="-533"/>
-                          <wp:lineTo x="6600" y="-533"/>
-                        </wp:wrapPolygon>
-                      </wp:wrapThrough>
-                      <wp:docPr id="13" name="Oval 13"/>
-                      <wp:cNvGraphicFramePr/>
-                      <a:graphic xmlns:a="http://schemas.openxmlformats.org/drawingml/2006/main">
-                        <a:graphicData uri="http://schemas.microsoft.com/office/word/2010/wordprocessingShape">
-                          <wps:wsp>
-                            <wps:cNvSpPr/>
-                            <wps:spPr>
-                              <a:xfrm>
-                                <a:off x="0" y="0"/>
-                                <a:ext cx="914400" cy="1029335"/>
-                              </a:xfrm>
-                              <a:prstGeom prst="ellipse">
-                                <a:avLst/>
-                              </a:prstGeom>
-                              <a:solidFill>
-                                <a:srgbClr val="0000FF"/>
-                              </a:solidFill>
-                            </wps:spPr>
-                            <wps:style>
-                              <a:lnRef idx="1">
-                                <a:schemeClr val="accent1"/>
-                              </a:lnRef>
-                              <a:fillRef idx="3">
-                                <a:schemeClr val="accent1"/>
-                              </a:fillRef>
-                              <a:effectRef idx="2">
-                                <a:schemeClr val="accent1"/>
-                              </a:effectRef>
-                              <a:fontRef idx="minor">
-                                <a:schemeClr val="lt1"/>
-                              </a:fontRef>
-                            </wps:style>
-                            <wps:bodyPr rot="0" spcFirstLastPara="0" vertOverflow="overflow" horzOverflow="overflow" vert="horz" wrap="square" lIns="91440" tIns="45720" rIns="91440" bIns="45720" numCol="1" spcCol="0" rtlCol="0" fromWordArt="0" anchor="ctr" anchorCtr="0" forceAA="0" compatLnSpc="1">
-                              <a:prstTxWarp prst="textNoShape">
-                                <a:avLst/>
-                              </a:prstTxWarp>
-                              <a:noAutofit/>
-                            </wps:bodyPr>
-                          </wps:wsp>
-                        </a:graphicData>
-                      </a:graphic>
-                      <wp14:sizeRelV relativeFrom="margin">
-                        <wp14:pctHeight>0</wp14:pctHeight>
-                      </wp14:sizeRelV>
-                    </wp:anchor>
-                  </w:drawing>
-                </mc:Choice>
-                <mc:Fallback>
-                  <w:pict>
-                    <v:oval id="Oval 13" o:spid="_x0000_s1026" style="position:absolute;margin-left:227.5pt;margin-top:-110.7pt;width:1in;height:81.05pt;z-index:251668480;visibility:visible;mso-wrap-style:square;mso-height-percent:0;mso-wrap-distance-left:9pt;mso-wrap-distance-top:0;mso-wrap-distance-right:9pt;mso-wrap-distance-bottom:0;mso-position-horizontal:absolute;mso-position-horizontal-relative:text;mso-position-vertical:absolute;mso-position-vertical-relative:text;mso-height-percent:0;mso-height-relative:margin;v-text-anchor:middle" o:gfxdata="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" fillcolor="blue" strokecolor="#4579b8 [3044]">
-                      <v:shadow on="t" opacity="22937f" mv:blur="40000f" origin=",.5" offset="0,23000emu"/>
-                      <w10:wrap type="through"/>
-                    </v:oval>
-                  </w:pict>
-                </mc:Fallback>
-              </mc:AlternateContent>
-            </w:r>
-          </w:p>
-          <w:p>
-            <w:pPr>
-              <w:rPr>
-                <w:rFonts w:ascii="Arial" w:hAnsi="Arial" w:cs="Arial"/>
-                <w:b/>
-              </w:rPr>
-            </w:pPr>
-          </w:p>
-          <w:p>
-            <w:pPr>
-              <w:rPr>
-                <w:rFonts w:ascii="Arial" w:hAnsi="Arial" w:cs="Arial"/>
-                <w:b/>
-              </w:rPr>
-            </w:pPr>
-          </w:p>
-          <w:p>
-            <w:pPr>
-              <w:rPr>
-                <w:rFonts w:ascii="Arial" w:hAnsi="Arial" w:cs="Arial"/>
-                <w:b/>
-              </w:rPr>
-            </w:pPr>
-          </w:p>
-          <w:p>
-            <w:pPr>
-              <w:rPr>
-                <w:rFonts w:ascii="Arial" w:hAnsi="Arial" w:cs="Arial"/>
-                <w:b/>
-              </w:rPr>
-            </w:pPr>
-          </w:p>
-          <w:p>
-            <w:pPr>
-              <w:rPr>
-                <w:rFonts w:ascii="Arial" w:hAnsi="Arial" w:cs="Arial"/>
-                <w:b/>
-              </w:rPr>
-            </w:pPr>
-          </w:p>
-          <w:p>
-            <w:pPr>
-              <w:rPr>
-                <w:rFonts w:ascii="Arial" w:hAnsi="Arial" w:cs="Arial"/>
-                <w:b/>
-              </w:rPr>
-            </w:pPr>
-          </w:p>
-          <w:p>
-            <w:pPr>
-              <w:rPr>
-                <w:rFonts w:ascii="Arial" w:hAnsi="Arial" w:cs="Arial"/>
-                <w:b/>
-              </w:rPr>
-            </w:pPr>
-          </w:p>
-          <w:p>
-            <w:pPr>
-              <w:rPr>
-                <w:rFonts w:ascii="Arial" w:hAnsi="Arial" w:cs="Arial"/>
-                <w:b/>
-              </w:rPr>
-            </w:pPr>
-          </w:p>
-        </w:tc>
-        <w:tc>
-          <w:tcPr>
-            <w:tcW w:w="1608" w:type="dxa"/>
-            <w:gridSpan w:val="2"/>
-            <w:tcBorders>
-              <w:bottom w:val="single" w:sz="4" w:space="0" w:color="auto"/>
-            </w:tcBorders>
-          </w:tcPr>
-          <w:p>
-            <w:pPr>
-              <w:rPr>
-                <w:rFonts w:ascii="Arial" w:hAnsi="Arial" w:cs="Arial"/>
-              </w:rPr>
-            </w:pPr>
-          </w:p>
-        </w:tc>
-      </w:tr>
     </w:tbl>
+    <w:p>
+      <w:pPr>
+        <w:rPr>
+          <w:rFonts w:ascii="Arial" w:hAnsi="Arial" w:cs="Arial"/>
+        </w:rPr>
+      </w:pPr>
+    </w:p>
+    <w:p>
+      <w:pPr>
+        <w:rPr>
+          <w:rFonts w:ascii="Arial" w:hAnsi="Arial" w:cs="Arial"/>
+        </w:rPr>
+      </w:pPr>
+    </w:p>
+    <w:p>
+      <w:pPr>
+        <w:rPr>
+          <w:rFonts w:ascii="Arial" w:hAnsi="Arial" w:cs="Arial"/>
+        </w:rPr>
+      </w:pPr>
+    </w:p>
+    <w:p>
+      <w:pPr>
+        <w:rPr>
+          <w:rFonts w:ascii="Arial" w:hAnsi="Arial" w:cs="Arial"/>
+        </w:rPr>
+      </w:pPr>
+    </w:p>
+    <w:p>
+      <w:pPr>
+        <w:rPr>
+          <w:rFonts w:ascii="Arial" w:hAnsi="Arial" w:cs="Arial"/>
+        </w:rPr>
+      </w:pPr>
+    </w:p>
+    <w:p>
+      <w:pPr>
+        <w:rPr>
+          <w:rFonts w:ascii="Arial" w:hAnsi="Arial" w:cs="Arial"/>
+        </w:rPr>
+      </w:pPr>
+    </w:p>
+    <w:p>
+      <w:pPr>
+        <w:rPr>
+          <w:rFonts w:ascii="Arial" w:hAnsi="Arial" w:cs="Arial"/>
+        </w:rPr>
+      </w:pPr>
+    </w:p>
+    <w:p>
+      <w:pPr>
+        <w:rPr>
+          <w:rFonts w:ascii="Arial" w:hAnsi="Arial" w:cs="Arial"/>
+        </w:rPr>
+      </w:pPr>
+    </w:p>
+    <w:p>
+      <w:pPr>
+        <w:rPr>
+          <w:rFonts w:ascii="Arial" w:hAnsi="Arial" w:cs="Arial"/>
+        </w:rPr>
+      </w:pPr>
+    </w:p>
+    <w:p>
+      <w:pPr>
+        <w:rPr>
+          <w:rFonts w:ascii="Arial" w:hAnsi="Arial" w:cs="Arial"/>
+        </w:rPr>
+      </w:pPr>
+    </w:p>
+    <w:p>
+      <w:pPr>
+        <w:rPr>
+          <w:rFonts w:ascii="Arial" w:hAnsi="Arial" w:cs="Arial"/>
+        </w:rPr>
+      </w:pPr>
+    </w:p>
+    <w:p>
+      <w:pPr>
+        <w:rPr>
+          <w:rFonts w:ascii="Arial" w:hAnsi="Arial" w:cs="Arial"/>
+        </w:rPr>
+      </w:pPr>
+    </w:p>
     <w:p>
       <w:pPr>
         <w:rPr>
@@ -3469,7 +3024,7 @@
       </w:tr>
       <w:tr>
         <w:trPr>
-          <w:trHeight w:val="1177"/>
+          <w:trHeight w:val="141"/>
         </w:trPr>
         <w:tc>
           <w:tcPr>
@@ -3480,24 +3035,17 @@
               <w:rPr>
                 <w:rFonts w:ascii="Arial" w:hAnsi="Arial" w:cs="Arial"/>
                 <w:b/>
-                <w:color w:val="FF0000"/>
-              </w:rPr>
-            </w:pPr>
-            <w:r>
-              <w:rPr>
-                <w:rFonts w:ascii="Arial" w:hAnsi="Arial" w:cs="Arial"/>
-                <w:b/>
-                <w:color w:val="FF0000"/>
-              </w:rPr>
-              <w:t>Audience</w:t>
-            </w:r>
-            <w:r>
-              <w:rPr>
-                <w:rFonts w:ascii="Arial" w:hAnsi="Arial" w:cs="Arial"/>
-                <w:b/>
-                <w:color w:val="FF0000"/>
-              </w:rPr>
-              <w:t xml:space="preserve"> (Do not complete)</w:t>
+                <w:color w:val="1C9F1C"/>
+              </w:rPr>
+            </w:pPr>
+            <w:r>
+              <w:rPr>
+                <w:rFonts w:ascii="Arial" w:hAnsi="Arial" w:cs="Arial"/>
+                <w:b/>
+                <w:color w:val="1C9F1C"/>
+                <w:highlight w:val="yellow"/>
+              </w:rPr>
+              <w:t>Type of Evidence</w:t>
             </w:r>
           </w:p>
         </w:tc>
@@ -3510,7 +3058,7 @@
               <w:pStyle w:val="ListParagraph"/>
               <w:numPr>
                 <w:ilvl w:val="0"/>
-                <w:numId w:val="6"/>
+                <w:numId w:val="9"/>
               </w:numPr>
               <w:ind w:left="280"/>
               <w:rPr>
@@ -3523,175 +3071,8 @@
                 <w:rFonts w:ascii="Arial" w:hAnsi="Arial" w:cs="Arial"/>
                 <w:b/>
               </w:rPr>
-              <w:t xml:space="preserve">Who is the author writing for? </w:t>
-            </w:r>
-          </w:p>
-          <w:p>
-            <w:pPr>
-              <w:pStyle w:val="ListParagraph"/>
-              <w:numPr>
-                <w:ilvl w:val="0"/>
-                <w:numId w:val="6"/>
-              </w:numPr>
-              <w:ind w:left="280"/>
-              <w:rPr>
-                <w:rFonts w:ascii="Arial" w:hAnsi="Arial" w:cs="Arial"/>
-                <w:b/>
-              </w:rPr>
-            </w:pPr>
-            <w:r>
-              <w:rPr>
-                <w:rFonts w:ascii="Arial" w:hAnsi="Arial" w:cs="Arial"/>
-                <w:b/>
-              </w:rPr>
-              <w:t>Who is the publication targeted to?</w:t>
-            </w:r>
-          </w:p>
-          <w:p>
-            <w:pPr>
-              <w:pStyle w:val="ListParagraph"/>
-              <w:ind w:left="280"/>
-              <w:rPr>
-                <w:rFonts w:ascii="Arial" w:hAnsi="Arial" w:cs="Arial"/>
-                <w:b/>
-              </w:rPr>
-            </w:pPr>
-          </w:p>
-        </w:tc>
-        <w:tc>
-          <w:tcPr>
-            <w:tcW w:w="3969" w:type="dxa"/>
-          </w:tcPr>
-          <w:p>
-            <w:pPr>
-              <w:rPr>
-                <w:rFonts w:ascii="Arial" w:hAnsi="Arial" w:cs="Arial"/>
-                <w:b/>
-              </w:rPr>
-            </w:pPr>
-          </w:p>
-        </w:tc>
-        <w:tc>
-          <w:tcPr>
-            <w:tcW w:w="3100" w:type="dxa"/>
-          </w:tcPr>
-          <w:p>
-            <w:pPr>
-              <w:rPr>
-                <w:rFonts w:ascii="Arial" w:hAnsi="Arial" w:cs="Arial"/>
-                <w:b/>
-              </w:rPr>
-            </w:pPr>
-          </w:p>
-        </w:tc>
-      </w:tr>
-      <w:tr>
-        <w:trPr>
-          <w:trHeight w:val="722"/>
-        </w:trPr>
-        <w:tc>
-          <w:tcPr>
-            <w:tcW w:w="3406" w:type="dxa"/>
-          </w:tcPr>
-          <w:p>
-            <w:pPr>
-              <w:rPr>
-                <w:rFonts w:ascii="Arial" w:hAnsi="Arial" w:cs="Arial"/>
-                <w:b/>
-              </w:rPr>
-            </w:pPr>
-            <w:r>
-              <w:rPr>
-                <w:rFonts w:ascii="Arial" w:hAnsi="Arial" w:cs="Arial"/>
-                <w:b/>
-              </w:rPr>
-              <w:t>Bias</w:t>
-            </w:r>
-            <w:r>
-              <w:rPr>
-                <w:rFonts w:ascii="Arial" w:hAnsi="Arial" w:cs="Arial"/>
-                <w:b/>
-              </w:rPr>
-              <w:t xml:space="preserve"> (Do Not Complete)</w:t>
-            </w:r>
-          </w:p>
-        </w:tc>
-        <w:tc>
-          <w:tcPr>
-            <w:tcW w:w="2939" w:type="dxa"/>
-          </w:tcPr>
-          <w:p>
-            <w:pPr>
-              <w:pStyle w:val="ListParagraph"/>
-              <w:numPr>
-                <w:ilvl w:val="0"/>
-                <w:numId w:val="7"/>
-              </w:numPr>
-              <w:ind w:left="280"/>
-              <w:rPr>
-                <w:rFonts w:ascii="Arial" w:hAnsi="Arial" w:cs="Arial"/>
-                <w:b/>
-              </w:rPr>
-            </w:pPr>
-            <w:r>
-              <w:rPr>
-                <w:rFonts w:ascii="Arial" w:hAnsi="Arial" w:cs="Arial"/>
-                <w:b/>
-              </w:rPr>
-              <w:t>Consider your own</w:t>
-            </w:r>
-          </w:p>
-          <w:p>
-            <w:pPr>
-              <w:pStyle w:val="ListParagraph"/>
-              <w:numPr>
-                <w:ilvl w:val="0"/>
-                <w:numId w:val="7"/>
-              </w:numPr>
-              <w:ind w:left="280"/>
-              <w:rPr>
-                <w:rFonts w:ascii="Arial" w:hAnsi="Arial" w:cs="Arial"/>
-                <w:b/>
-              </w:rPr>
-            </w:pPr>
-            <w:r>
-              <w:rPr>
-                <w:rFonts w:ascii="Arial" w:hAnsi="Arial" w:cs="Arial"/>
-                <w:b/>
-              </w:rPr>
-              <w:t>Authorial intention/motivation/purpose</w:t>
-            </w:r>
-          </w:p>
-          <w:p>
-            <w:pPr>
-              <w:pStyle w:val="ListParagraph"/>
-              <w:numPr>
-                <w:ilvl w:val="0"/>
-                <w:numId w:val="7"/>
-              </w:numPr>
-              <w:ind w:left="280"/>
-              <w:rPr>
-                <w:rFonts w:ascii="Arial" w:hAnsi="Arial" w:cs="Arial"/>
-                <w:b/>
-              </w:rPr>
-            </w:pPr>
-            <w:r>
-              <w:rPr>
-                <w:rFonts w:ascii="Arial" w:hAnsi="Arial" w:cs="Arial"/>
-                <w:b/>
-              </w:rPr>
-              <w:t xml:space="preserve">Publication ownership? </w:t>
-            </w:r>
-          </w:p>
-          <w:p>
-            <w:pPr>
-              <w:pStyle w:val="ListParagraph"/>
-              <w:ind w:left="280"/>
-              <w:rPr>
-                <w:rFonts w:ascii="Arial" w:hAnsi="Arial" w:cs="Arial"/>
-                <w:b/>
-              </w:rPr>
-            </w:pPr>
+              <w:t>Is this an empirical piece?  A theoretical piece?  What support does the author summon for her/his points?)</w:t>
+            </w:r>
           </w:p>
         </w:tc>
         <w:tc>
@@ -3734,41 +3115,43 @@
               <w:rPr>
                 <w:rFonts w:ascii="Arial" w:hAnsi="Arial" w:cs="Arial"/>
                 <w:b/>
-                <w:color w:val="660066"/>
-              </w:rPr>
-            </w:pPr>
-            <w:r>
-              <w:rPr>
-                <w:rFonts w:ascii="Arial" w:hAnsi="Arial" w:cs="Arial"/>
-                <w:b/>
-                <w:color w:val="660066"/>
-              </w:rPr>
-              <w:t>Argument (Logical Reasoning)</w:t>
-            </w:r>
-          </w:p>
-          <w:p>
-            <w:pPr>
-              <w:rPr>
-                <w:rFonts w:ascii="Arial" w:hAnsi="Arial" w:cs="Arial"/>
-                <w:b/>
-                <w:color w:val="660066"/>
-              </w:rPr>
-            </w:pPr>
-            <w:r>
-              <w:rPr>
-                <w:rFonts w:ascii="Arial" w:hAnsi="Arial" w:cs="Arial"/>
-                <w:b/>
-                <w:color w:val="660066"/>
-              </w:rPr>
-              <w:t>(Do not complete)</w:t>
-            </w:r>
-          </w:p>
-          <w:p>
-            <w:pPr>
-              <w:rPr>
-                <w:rFonts w:ascii="Arial" w:hAnsi="Arial" w:cs="Arial"/>
-                <w:b/>
-                <w:color w:val="660066"/>
+                <w:color w:val="981EE5"/>
+                <w:highlight w:val="yellow"/>
+              </w:rPr>
+            </w:pPr>
+            <w:r>
+              <w:rPr>
+                <w:rFonts w:ascii="Arial" w:hAnsi="Arial" w:cs="Arial"/>
+                <w:b/>
+                <w:color w:val="981EE5"/>
+                <w:highlight w:val="yellow"/>
+              </w:rPr>
+              <w:t>Making Connections</w:t>
+            </w:r>
+          </w:p>
+          <w:p>
+            <w:pPr>
+              <w:rPr>
+                <w:rFonts w:ascii="Arial" w:hAnsi="Arial" w:cs="Arial"/>
+                <w:b/>
+                <w:color w:val="981EE5"/>
+              </w:rPr>
+            </w:pPr>
+            <w:r>
+              <w:rPr>
+                <w:rFonts w:ascii="Arial" w:hAnsi="Arial" w:cs="Arial"/>
+                <w:b/>
+                <w:color w:val="981EE5"/>
+                <w:highlight w:val="yellow"/>
+              </w:rPr>
+              <w:t>(Connections to the Other Readings?)</w:t>
+            </w:r>
+          </w:p>
+          <w:p>
+            <w:pPr>
+              <w:rPr>
+                <w:rFonts w:ascii="Arial" w:hAnsi="Arial" w:cs="Arial"/>
+                <w:b/>
               </w:rPr>
             </w:pPr>
           </w:p>
@@ -3782,7 +3165,7 @@
               <w:pStyle w:val="ListParagraph"/>
               <w:numPr>
                 <w:ilvl w:val="0"/>
-                <w:numId w:val="8"/>
+                <w:numId w:val="1"/>
               </w:numPr>
               <w:ind w:left="280"/>
               <w:rPr>
@@ -3795,28 +3178,7 @@
                 <w:rFonts w:ascii="Arial" w:hAnsi="Arial" w:cs="Arial"/>
                 <w:b/>
               </w:rPr>
-              <w:t>Inductive reasoning</w:t>
-            </w:r>
-          </w:p>
-          <w:p>
-            <w:pPr>
-              <w:pStyle w:val="ListParagraph"/>
-              <w:numPr>
-                <w:ilvl w:val="0"/>
-                <w:numId w:val="8"/>
-              </w:numPr>
-              <w:ind w:left="280"/>
-              <w:rPr>
-                <w:rFonts w:ascii="Arial" w:hAnsi="Arial" w:cs="Arial"/>
-                <w:b/>
-              </w:rPr>
-            </w:pPr>
-            <w:r>
-              <w:rPr>
-                <w:rFonts w:ascii="Arial" w:hAnsi="Arial" w:cs="Arial"/>
-                <w:b/>
-              </w:rPr>
-              <w:t>Deductive reasoning</w:t>
+              <w:t xml:space="preserve"> Does this article inform your understanding of other authors/articles?</w:t>
             </w:r>
           </w:p>
         </w:tc>
@@ -3860,193 +3222,6 @@
               <w:rPr>
                 <w:rFonts w:ascii="Arial" w:hAnsi="Arial" w:cs="Arial"/>
                 <w:b/>
-                <w:color w:val="1C9F1C"/>
-              </w:rPr>
-            </w:pPr>
-            <w:r>
-              <w:rPr>
-                <w:rFonts w:ascii="Arial" w:hAnsi="Arial" w:cs="Arial"/>
-                <w:b/>
-                <w:color w:val="1C9F1C"/>
-                <w:highlight w:val="yellow"/>
-              </w:rPr>
-              <w:t>Type of Evidence</w:t>
-            </w:r>
-          </w:p>
-        </w:tc>
-        <w:tc>
-          <w:tcPr>
-            <w:tcW w:w="2939" w:type="dxa"/>
-          </w:tcPr>
-          <w:p>
-            <w:pPr>
-              <w:pStyle w:val="ListParagraph"/>
-              <w:numPr>
-                <w:ilvl w:val="0"/>
-                <w:numId w:val="9"/>
-              </w:numPr>
-              <w:ind w:left="280"/>
-              <w:rPr>
-                <w:rFonts w:ascii="Arial" w:hAnsi="Arial" w:cs="Arial"/>
-                <w:b/>
-              </w:rPr>
-            </w:pPr>
-            <w:r>
-              <w:rPr>
-                <w:rFonts w:ascii="Arial" w:hAnsi="Arial" w:cs="Arial"/>
-                <w:b/>
-              </w:rPr>
-              <w:t>Is this an empirical piece?  A theoretical piece?  What support does the author summon for her/his points?)</w:t>
-            </w:r>
-          </w:p>
-        </w:tc>
-        <w:tc>
-          <w:tcPr>
-            <w:tcW w:w="3969" w:type="dxa"/>
-          </w:tcPr>
-          <w:p>
-            <w:pPr>
-              <w:rPr>
-                <w:rFonts w:ascii="Arial" w:hAnsi="Arial" w:cs="Arial"/>
-                <w:b/>
-              </w:rPr>
-            </w:pPr>
-          </w:p>
-        </w:tc>
-        <w:tc>
-          <w:tcPr>
-            <w:tcW w:w="3100" w:type="dxa"/>
-          </w:tcPr>
-          <w:p>
-            <w:pPr>
-              <w:rPr>
-                <w:rFonts w:ascii="Arial" w:hAnsi="Arial" w:cs="Arial"/>
-                <w:b/>
-              </w:rPr>
-            </w:pPr>
-          </w:p>
-        </w:tc>
-      </w:tr>
-      <w:tr>
-        <w:trPr>
-          <w:trHeight w:val="141"/>
-        </w:trPr>
-        <w:tc>
-          <w:tcPr>
-            <w:tcW w:w="3406" w:type="dxa"/>
-          </w:tcPr>
-          <w:p>
-            <w:pPr>
-              <w:rPr>
-                <w:rFonts w:ascii="Arial" w:hAnsi="Arial" w:cs="Arial"/>
-                <w:b/>
-                <w:color w:val="981EE5"/>
-                <w:highlight w:val="yellow"/>
-              </w:rPr>
-            </w:pPr>
-            <w:r>
-              <w:rPr>
-                <w:rFonts w:ascii="Arial" w:hAnsi="Arial" w:cs="Arial"/>
-                <w:b/>
-                <w:color w:val="981EE5"/>
-                <w:highlight w:val="yellow"/>
-              </w:rPr>
-              <w:t>Making Connections</w:t>
-            </w:r>
-          </w:p>
-          <w:p>
-            <w:pPr>
-              <w:rPr>
-                <w:rFonts w:ascii="Arial" w:hAnsi="Arial" w:cs="Arial"/>
-                <w:b/>
-                <w:color w:val="981EE5"/>
-              </w:rPr>
-            </w:pPr>
-            <w:r>
-              <w:rPr>
-                <w:rFonts w:ascii="Arial" w:hAnsi="Arial" w:cs="Arial"/>
-                <w:b/>
-                <w:color w:val="981EE5"/>
-                <w:highlight w:val="yellow"/>
-              </w:rPr>
-              <w:t>(Connections to the Other Readings?)</w:t>
-            </w:r>
-          </w:p>
-          <w:p>
-            <w:pPr>
-              <w:rPr>
-                <w:rFonts w:ascii="Arial" w:hAnsi="Arial" w:cs="Arial"/>
-                <w:b/>
-              </w:rPr>
-            </w:pPr>
-          </w:p>
-        </w:tc>
-        <w:tc>
-          <w:tcPr>
-            <w:tcW w:w="2939" w:type="dxa"/>
-          </w:tcPr>
-          <w:p>
-            <w:pPr>
-              <w:pStyle w:val="ListParagraph"/>
-              <w:numPr>
-                <w:ilvl w:val="0"/>
-                <w:numId w:val="1"/>
-              </w:numPr>
-              <w:ind w:left="280"/>
-              <w:rPr>
-                <w:rFonts w:ascii="Arial" w:hAnsi="Arial" w:cs="Arial"/>
-                <w:b/>
-              </w:rPr>
-            </w:pPr>
-            <w:r>
-              <w:rPr>
-                <w:rFonts w:ascii="Arial" w:hAnsi="Arial" w:cs="Arial"/>
-                <w:b/>
-              </w:rPr>
-              <w:t xml:space="preserve"> Does this article inform your understanding of other authors/articles?</w:t>
-            </w:r>
-          </w:p>
-        </w:tc>
-        <w:tc>
-          <w:tcPr>
-            <w:tcW w:w="3969" w:type="dxa"/>
-          </w:tcPr>
-          <w:p>
-            <w:pPr>
-              <w:rPr>
-                <w:rFonts w:ascii="Arial" w:hAnsi="Arial" w:cs="Arial"/>
-                <w:b/>
-              </w:rPr>
-            </w:pPr>
-          </w:p>
-        </w:tc>
-        <w:tc>
-          <w:tcPr>
-            <w:tcW w:w="3100" w:type="dxa"/>
-          </w:tcPr>
-          <w:p>
-            <w:pPr>
-              <w:rPr>
-                <w:rFonts w:ascii="Arial" w:hAnsi="Arial" w:cs="Arial"/>
-                <w:b/>
-              </w:rPr>
-            </w:pPr>
-          </w:p>
-        </w:tc>
-      </w:tr>
-      <w:tr>
-        <w:trPr>
-          <w:trHeight w:val="141"/>
-        </w:trPr>
-        <w:tc>
-          <w:tcPr>
-            <w:tcW w:w="3406" w:type="dxa"/>
-          </w:tcPr>
-          <w:p>
-            <w:pPr>
-              <w:rPr>
-                <w:rFonts w:ascii="Arial" w:hAnsi="Arial" w:cs="Arial"/>
-                <w:b/>
                 <w:color w:val="E36C0A" w:themeColor="accent6" w:themeShade="BF"/>
               </w:rPr>
             </w:pPr>
@@ -4092,206 +3267,6 @@
                 <w:b/>
               </w:rPr>
               <w:t>Identify ways in which this piece of research could be used in your essay/paper/assignment</w:t>
-            </w:r>
-          </w:p>
-        </w:tc>
-        <w:tc>
-          <w:tcPr>
-            <w:tcW w:w="3969" w:type="dxa"/>
-          </w:tcPr>
-          <w:p>
-            <w:pPr>
-              <w:rPr>
-                <w:rFonts w:ascii="Arial" w:hAnsi="Arial" w:cs="Arial"/>
-                <w:b/>
-              </w:rPr>
-            </w:pPr>
-          </w:p>
-        </w:tc>
-        <w:tc>
-          <w:tcPr>
-            <w:tcW w:w="3100" w:type="dxa"/>
-          </w:tcPr>
-          <w:p>
-            <w:pPr>
-              <w:rPr>
-                <w:rFonts w:ascii="Arial" w:hAnsi="Arial" w:cs="Arial"/>
-                <w:b/>
-              </w:rPr>
-            </w:pPr>
-          </w:p>
-        </w:tc>
-      </w:tr>
-      <w:tr>
-        <w:trPr>
-          <w:trHeight w:val="141"/>
-        </w:trPr>
-        <w:tc>
-          <w:tcPr>
-            <w:tcW w:w="3406" w:type="dxa"/>
-          </w:tcPr>
-          <w:p>
-            <w:pPr>
-              <w:rPr>
-                <w:rFonts w:ascii="Arial" w:hAnsi="Arial" w:cs="Arial"/>
-                <w:b/>
-                <w:color w:val="0000FF"/>
-              </w:rPr>
-            </w:pPr>
-            <w:r>
-              <w:rPr>
-                <w:rFonts w:ascii="Arial" w:hAnsi="Arial" w:cs="Arial"/>
-                <w:b/>
-                <w:color w:val="0000FF"/>
-              </w:rPr>
-              <w:t>Memorable Quotation</w:t>
-            </w:r>
-          </w:p>
-          <w:p>
-            <w:pPr>
-              <w:rPr>
-                <w:rFonts w:ascii="Arial" w:hAnsi="Arial" w:cs="Arial"/>
-                <w:b/>
-                <w:color w:val="0000FF"/>
-              </w:rPr>
-            </w:pPr>
-            <w:r>
-              <w:rPr>
-                <w:rFonts w:ascii="Arial" w:hAnsi="Arial" w:cs="Arial"/>
-                <w:b/>
-                <w:color w:val="0000FF"/>
-              </w:rPr>
-              <w:t>(Do not complete)</w:t>
-            </w:r>
-          </w:p>
-        </w:tc>
-        <w:tc>
-          <w:tcPr>
-            <w:tcW w:w="2939" w:type="dxa"/>
-          </w:tcPr>
-          <w:p>
-            <w:pPr>
-              <w:pStyle w:val="ListParagraph"/>
-              <w:numPr>
-                <w:ilvl w:val="0"/>
-                <w:numId w:val="2"/>
-              </w:numPr>
-              <w:ind w:left="280"/>
-              <w:rPr>
-                <w:rFonts w:ascii="Arial" w:hAnsi="Arial" w:cs="Arial"/>
-                <w:b/>
-              </w:rPr>
-            </w:pPr>
-            <w:r>
-              <w:rPr>
-                <w:rFonts w:ascii="Arial" w:hAnsi="Arial" w:cs="Arial"/>
-                <w:b/>
-              </w:rPr>
-              <w:t xml:space="preserve">Choose a quotation that you found significant and memorable in some way? </w:t>
-            </w:r>
-          </w:p>
-        </w:tc>
-        <w:tc>
-          <w:tcPr>
-            <w:tcW w:w="3969" w:type="dxa"/>
-          </w:tcPr>
-          <w:p>
-            <w:pPr>
-              <w:rPr>
-                <w:rFonts w:ascii="Arial" w:hAnsi="Arial" w:cs="Arial"/>
-                <w:b/>
-              </w:rPr>
-            </w:pPr>
-          </w:p>
-        </w:tc>
-        <w:tc>
-          <w:tcPr>
-            <w:tcW w:w="3100" w:type="dxa"/>
-          </w:tcPr>
-          <w:p>
-            <w:pPr>
-              <w:rPr>
-                <w:rFonts w:ascii="Arial" w:hAnsi="Arial" w:cs="Arial"/>
-                <w:b/>
-              </w:rPr>
-            </w:pPr>
-          </w:p>
-        </w:tc>
-      </w:tr>
-      <w:tr>
-        <w:trPr>
-          <w:trHeight w:val="141"/>
-        </w:trPr>
-        <w:tc>
-          <w:tcPr>
-            <w:tcW w:w="3406" w:type="dxa"/>
-          </w:tcPr>
-          <w:p>
-            <w:pPr>
-              <w:rPr>
-                <w:rFonts w:ascii="Arial" w:hAnsi="Arial" w:cs="Arial"/>
-                <w:b/>
-                <w:color w:val="31849B" w:themeColor="accent5" w:themeShade="BF"/>
-              </w:rPr>
-            </w:pPr>
-            <w:r>
-              <w:rPr>
-                <w:rFonts w:ascii="Arial" w:hAnsi="Arial" w:cs="Arial"/>
-                <w:b/>
-                <w:color w:val="31849B" w:themeColor="accent5" w:themeShade="BF"/>
-              </w:rPr>
-              <w:t>Discussion Question</w:t>
-            </w:r>
-          </w:p>
-          <w:p>
-            <w:pPr>
-              <w:rPr>
-                <w:rFonts w:ascii="Arial" w:hAnsi="Arial" w:cs="Arial"/>
-                <w:b/>
-                <w:color w:val="31849B" w:themeColor="accent5" w:themeShade="BF"/>
-              </w:rPr>
-            </w:pPr>
-            <w:r>
-              <w:rPr>
-                <w:rFonts w:ascii="Arial" w:hAnsi="Arial" w:cs="Arial"/>
-                <w:b/>
-                <w:color w:val="31849B" w:themeColor="accent5" w:themeShade="BF"/>
-              </w:rPr>
-              <w:t>(Do not complete)</w:t>
-            </w:r>
-          </w:p>
-          <w:p>
-            <w:pPr>
-              <w:rPr>
-                <w:rFonts w:ascii="Arial" w:hAnsi="Arial" w:cs="Arial"/>
-                <w:b/>
-              </w:rPr>
-            </w:pPr>
-          </w:p>
-        </w:tc>
-        <w:tc>
-          <w:tcPr>
-            <w:tcW w:w="2939" w:type="dxa"/>
-          </w:tcPr>
-          <w:p>
-            <w:pPr>
-              <w:pStyle w:val="ListParagraph"/>
-              <w:numPr>
-                <w:ilvl w:val="0"/>
-                <w:numId w:val="2"/>
-              </w:numPr>
-              <w:ind w:left="280"/>
-              <w:rPr>
-                <w:rFonts w:ascii="Arial" w:hAnsi="Arial" w:cs="Arial"/>
-                <w:b/>
-              </w:rPr>
-            </w:pPr>
-            <w:r>
-              <w:rPr>
-                <w:rFonts w:ascii="Arial" w:hAnsi="Arial" w:cs="Arial"/>
-                <w:b/>
-              </w:rPr>
-              <w:t>Create a question based on an aspect of the source you found did not understand or that you found interesting</w:t>
             </w:r>
           </w:p>
         </w:tc>
@@ -5788,6 +4763,11 @@
   <w:style w:type="paragraph" w:default="1" w:styleId="Normal">
     <w:name w:val="Normal"/>
     <w:qFormat/>
+    <w:rsid w:val="00B22324"/>
+    <w:rPr>
+      <w:rFonts w:ascii="Times New Roman" w:hAnsi="Times New Roman" w:cs="Times New Roman"/>
+      <w:lang w:val="en-US" w:eastAsia="zh-CN"/>
+    </w:rPr>
   </w:style>
   <w:style w:type="character" w:default="1" w:styleId="DefaultParagraphFont">
     <w:name w:val="Default Paragraph Font"/>
@@ -5827,7 +4807,8 @@
       <w:contextualSpacing/>
     </w:pPr>
     <w:rPr>
-      <w:lang w:val="en-US"/>
+      <w:rFonts w:asciiTheme="minorHAnsi" w:hAnsiTheme="minorHAnsi" w:cstheme="minorBidi"/>
+      <w:lang w:eastAsia="en-US"/>
     </w:rPr>
   </w:style>
   <w:style w:type="table" w:styleId="TableGrid">

</xml_diff>

<commit_message>
History Context First Draft
</commit_message>
<xml_diff>
--- a/ENG 4U Secondary Source Active Reading Notes_Do You Have A Critical Eye.docx
+++ b/ENG 4U Secondary Source Active Reading Notes_Do You Have A Critical Eye.docx
@@ -300,6 +300,7 @@
             <w:pPr>
               <w:rPr>
                 <w:rFonts w:ascii="Arial" w:eastAsia="Times New Roman" w:hAnsi="Arial" w:cs="Arial"/>
+                <w:color w:val="000000"/>
               </w:rPr>
             </w:pPr>
             <w:r>
@@ -331,6 +332,34 @@
               </w:rPr>
               <w:t>”</w:t>
             </w:r>
+          </w:p>
+          <w:p>
+            <w:pPr>
+              <w:rPr>
+                <w:rFonts w:ascii="Arial" w:eastAsia="Times New Roman" w:hAnsi="Arial" w:cs="Arial"/>
+                <w:color w:val="000000"/>
+              </w:rPr>
+            </w:pPr>
+          </w:p>
+          <w:p>
+            <w:pPr>
+              <w:rPr>
+                <w:rFonts w:ascii="Cambria" w:hAnsi="Cambria" w:cs="Arial"/>
+              </w:rPr>
+            </w:pPr>
+            <w:r>
+              <w:rPr>
+                <w:rFonts w:ascii="Cambria" w:hAnsi="Cambria" w:cs="Arial"/>
+              </w:rPr>
+              <w:t>“By 1839 the Mississippi slave-worked cotton plantation had demonstrated its superiority as a unit for producing the great southern people. To be sure, thousands of farmers were raising cotton in Mississippi as their principal cash crop on a small scale and were doing so profitably. These small cotton growers patterned their methods of cultivation upon those of their planter neighbors, and many depended upon their neighbors for ginning and baling their crops. Whenever the circumstances permitted, farmers purchased slaves in order to enlarge the scope of their farming operations…A planation ranging in size from 1,000 to 1,500 acres and worked by a crew numbering from 75 to 100 able-bodied field hands was generally regarded as ideal…By means of mechanization, crop diversification, soil conservation, and refined methods of managing slaves, plantations evolved further to a peak of effectiveness just prior to the Civil War.” (Moore. 17)</w:t>
+            </w:r>
+          </w:p>
+          <w:p>
+            <w:pPr>
+              <w:rPr>
+                <w:rFonts w:ascii="Arial" w:eastAsia="Times New Roman" w:hAnsi="Arial" w:cs="Arial"/>
+              </w:rPr>
+            </w:pPr>
           </w:p>
         </w:tc>
         <w:tc>
@@ -471,6 +500,18 @@
                 <w:rFonts w:ascii="Arial" w:hAnsi="Arial" w:cs="Arial"/>
               </w:rPr>
             </w:pPr>
+            <w:r>
+              <w:rPr>
+                <w:rFonts w:ascii="Arial" w:hAnsi="Arial" w:cs="Arial"/>
+              </w:rPr>
+              <w:t xml:space="preserve">This quotation </w:t>
+            </w:r>
+            <w:r>
+              <w:rPr>
+                <w:rFonts w:ascii="Arial" w:hAnsi="Arial" w:cs="Arial"/>
+              </w:rPr>
+              <w:t xml:space="preserve">summarizes the details of cotton plantation in Mississippi prior to the Civil War. Farmers in Mississippi plant cottons to make profits. During this time, slaves were treated as a type of cheap labor, an equipment to gain more profit, a way to enlarge the scope of cotton operations. The quotation also provides specific numbers of able-bodied slaves needed for a single planation. “75 to 100 able-bodied field hands was generally regarded as ideal.” reveals the amount of African Americans being considered as profitable and mistreated. Clearly, the slaves are crucial to the success and prosperity of the cotton kingdom. </w:t>
+            </w:r>
           </w:p>
           <w:p>
             <w:pPr>
@@ -574,29 +615,7 @@
                 <w:szCs w:val="21"/>
                 <w:shd w:val="clear" w:color="auto" w:fill="FFFFFF"/>
               </w:rPr>
-              <w:t xml:space="preserve">Lewis, </w:t>
-            </w:r>
-            <w:proofErr w:type="spellStart"/>
-            <w:r>
-              <w:rPr>
-                <w:rFonts w:ascii="Helvetica Neue" w:eastAsia="Times New Roman" w:hAnsi="Helvetica Neue"/>
-                <w:color w:val="323232"/>
-                <w:sz w:val="21"/>
-                <w:szCs w:val="21"/>
-                <w:shd w:val="clear" w:color="auto" w:fill="FFFFFF"/>
-              </w:rPr>
-              <w:t>Thabiti</w:t>
-            </w:r>
-            <w:proofErr w:type="spellEnd"/>
-            <w:r>
-              <w:rPr>
-                <w:rFonts w:ascii="Helvetica Neue" w:eastAsia="Times New Roman" w:hAnsi="Helvetica Neue"/>
-                <w:color w:val="323232"/>
-                <w:sz w:val="21"/>
-                <w:szCs w:val="21"/>
-                <w:shd w:val="clear" w:color="auto" w:fill="FFFFFF"/>
-              </w:rPr>
-              <w:t>. "How Fresh and New is the Case Coates Makes?"</w:t>
+              <w:t>Lewis, Thabiti. "How Fresh and New is the Case Coates Makes?"</w:t>
             </w:r>
             <w:r>
               <w:rPr>
@@ -761,34 +780,26 @@
               <w:rPr>
                 <w:rFonts w:ascii="Arial" w:hAnsi="Arial" w:cs="Arial"/>
               </w:rPr>
+              <w:t xml:space="preserve"> Questia</w:t>
+            </w:r>
+            <w:r>
+              <w:rPr>
+                <w:rFonts w:ascii="Arial" w:hAnsi="Arial" w:cs="Arial"/>
+              </w:rPr>
+              <w:t>.</w:t>
+            </w:r>
+            <w:r>
+              <w:rPr>
+                <w:rFonts w:ascii="Arial" w:hAnsi="Arial" w:cs="Arial"/>
+              </w:rPr>
+              <w:t xml:space="preserve"> Web.</w:t>
+            </w:r>
+            <w:r>
+              <w:rPr>
+                <w:rFonts w:ascii="Arial" w:hAnsi="Arial" w:cs="Arial"/>
+              </w:rPr>
               <w:t xml:space="preserve"> </w:t>
             </w:r>
-            <w:proofErr w:type="spellStart"/>
-            <w:r>
-              <w:rPr>
-                <w:rFonts w:ascii="Arial" w:hAnsi="Arial" w:cs="Arial"/>
-              </w:rPr>
-              <w:t>Questia</w:t>
-            </w:r>
-            <w:proofErr w:type="spellEnd"/>
-            <w:r>
-              <w:rPr>
-                <w:rFonts w:ascii="Arial" w:hAnsi="Arial" w:cs="Arial"/>
-              </w:rPr>
-              <w:t>.</w:t>
-            </w:r>
-            <w:r>
-              <w:rPr>
-                <w:rFonts w:ascii="Arial" w:hAnsi="Arial" w:cs="Arial"/>
-              </w:rPr>
-              <w:t xml:space="preserve"> Web.</w:t>
-            </w:r>
-            <w:r>
-              <w:rPr>
-                <w:rFonts w:ascii="Arial" w:hAnsi="Arial" w:cs="Arial"/>
-              </w:rPr>
-              <w:t xml:space="preserve"> </w:t>
-            </w:r>
             <w:r>
               <w:rPr>
                 <w:rFonts w:ascii="Arial" w:hAnsi="Arial" w:cs="Arial"/>
@@ -885,6 +896,144 @@
                 <w:rFonts w:ascii="Arial" w:hAnsi="Arial" w:cs="Arial"/>
               </w:rPr>
             </w:pPr>
+          </w:p>
+          <w:p>
+            <w:pPr>
+              <w:rPr>
+                <w:rFonts w:ascii="Arial" w:hAnsi="Arial" w:cs="Arial"/>
+                <w:b/>
+              </w:rPr>
+            </w:pPr>
+          </w:p>
+          <w:p>
+            <w:pPr>
+              <w:rPr>
+                <w:rFonts w:ascii="Arial" w:hAnsi="Arial" w:cs="Arial"/>
+                <w:b/>
+              </w:rPr>
+            </w:pPr>
+          </w:p>
+          <w:p>
+            <w:pPr>
+              <w:rPr>
+                <w:rFonts w:ascii="Arial" w:hAnsi="Arial" w:cs="Arial"/>
+                <w:b/>
+              </w:rPr>
+            </w:pPr>
+          </w:p>
+          <w:p>
+            <w:pPr>
+              <w:rPr>
+                <w:rFonts w:ascii="Arial" w:hAnsi="Arial" w:cs="Arial"/>
+                <w:b/>
+              </w:rPr>
+            </w:pPr>
+          </w:p>
+          <w:p>
+            <w:pPr>
+              <w:rPr>
+                <w:rFonts w:ascii="Arial" w:hAnsi="Arial" w:cs="Arial"/>
+                <w:b/>
+              </w:rPr>
+            </w:pPr>
+          </w:p>
+          <w:p>
+            <w:pPr>
+              <w:rPr>
+                <w:rFonts w:ascii="Arial" w:hAnsi="Arial" w:cs="Arial"/>
+                <w:b/>
+              </w:rPr>
+            </w:pPr>
+          </w:p>
+          <w:p>
+            <w:pPr>
+              <w:rPr>
+                <w:rFonts w:ascii="Arial" w:hAnsi="Arial" w:cs="Arial"/>
+                <w:b/>
+              </w:rPr>
+            </w:pPr>
+          </w:p>
+          <w:p>
+            <w:pPr>
+              <w:rPr>
+                <w:rFonts w:ascii="Arial" w:hAnsi="Arial" w:cs="Arial"/>
+                <w:b/>
+              </w:rPr>
+            </w:pPr>
+          </w:p>
+          <w:p>
+            <w:pPr>
+              <w:rPr>
+                <w:rFonts w:eastAsia="Times New Roman"/>
+              </w:rPr>
+            </w:pPr>
+            <w:r>
+              <w:rPr>
+                <w:rFonts w:ascii="Arial" w:hAnsi="Arial" w:cs="Arial"/>
+              </w:rPr>
+              <w:t>Moore</w:t>
+            </w:r>
+            <w:r>
+              <w:rPr>
+                <w:rFonts w:ascii="Helvetica Neue" w:eastAsia="Times New Roman" w:hAnsi="Helvetica Neue"/>
+                <w:color w:val="323232"/>
+                <w:sz w:val="21"/>
+                <w:szCs w:val="21"/>
+                <w:shd w:val="clear" w:color="auto" w:fill="FFFFFF"/>
+              </w:rPr>
+              <w:t>, John</w:t>
+            </w:r>
+            <w:r>
+              <w:rPr>
+                <w:rFonts w:ascii="Helvetica Neue" w:eastAsia="Times New Roman" w:hAnsi="Helvetica Neue"/>
+                <w:color w:val="323232"/>
+                <w:sz w:val="21"/>
+                <w:szCs w:val="21"/>
+                <w:shd w:val="clear" w:color="auto" w:fill="FFFFFF"/>
+              </w:rPr>
+              <w:t xml:space="preserve"> Hebron. </w:t>
+            </w:r>
+            <w:r>
+              <w:rPr>
+                <w:rFonts w:ascii="Helvetica Neue" w:eastAsia="Times New Roman" w:hAnsi="Helvetica Neue"/>
+                <w:i/>
+                <w:color w:val="323232"/>
+                <w:sz w:val="21"/>
+                <w:szCs w:val="21"/>
+                <w:shd w:val="clear" w:color="auto" w:fill="FFFFFF"/>
+              </w:rPr>
+              <w:t>The Emergence of the Cotton Kingdom in the Old Southwest: Mississippi, 1770-1860</w:t>
+            </w:r>
+            <w:r>
+              <w:rPr>
+                <w:rFonts w:ascii="Helvetica Neue" w:eastAsia="Times New Roman" w:hAnsi="Helvetica Neue"/>
+                <w:color w:val="323232"/>
+                <w:sz w:val="21"/>
+                <w:szCs w:val="21"/>
+                <w:shd w:val="clear" w:color="auto" w:fill="FFFFFF"/>
+              </w:rPr>
+              <w:t xml:space="preserve">. Baton Rouge: Louisiana State UP, 1988. Web. </w:t>
+            </w:r>
+            <w:r>
+              <w:rPr>
+                <w:rFonts w:ascii="Helvetica Neue" w:eastAsia="Times New Roman" w:hAnsi="Helvetica Neue"/>
+                <w:color w:val="323232"/>
+                <w:sz w:val="21"/>
+                <w:szCs w:val="21"/>
+                <w:shd w:val="clear" w:color="auto" w:fill="FFFFFF"/>
+              </w:rPr>
+              <w:t>19 May</w:t>
+            </w:r>
+            <w:r>
+              <w:rPr>
+                <w:rFonts w:ascii="Helvetica Neue" w:eastAsia="Times New Roman" w:hAnsi="Helvetica Neue"/>
+                <w:color w:val="323232"/>
+                <w:sz w:val="21"/>
+                <w:szCs w:val="21"/>
+                <w:shd w:val="clear" w:color="auto" w:fill="FFFFFF"/>
+              </w:rPr>
+              <w:t xml:space="preserve"> 2017.</w:t>
+            </w:r>
           </w:p>
           <w:p>
             <w:pPr>
@@ -1164,23 +1313,17 @@
           <w:p>
             <w:pPr>
               <w:rPr>
-                <w:rFonts w:eastAsia="Times New Roman"/>
-              </w:rPr>
-            </w:pPr>
-            <w:r>
-              <w:rPr>
-                <w:rFonts w:ascii="Arial" w:hAnsi="Arial" w:cs="Arial"/>
-              </w:rPr>
-              <w:t>“</w:t>
-            </w:r>
-            <w:r>
-              <w:rPr>
                 <w:rFonts w:ascii="Helvetica" w:eastAsia="Times New Roman" w:hAnsi="Helvetica"/>
                 <w:color w:val="333333"/>
                 <w:sz w:val="26"/>
                 <w:szCs w:val="26"/>
               </w:rPr>
-              <w:t>For Coates, “race is a child of racism, not the father” (p. 9), and creating race by whites a means of creating a separate identity for themselves and in so doing denying the right to nonwhites to secure and govern one's own, dark-skinned body. Without race, there would be no basis for white people to view themselves as separate, to orchestrate control of nonwhites, directly as with lynching or indirectly through redlining.</w:t>
+            </w:pPr>
+            <w:r>
+              <w:rPr>
+                <w:rFonts w:ascii="Arial" w:hAnsi="Arial" w:cs="Arial"/>
+              </w:rPr>
+              <w:t>“</w:t>
             </w:r>
             <w:r>
               <w:rPr>
@@ -1189,8 +1332,69 @@
                 <w:sz w:val="26"/>
                 <w:szCs w:val="26"/>
               </w:rPr>
+              <w:t>For Coates, “race is a child of racism, not the father” (p. 9), and creating race by whites a means of creating a separate identity for themselves and in so doing denying the right to nonwhites to secure and govern one's own, dark-skinned body. Without race, there would be no basis for white people to view themselves as separate, to orchestrate control of nonwhites, directly as with lynching or indirectly through redlining.</w:t>
+            </w:r>
+            <w:r>
+              <w:rPr>
+                <w:rFonts w:ascii="Helvetica" w:eastAsia="Times New Roman" w:hAnsi="Helvetica"/>
+                <w:color w:val="333333"/>
+                <w:sz w:val="26"/>
+                <w:szCs w:val="26"/>
+              </w:rPr>
               <w:t>”</w:t>
             </w:r>
+          </w:p>
+          <w:p>
+            <w:pPr>
+              <w:rPr>
+                <w:rFonts w:ascii="Helvetica" w:eastAsia="Times New Roman" w:hAnsi="Helvetica"/>
+                <w:color w:val="333333"/>
+                <w:sz w:val="26"/>
+                <w:szCs w:val="26"/>
+              </w:rPr>
+            </w:pPr>
+          </w:p>
+          <w:p>
+            <w:pPr>
+              <w:rPr>
+                <w:rFonts w:ascii="Helvetica" w:eastAsia="Times New Roman" w:hAnsi="Helvetica"/>
+                <w:color w:val="333333"/>
+                <w:sz w:val="26"/>
+                <w:szCs w:val="26"/>
+              </w:rPr>
+            </w:pPr>
+          </w:p>
+          <w:p>
+            <w:pPr>
+              <w:rPr>
+                <w:rFonts w:eastAsia="Times New Roman"/>
+              </w:rPr>
+            </w:pPr>
+            <w:r>
+              <w:rPr>
+                <w:rFonts w:eastAsia="Times New Roman"/>
+              </w:rPr>
+              <w:t>“</w:t>
+            </w:r>
+            <w:r>
+              <w:rPr>
+                <w:rFonts w:eastAsia="Times New Roman"/>
+              </w:rPr>
+              <w:t>Most of the conferees agreed that the least acceptable method of combatting crime in Black communities is the cry for more repressive police measures. This is left to the advocacy of the "law-andorder" types, both Black and white. The Black community has had its fill of police shooting down bicycle thieves and arbitrarily stopping Black men as robbery suspects. On the other hand, it seems that many Black residents are tired of sleepless n</w:t>
+            </w:r>
+            <w:r>
+              <w:rPr>
+                <w:rFonts w:eastAsia="Times New Roman"/>
+              </w:rPr>
+              <w:t xml:space="preserve">ights and triple-locked doors.” </w:t>
+            </w:r>
+          </w:p>
+          <w:p>
+            <w:pPr>
+              <w:rPr>
+                <w:rFonts w:eastAsia="Times New Roman"/>
+              </w:rPr>
+            </w:pPr>
           </w:p>
         </w:tc>
         <w:tc>
@@ -1331,6 +1535,60 @@
                 <w:rFonts w:ascii="Arial" w:hAnsi="Arial" w:cs="Arial"/>
               </w:rPr>
             </w:pPr>
+          </w:p>
+          <w:p>
+            <w:pPr>
+              <w:rPr>
+                <w:rFonts w:ascii="Arial" w:hAnsi="Arial" w:cs="Arial"/>
+              </w:rPr>
+            </w:pPr>
+          </w:p>
+          <w:p>
+            <w:pPr>
+              <w:rPr>
+                <w:rFonts w:ascii="Arial" w:hAnsi="Arial" w:cs="Arial"/>
+              </w:rPr>
+            </w:pPr>
+          </w:p>
+          <w:p>
+            <w:pPr>
+              <w:rPr>
+                <w:rFonts w:ascii="Arial" w:hAnsi="Arial" w:cs="Arial"/>
+              </w:rPr>
+            </w:pPr>
+          </w:p>
+          <w:p>
+            <w:pPr>
+              <w:rPr>
+                <w:rFonts w:ascii="Arial" w:hAnsi="Arial" w:cs="Arial"/>
+              </w:rPr>
+            </w:pPr>
+          </w:p>
+          <w:p>
+            <w:pPr>
+              <w:rPr>
+                <w:rFonts w:ascii="Arial" w:hAnsi="Arial" w:cs="Arial"/>
+              </w:rPr>
+            </w:pPr>
+          </w:p>
+          <w:p>
+            <w:pPr>
+              <w:rPr>
+                <w:rFonts w:ascii="Arial" w:hAnsi="Arial" w:cs="Arial"/>
+              </w:rPr>
+            </w:pPr>
+            <w:r>
+              <w:rPr>
+                <w:rFonts w:ascii="Arial" w:hAnsi="Arial" w:cs="Arial"/>
+              </w:rPr>
+              <w:t xml:space="preserve">This quotation indicates that in the contemporary society, the worst case of combatting crime in black communities is to cry for more repressive police measures. From “arbitrarily stopping black men as robbery suspects” to “shooting down bicycle thieves”, many black residents are killed by black police due to the reason that the black population has a higher rate of homicide and hence are more suspicious than other races. </w:t>
+            </w:r>
+            <w:r>
+              <w:rPr>
+                <w:rFonts w:ascii="Arial" w:hAnsi="Arial" w:cs="Arial"/>
+              </w:rPr>
+              <w:t xml:space="preserve">The last sentence, “black residents are tired of sleepless nights and triple-locked doors” revealed the fear among the African Americans themselves. The impact of the white society made the African Americans become afraid of people who are in the same color as them. </w:t>
+            </w:r>
           </w:p>
         </w:tc>
         <w:tc>
@@ -1378,29 +1636,7 @@
                 <w:szCs w:val="21"/>
                 <w:shd w:val="clear" w:color="auto" w:fill="FFFFFF"/>
               </w:rPr>
-              <w:t xml:space="preserve">Lewis, </w:t>
-            </w:r>
-            <w:proofErr w:type="spellStart"/>
-            <w:r>
-              <w:rPr>
-                <w:rFonts w:ascii="Helvetica Neue" w:eastAsia="Times New Roman" w:hAnsi="Helvetica Neue"/>
-                <w:color w:val="323232"/>
-                <w:sz w:val="21"/>
-                <w:szCs w:val="21"/>
-                <w:shd w:val="clear" w:color="auto" w:fill="FFFFFF"/>
-              </w:rPr>
-              <w:t>Thabiti</w:t>
-            </w:r>
-            <w:proofErr w:type="spellEnd"/>
-            <w:r>
-              <w:rPr>
-                <w:rFonts w:ascii="Helvetica Neue" w:eastAsia="Times New Roman" w:hAnsi="Helvetica Neue"/>
-                <w:color w:val="323232"/>
-                <w:sz w:val="21"/>
-                <w:szCs w:val="21"/>
-                <w:shd w:val="clear" w:color="auto" w:fill="FFFFFF"/>
-              </w:rPr>
-              <w:t>. "How Fresh and New is the Case Coates Makes?"</w:t>
+              <w:t>Lewis, Thabiti. "How Fresh and New is the Case Coates Makes?"</w:t>
             </w:r>
             <w:r>
               <w:rPr>
@@ -1554,29 +1790,7 @@
                 <w:szCs w:val="21"/>
                 <w:shd w:val="clear" w:color="auto" w:fill="FFFFFF"/>
               </w:rPr>
-              <w:t xml:space="preserve">Lewis, </w:t>
-            </w:r>
-            <w:proofErr w:type="spellStart"/>
-            <w:r>
-              <w:rPr>
-                <w:rFonts w:ascii="Helvetica Neue" w:eastAsia="Times New Roman" w:hAnsi="Helvetica Neue"/>
-                <w:color w:val="323232"/>
-                <w:sz w:val="21"/>
-                <w:szCs w:val="21"/>
-                <w:shd w:val="clear" w:color="auto" w:fill="FFFFFF"/>
-              </w:rPr>
-              <w:t>Thabiti</w:t>
-            </w:r>
-            <w:proofErr w:type="spellEnd"/>
-            <w:r>
-              <w:rPr>
-                <w:rFonts w:ascii="Helvetica Neue" w:eastAsia="Times New Roman" w:hAnsi="Helvetica Neue"/>
-                <w:color w:val="323232"/>
-                <w:sz w:val="21"/>
-                <w:szCs w:val="21"/>
-                <w:shd w:val="clear" w:color="auto" w:fill="FFFFFF"/>
-              </w:rPr>
-              <w:t>. "How Fresh and New is the Case Coates Makes?"</w:t>
+              <w:t>Lewis, Thabiti. "How Fresh and New is the Case Coates Makes?"</w:t>
             </w:r>
             <w:r>
               <w:rPr>
@@ -1766,21 +1980,7 @@
               <w:rPr>
                 <w:rFonts w:ascii="Arial" w:hAnsi="Arial" w:cs="Arial"/>
               </w:rPr>
-              <w:t xml:space="preserve"> 5 (2017): 126-137. </w:t>
-            </w:r>
-            <w:proofErr w:type="spellStart"/>
-            <w:r>
-              <w:rPr>
-                <w:rFonts w:ascii="Arial" w:hAnsi="Arial" w:cs="Arial"/>
-              </w:rPr>
-              <w:t>Informa</w:t>
-            </w:r>
-            <w:proofErr w:type="spellEnd"/>
-            <w:r>
-              <w:rPr>
-                <w:rFonts w:ascii="Arial" w:hAnsi="Arial" w:cs="Arial"/>
-              </w:rPr>
-              <w:t xml:space="preserve"> UK Limited. </w:t>
+              <w:t xml:space="preserve"> 5 (2017): 126-137. Informa UK Limited. </w:t>
             </w:r>
             <w:r>
               <w:rPr>
@@ -2038,6 +2238,52 @@
                 <w:b/>
               </w:rPr>
             </w:pPr>
+            <w:bookmarkStart w:id="0" w:name="_GoBack"/>
+            <w:bookmarkEnd w:id="0"/>
+          </w:p>
+          <w:p>
+            <w:pPr>
+              <w:rPr>
+                <w:rFonts w:eastAsia="Times New Roman"/>
+              </w:rPr>
+            </w:pPr>
+            <w:r>
+              <w:rPr>
+                <w:rFonts w:eastAsia="Times New Roman"/>
+              </w:rPr>
+              <w:t xml:space="preserve">Andrews, Judith S. "Black on Black Crime." New Directions 2.3 (1975): 2-5. Howard University. Web. 15 May 2017. </w:t>
+            </w:r>
+          </w:p>
+          <w:p>
+            <w:pPr>
+              <w:rPr>
+                <w:rFonts w:ascii="Arial" w:hAnsi="Arial" w:cs="Arial"/>
+                <w:b/>
+              </w:rPr>
+            </w:pPr>
+          </w:p>
+          <w:p>
+            <w:pPr>
+              <w:rPr>
+                <w:rFonts w:ascii="Arial" w:hAnsi="Arial" w:cs="Arial"/>
+              </w:rPr>
+            </w:pPr>
+          </w:p>
+          <w:p>
+            <w:pPr>
+              <w:rPr>
+                <w:rFonts w:ascii="Arial" w:hAnsi="Arial" w:cs="Arial"/>
+                <w:b/>
+              </w:rPr>
+            </w:pPr>
+          </w:p>
+          <w:p>
+            <w:pPr>
+              <w:rPr>
+                <w:rFonts w:ascii="Arial" w:hAnsi="Arial" w:cs="Arial"/>
+                <w:b/>
+              </w:rPr>
+            </w:pPr>
           </w:p>
           <w:p>
             <w:pPr>
@@ -2822,7 +3068,7 @@
       </w:tr>
       <w:tr>
         <w:trPr>
-          <w:trHeight w:val="1192"/>
+          <w:trHeight w:val="2324"/>
         </w:trPr>
         <w:tc>
           <w:tcPr>
@@ -2869,23 +3115,7 @@
                 <w:rFonts w:ascii="Arial" w:hAnsi="Arial" w:cs="Arial"/>
                 <w:b/>
               </w:rPr>
-              <w:t>Author (</w:t>
-            </w:r>
-            <w:proofErr w:type="spellStart"/>
-            <w:r>
-              <w:rPr>
-                <w:rFonts w:ascii="Arial" w:hAnsi="Arial" w:cs="Arial"/>
-                <w:b/>
-              </w:rPr>
-              <w:t>ie</w:t>
-            </w:r>
-            <w:proofErr w:type="spellEnd"/>
-            <w:r>
-              <w:rPr>
-                <w:rFonts w:ascii="Arial" w:hAnsi="Arial" w:cs="Arial"/>
-                <w:b/>
-              </w:rPr>
-              <w:t>: titles, credentials)</w:t>
+              <w:t>Author (ie: titles, credentials)</w:t>
             </w:r>
           </w:p>
           <w:p>
@@ -2976,21 +3206,7 @@
               <w:rPr>
                 <w:rFonts w:ascii="Arial" w:hAnsi="Arial" w:cs="Arial"/>
               </w:rPr>
-              <w:t>“</w:t>
-            </w:r>
-            <w:proofErr w:type="spellStart"/>
-            <w:r>
-              <w:rPr>
-                <w:rFonts w:ascii="Arial" w:hAnsi="Arial" w:cs="Arial"/>
-              </w:rPr>
-              <w:t>Thabiti</w:t>
-            </w:r>
-            <w:proofErr w:type="spellEnd"/>
-            <w:r>
-              <w:rPr>
-                <w:rFonts w:ascii="Arial" w:hAnsi="Arial" w:cs="Arial"/>
-              </w:rPr>
-              <w:t xml:space="preserve"> Lewis is an associate professor of English at Washington State University Vancouver. He is editor of Conversations with Toni Cade Bambara. His essays have appeared in CLA Journal, AmeriQuest, The Crisis, </w:t>
+              <w:t xml:space="preserve">“Thabiti Lewis is an associate professor of English at Washington State University Vancouver. He is editor of Conversations with Toni Cade Bambara. His essays have appeared in CLA Journal, AmeriQuest, The Crisis, </w:t>
             </w:r>
             <w:r>
               <w:rPr>
@@ -3012,33 +3228,11 @@
                 <w:rFonts w:ascii="Arial" w:hAnsi="Arial" w:cs="Arial"/>
               </w:rPr>
             </w:pPr>
-          </w:p>
-          <w:p>
-            <w:pPr>
-              <w:rPr>
-                <w:rFonts w:eastAsia="Times New Roman"/>
-              </w:rPr>
-            </w:pPr>
-            <w:r>
-              <w:rPr>
-                <w:rStyle w:val="Strong"/>
-                <w:rFonts w:ascii="Helvetica" w:eastAsia="Times New Roman" w:hAnsi="Helvetica"/>
-                <w:color w:val="333333"/>
-                <w:sz w:val="21"/>
-                <w:szCs w:val="21"/>
-                <w:shd w:val="clear" w:color="auto" w:fill="FFFFFF"/>
-              </w:rPr>
-              <w:t>Gary L. Grizzle</w:t>
-            </w:r>
-            <w:r>
-              <w:rPr>
-                <w:rFonts w:ascii="Helvetica" w:eastAsia="Times New Roman" w:hAnsi="Helvetica"/>
-                <w:color w:val="333333"/>
-                <w:sz w:val="21"/>
-                <w:szCs w:val="21"/>
-                <w:shd w:val="clear" w:color="auto" w:fill="FFFFFF"/>
-              </w:rPr>
-              <w:t>, associate professor of sociology, earned a BS from Florida International University, an MS from Florida State University, and a Ph.D. from Northwestern University. Grizzle teaches courses on marriage and the family, social psychology, the sociology of art, the sociology of religion, and ethical issues in social science. He has published works on remarriage in the Journal of Divorce and Remarriage; served as a book reviewer for the Western Journal of Black Studies; and served as a manuscript reviewer for Sociological Spectrum. Grizzle currently serves as a manuscript reviewer for the Journal of Marriage and Family, Sociological Quarterly, and Sociology of Religion. His latest research interest is anarchist theory.</w:t>
+            <w:r>
+              <w:rPr>
+                <w:rFonts w:ascii="Arial" w:hAnsi="Arial" w:cs="Arial"/>
+              </w:rPr>
+              <w:t>“John Hebron Moore is professor of history at Florida State University. He is the author of Andrew Brown and Cypress Lumbering in the Old Southwest and Agriculture in antebellum Mississippi and has contributed essays to a number of other books.”</w:t>
             </w:r>
           </w:p>
           <w:p>
@@ -3060,8 +3254,6 @@
                 <w:b/>
               </w:rPr>
             </w:pPr>
-            <w:bookmarkStart w:id="0" w:name="_GoBack"/>
-            <w:bookmarkEnd w:id="0"/>
           </w:p>
         </w:tc>
       </w:tr>
@@ -4938,7 +5130,7 @@
   <w:style w:type="paragraph" w:default="1" w:styleId="Normal">
     <w:name w:val="Normal"/>
     <w:qFormat/>
-    <w:rsid w:val="00B22324"/>
+    <w:rsid w:val="00537D71"/>
     <w:rPr>
       <w:rFonts w:ascii="Times New Roman" w:hAnsi="Times New Roman" w:cs="Times New Roman"/>
       <w:lang w:val="en-US" w:eastAsia="zh-CN"/>
@@ -5028,6 +5220,11 @@
       <w:b/>
       <w:bCs/>
     </w:rPr>
+  </w:style>
+  <w:style w:type="character" w:customStyle="1" w:styleId="apple-converted-space">
+    <w:name w:val="apple-converted-space"/>
+    <w:basedOn w:val="DefaultParagraphFont"/>
+    <w:rsid w:val="003E04A6"/>
   </w:style>
 </w:styles>
 </file>

</xml_diff>